<commit_message>
Update readings and syllabus.
</commit_message>
<xml_diff>
--- a/Syllabus/MA665_MA666_Syllabus.docx
+++ b/Syllabus/MA665_MA666_Syllabus.docx
@@ -499,27 +499,7 @@
           <w:sz w:val="22"/>
           <w:szCs w:val="22"/>
         </w:rPr>
-        <w:t>by invitation (</w:t>
-      </w:r>
-      <w:proofErr w:type="spellStart"/>
-      <w:r>
-        <w:rPr>
-          <w:rFonts w:ascii="Arial" w:hAnsi="Arial" w:cs="Arial"/>
-          <w:bCs/>
-          <w:sz w:val="22"/>
-          <w:szCs w:val="22"/>
-        </w:rPr>
-        <w:t>github</w:t>
-      </w:r>
-      <w:proofErr w:type="spellEnd"/>
-      <w:r>
-        <w:rPr>
-          <w:rFonts w:ascii="Arial" w:hAnsi="Arial" w:cs="Arial"/>
-          <w:bCs/>
-          <w:sz w:val="22"/>
-          <w:szCs w:val="22"/>
-        </w:rPr>
-        <w:t>)</w:t>
+        <w:t>by invitation (github)</w:t>
       </w:r>
       <w:r>
         <w:rPr>
@@ -650,7 +630,23 @@
           <w:sz w:val="22"/>
           <w:szCs w:val="22"/>
         </w:rPr>
-        <w:t>The course will provide a focused overview of mathematical neuroscience, with emphasis on quantifying neurophysiological time series and developing mathematical models of the activity observed. An important component of the course will include an introduction to s</w:t>
+        <w:t xml:space="preserve">The course will </w:t>
+      </w:r>
+      <w:r>
+        <w:rPr>
+          <w:rFonts w:ascii="Arial" w:hAnsi="Arial" w:cs="Arial"/>
+          <w:sz w:val="22"/>
+          <w:szCs w:val="22"/>
+        </w:rPr>
+        <w:t xml:space="preserve">focus on five fundamental topics in </w:t>
+      </w:r>
+      <w:r>
+        <w:rPr>
+          <w:rFonts w:ascii="Arial" w:hAnsi="Arial" w:cs="Arial"/>
+          <w:sz w:val="22"/>
+          <w:szCs w:val="22"/>
+        </w:rPr>
+        <w:t>mathematical neuroscience, with emphasis on quantifying neurophysiological time series and developing mathematical models of the activity observed. An important component of the course will include an introduction to s</w:t>
       </w:r>
       <w:r>
         <w:rPr>
@@ -721,7 +717,23 @@
           <w:sz w:val="22"/>
           <w:szCs w:val="22"/>
         </w:rPr>
-        <w:t>To introduce mathematical concepts encountered in neuroscience research and more advanced</w:t>
+        <w:t xml:space="preserve">To introduce </w:t>
+      </w:r>
+      <w:r>
+        <w:rPr>
+          <w:rFonts w:ascii="Arial" w:hAnsi="Arial" w:cs="Arial"/>
+          <w:sz w:val="22"/>
+          <w:szCs w:val="22"/>
+        </w:rPr>
+        <w:t xml:space="preserve">some </w:t>
+      </w:r>
+      <w:r>
+        <w:rPr>
+          <w:rFonts w:ascii="Arial" w:hAnsi="Arial" w:cs="Arial"/>
+          <w:sz w:val="22"/>
+          <w:szCs w:val="22"/>
+        </w:rPr>
+        <w:t>mathematical concepts encountered in neuroscience research and more advanced</w:t>
       </w:r>
       <w:r>
         <w:rPr>
@@ -883,7 +895,25 @@
           <w:sz w:val="22"/>
           <w:szCs w:val="22"/>
         </w:rPr>
-        <w:t xml:space="preserve">. We’ll establish those teams on the first day of MA665. </w:t>
+        <w:t xml:space="preserve">. We’ll establish those teams </w:t>
+      </w:r>
+      <w:r>
+        <w:rPr>
+          <w:rFonts w:ascii="Arial" w:hAnsi="Arial" w:cs="Arial"/>
+          <w:bCs/>
+          <w:sz w:val="22"/>
+          <w:szCs w:val="22"/>
+        </w:rPr>
+        <w:t>during the first week of</w:t>
+      </w:r>
+      <w:r>
+        <w:rPr>
+          <w:rFonts w:ascii="Arial" w:hAnsi="Arial" w:cs="Arial"/>
+          <w:bCs/>
+          <w:sz w:val="22"/>
+          <w:szCs w:val="22"/>
+        </w:rPr>
+        <w:t xml:space="preserve"> MA665. </w:t>
       </w:r>
       <w:r>
         <w:rPr>
@@ -1471,16 +1501,16 @@
           <w:sz w:val="22"/>
           <w:szCs w:val="22"/>
         </w:rPr>
-        <w:t xml:space="preserve">You </w:t>
-      </w:r>
-      <w:r>
-        <w:rPr>
-          <w:rFonts w:ascii="Arial" w:hAnsi="Arial" w:cs="Arial"/>
-          <w:bCs/>
-          <w:sz w:val="22"/>
-          <w:szCs w:val="22"/>
-        </w:rPr>
-        <w:t>are encouraged to undertake this material</w:t>
+        <w:t>You may</w:t>
+      </w:r>
+      <w:r>
+        <w:rPr>
+          <w:rFonts w:ascii="Arial" w:hAnsi="Arial" w:cs="Arial"/>
+          <w:bCs/>
+          <w:sz w:val="22"/>
+          <w:szCs w:val="22"/>
+        </w:rPr>
+        <w:t xml:space="preserve"> undertake this material</w:t>
       </w:r>
       <w:r>
         <w:rPr>
@@ -1498,16 +1528,7 @@
           <w:sz w:val="22"/>
           <w:szCs w:val="22"/>
         </w:rPr>
-        <w:t>at your own pace.</w:t>
-      </w:r>
-      <w:r>
-        <w:rPr>
-          <w:rFonts w:ascii="Arial" w:hAnsi="Arial" w:cs="Arial"/>
-          <w:bCs/>
-          <w:sz w:val="22"/>
-          <w:szCs w:val="22"/>
-        </w:rPr>
-        <w:t xml:space="preserve"> </w:t>
+        <w:t xml:space="preserve">in any order (e.g., start with Week 4), but I recommend starting with Week 1. You will complete this course at your own pace, although you must complete all 5 oral exams by the end of MA665. </w:t>
       </w:r>
       <w:r>
         <w:rPr>
@@ -1552,7 +1573,25 @@
           <w:sz w:val="22"/>
           <w:szCs w:val="22"/>
         </w:rPr>
-        <w:t xml:space="preserve">, asking questions, and completing exams. </w:t>
+        <w:t>, asking questions, and completing</w:t>
+      </w:r>
+      <w:r>
+        <w:rPr>
+          <w:rFonts w:ascii="Arial" w:hAnsi="Arial" w:cs="Arial"/>
+          <w:bCs/>
+          <w:sz w:val="22"/>
+          <w:szCs w:val="22"/>
+        </w:rPr>
+        <w:t xml:space="preserve"> the oral</w:t>
+      </w:r>
+      <w:r>
+        <w:rPr>
+          <w:rFonts w:ascii="Arial" w:hAnsi="Arial" w:cs="Arial"/>
+          <w:bCs/>
+          <w:sz w:val="22"/>
+          <w:szCs w:val="22"/>
+        </w:rPr>
+        <w:t xml:space="preserve"> exams. </w:t>
       </w:r>
     </w:p>
     <w:p>
@@ -1690,7 +1729,25 @@
           <w:sz w:val="22"/>
           <w:szCs w:val="22"/>
         </w:rPr>
-        <w:t xml:space="preserve">dive deep into </w:t>
+        <w:t xml:space="preserve">deep </w:t>
+      </w:r>
+      <w:r>
+        <w:rPr>
+          <w:rFonts w:ascii="Arial" w:hAnsi="Arial" w:cs="Arial"/>
+          <w:bCs/>
+          <w:sz w:val="22"/>
+          <w:szCs w:val="22"/>
+        </w:rPr>
+        <w:t xml:space="preserve">dive </w:t>
+      </w:r>
+      <w:r>
+        <w:rPr>
+          <w:rFonts w:ascii="Arial" w:hAnsi="Arial" w:cs="Arial"/>
+          <w:bCs/>
+          <w:sz w:val="22"/>
+          <w:szCs w:val="22"/>
+        </w:rPr>
+        <w:t xml:space="preserve">into </w:t>
       </w:r>
       <w:r>
         <w:rPr>
@@ -1787,23 +1844,17 @@
           <w:rFonts w:ascii="Helvetica" w:hAnsi="Helvetica" w:cs="Helvetica"/>
           <w:sz w:val="22"/>
           <w:szCs w:val="22"/>
+        </w:rPr>
+      </w:pPr>
+      <w:r>
+        <w:rPr>
+          <w:rFonts w:ascii="Helvetica" w:hAnsi="Helvetica" w:cs="Helvetica"/>
+          <w:sz w:val="22"/>
+          <w:szCs w:val="22"/>
           <w:u w:val="single"/>
         </w:rPr>
-      </w:pPr>
-    </w:p>
-    <w:p>
-      <w:pPr>
-        <w:widowControl w:val="0"/>
-        <w:autoSpaceDE w:val="0"/>
-        <w:autoSpaceDN w:val="0"/>
-        <w:adjustRightInd w:val="0"/>
-        <w:spacing w:line="360" w:lineRule="auto"/>
-        <w:rPr>
-          <w:rFonts w:ascii="Helvetica" w:hAnsi="Helvetica" w:cs="Helvetica"/>
-          <w:sz w:val="22"/>
-          <w:szCs w:val="22"/>
-        </w:rPr>
-      </w:pPr>
+        <w:t>Readi</w:t>
+      </w:r>
       <w:r>
         <w:rPr>
           <w:rFonts w:ascii="Helvetica" w:hAnsi="Helvetica" w:cs="Helvetica"/>
@@ -1811,15 +1862,6 @@
           <w:szCs w:val="22"/>
           <w:u w:val="single"/>
         </w:rPr>
-        <w:t>Readi</w:t>
-      </w:r>
-      <w:r>
-        <w:rPr>
-          <w:rFonts w:ascii="Helvetica" w:hAnsi="Helvetica" w:cs="Helvetica"/>
-          <w:sz w:val="22"/>
-          <w:szCs w:val="22"/>
-          <w:u w:val="single"/>
-        </w:rPr>
         <w:t>ngs</w:t>
       </w:r>
       <w:r>
@@ -1860,33 +1902,15 @@
           <w:sz w:val="22"/>
           <w:szCs w:val="22"/>
         </w:rPr>
-        <w:t xml:space="preserve">these </w:t>
-      </w:r>
-      <w:proofErr w:type="gramStart"/>
-      <w:r>
-        <w:rPr>
-          <w:rFonts w:ascii="Helvetica" w:hAnsi="Helvetica" w:cs="Helvetica"/>
-          <w:sz w:val="22"/>
-          <w:szCs w:val="22"/>
-        </w:rPr>
-        <w:t xml:space="preserve">papers </w:t>
-      </w:r>
-      <w:r>
-        <w:rPr>
-          <w:rFonts w:ascii="Helvetica" w:hAnsi="Helvetica" w:cs="Helvetica"/>
-          <w:sz w:val="22"/>
-          <w:szCs w:val="22"/>
-        </w:rPr>
-        <w:t xml:space="preserve"> at</w:t>
-      </w:r>
-      <w:proofErr w:type="gramEnd"/>
-      <w:r>
-        <w:rPr>
-          <w:rFonts w:ascii="Helvetica" w:hAnsi="Helvetica" w:cs="Helvetica"/>
-          <w:sz w:val="22"/>
-          <w:szCs w:val="22"/>
-        </w:rPr>
-        <w:t xml:space="preserve"> your leisure during the next 7 weeks. </w:t>
+        <w:t>these papers</w:t>
+      </w:r>
+      <w:r>
+        <w:rPr>
+          <w:rFonts w:ascii="Helvetica" w:hAnsi="Helvetica" w:cs="Helvetica"/>
+          <w:sz w:val="22"/>
+          <w:szCs w:val="22"/>
+        </w:rPr>
+        <w:t xml:space="preserve"> at your leisure during the next 7 weeks. </w:t>
       </w:r>
     </w:p>
     <w:p>
@@ -1916,27 +1940,7 @@
           <w:sz w:val="22"/>
           <w:szCs w:val="22"/>
         </w:rPr>
-        <w:t xml:space="preserve">Gerstner, W., </w:t>
-      </w:r>
-      <w:proofErr w:type="spellStart"/>
-      <w:r>
-        <w:rPr>
-          <w:rFonts w:ascii="Helvetica" w:hAnsi="Helvetica" w:cs="Helvetica"/>
-          <w:bCs/>
-          <w:sz w:val="22"/>
-          <w:szCs w:val="22"/>
-        </w:rPr>
-        <w:t>Sprekeler</w:t>
-      </w:r>
-      <w:proofErr w:type="spellEnd"/>
-      <w:r>
-        <w:rPr>
-          <w:rFonts w:ascii="Helvetica" w:hAnsi="Helvetica" w:cs="Helvetica"/>
-          <w:bCs/>
-          <w:sz w:val="22"/>
-          <w:szCs w:val="22"/>
-        </w:rPr>
-        <w:t xml:space="preserve">, H., &amp; Deco, G. (2012). </w:t>
+        <w:t xml:space="preserve">Gerstner, W., Sprekeler, H., &amp; Deco, G. (2012). </w:t>
       </w:r>
       <w:r>
         <w:rPr>
@@ -2024,25 +2028,14 @@
           <w:szCs w:val="22"/>
         </w:rPr>
       </w:pPr>
-      <w:proofErr w:type="spellStart"/>
-      <w:r>
-        <w:rPr>
-          <w:rFonts w:ascii="Arial" w:hAnsi="Arial" w:cs="Arial"/>
-          <w:bCs/>
-          <w:sz w:val="22"/>
-          <w:szCs w:val="22"/>
-        </w:rPr>
-        <w:t>Marder</w:t>
-      </w:r>
-      <w:proofErr w:type="spellEnd"/>
-      <w:r>
-        <w:rPr>
-          <w:rFonts w:ascii="Arial" w:hAnsi="Arial" w:cs="Arial"/>
-          <w:bCs/>
-          <w:sz w:val="22"/>
-          <w:szCs w:val="22"/>
-        </w:rPr>
-        <w:t xml:space="preserve">, E. (2015). </w:t>
+      <w:r>
+        <w:rPr>
+          <w:rFonts w:ascii="Arial" w:hAnsi="Arial" w:cs="Arial"/>
+          <w:bCs/>
+          <w:sz w:val="22"/>
+          <w:szCs w:val="22"/>
+        </w:rPr>
+        <w:t xml:space="preserve">Marder, E. (2015). </w:t>
       </w:r>
       <w:r>
         <w:rPr>
@@ -2061,17 +2054,7 @@
           <w:sz w:val="22"/>
           <w:szCs w:val="22"/>
         </w:rPr>
-        <w:t xml:space="preserve">. </w:t>
-      </w:r>
-      <w:proofErr w:type="spellStart"/>
-      <w:r>
-        <w:rPr>
-          <w:rFonts w:ascii="Arial" w:hAnsi="Arial" w:cs="Arial"/>
-          <w:bCs/>
-          <w:sz w:val="22"/>
-          <w:szCs w:val="22"/>
-        </w:rPr>
-        <w:t>P</w:t>
+        <w:t>. P</w:t>
       </w:r>
       <w:r>
         <w:rPr>
@@ -2089,17 +2072,7 @@
           <w:sz w:val="22"/>
           <w:szCs w:val="22"/>
         </w:rPr>
-        <w:t>oS</w:t>
-      </w:r>
-      <w:proofErr w:type="spellEnd"/>
-      <w:r>
-        <w:rPr>
-          <w:rFonts w:ascii="Arial" w:hAnsi="Arial" w:cs="Arial"/>
-          <w:bCs/>
-          <w:sz w:val="22"/>
-          <w:szCs w:val="22"/>
-        </w:rPr>
-        <w:t xml:space="preserve"> Biology, 13(5), e1002147</w:t>
+        <w:t>oS Biology, 13(5), e1002147</w:t>
       </w:r>
     </w:p>
     <w:p>
@@ -2121,25 +2094,14 @@
           <w:szCs w:val="22"/>
         </w:rPr>
       </w:pPr>
-      <w:proofErr w:type="spellStart"/>
-      <w:r>
-        <w:rPr>
-          <w:rFonts w:ascii="Helvetica" w:hAnsi="Helvetica" w:cs="Helvetica"/>
-          <w:bCs/>
-          <w:sz w:val="22"/>
-          <w:szCs w:val="22"/>
-        </w:rPr>
-        <w:t>Churchland</w:t>
-      </w:r>
-      <w:proofErr w:type="spellEnd"/>
-      <w:r>
-        <w:rPr>
-          <w:rFonts w:ascii="Helvetica" w:hAnsi="Helvetica" w:cs="Helvetica"/>
-          <w:bCs/>
-          <w:sz w:val="22"/>
-          <w:szCs w:val="22"/>
-        </w:rPr>
-        <w:t xml:space="preserve">, A. K., &amp; Abbott, L. F. (2016). </w:t>
+      <w:r>
+        <w:rPr>
+          <w:rFonts w:ascii="Helvetica" w:hAnsi="Helvetica" w:cs="Helvetica"/>
+          <w:bCs/>
+          <w:sz w:val="22"/>
+          <w:szCs w:val="22"/>
+        </w:rPr>
+        <w:t xml:space="preserve">Churchland, A. K., &amp; Abbott, L. F. (2016). </w:t>
       </w:r>
       <w:r>
         <w:rPr>
@@ -2208,21 +2170,6 @@
         </w:rPr>
         <w:t>349.</w:t>
       </w:r>
-    </w:p>
-    <w:p>
-      <w:pPr>
-        <w:widowControl w:val="0"/>
-        <w:autoSpaceDE w:val="0"/>
-        <w:autoSpaceDN w:val="0"/>
-        <w:adjustRightInd w:val="0"/>
-        <w:spacing w:line="360" w:lineRule="auto"/>
-        <w:rPr>
-          <w:rFonts w:ascii="Helvetica" w:hAnsi="Helvetica" w:cs="Helvetica"/>
-          <w:bCs/>
-          <w:sz w:val="22"/>
-          <w:szCs w:val="22"/>
-        </w:rPr>
-      </w:pPr>
     </w:p>
     <w:p>
       <w:pPr>
@@ -2366,19 +2313,146 @@
           <w:sz w:val="22"/>
           <w:szCs w:val="22"/>
         </w:rPr>
-        <w:t>A Scientific Vision, 2014.</w:t>
-      </w:r>
-    </w:p>
-    <w:p>
-      <w:pPr>
-        <w:rPr>
-          <w:rFonts w:ascii="Helvetica" w:hAnsi="Helvetica" w:cs="Helvetica"/>
-          <w:b/>
-          <w:bCs/>
-          <w:sz w:val="22"/>
-          <w:szCs w:val="22"/>
-        </w:rPr>
-      </w:pPr>
+        <w:t>A Scientific Vision, 2014</w:t>
+      </w:r>
+    </w:p>
+    <w:p>
+      <w:pPr>
+        <w:spacing w:line="360" w:lineRule="auto"/>
+        <w:rPr>
+          <w:rFonts w:ascii="Helvetica" w:hAnsi="Helvetica" w:cs="Helvetica"/>
+          <w:bCs/>
+          <w:sz w:val="22"/>
+          <w:szCs w:val="22"/>
+          <w:u w:val="single"/>
+        </w:rPr>
+      </w:pPr>
+      <w:r>
+        <w:rPr>
+          <w:rFonts w:ascii="Helvetica" w:hAnsi="Helvetica" w:cs="Helvetica"/>
+          <w:bCs/>
+          <w:sz w:val="22"/>
+          <w:szCs w:val="22"/>
+          <w:u w:val="single"/>
+        </w:rPr>
+        <w:t>Depressing reading:</w:t>
+      </w:r>
+    </w:p>
+    <w:p>
+      <w:pPr>
+        <w:pStyle w:val="ListParagraph"/>
+        <w:numPr>
+          <w:ilvl w:val="0"/>
+          <w:numId w:val="2"/>
+        </w:numPr>
+        <w:spacing w:line="360" w:lineRule="auto"/>
+        <w:rPr>
+          <w:rFonts w:ascii="Helvetica" w:hAnsi="Helvetica" w:cs="Helvetica"/>
+          <w:b/>
+          <w:bCs/>
+          <w:sz w:val="22"/>
+          <w:szCs w:val="22"/>
+          <w:u w:val="single"/>
+        </w:rPr>
+      </w:pPr>
+      <w:r>
+        <w:rPr>
+          <w:rFonts w:ascii="Helvetica" w:hAnsi="Helvetica" w:cs="Helvetica"/>
+          <w:bCs/>
+          <w:sz w:val="22"/>
+          <w:szCs w:val="22"/>
+        </w:rPr>
+        <w:t xml:space="preserve">Saving Science: Science isn’t self-correcting, it’s self-destructing. </w:t>
+      </w:r>
+      <w:r>
+        <w:rPr>
+          <w:rFonts w:ascii="Helvetica" w:hAnsi="Helvetica" w:cs="Helvetica"/>
+          <w:bCs/>
+          <w:sz w:val="22"/>
+          <w:szCs w:val="22"/>
+        </w:rPr>
+        <w:t>Daniel Sarewitz</w:t>
+      </w:r>
+      <w:r>
+        <w:rPr>
+          <w:rFonts w:ascii="Helvetica" w:hAnsi="Helvetica" w:cs="Helvetica"/>
+          <w:bCs/>
+          <w:sz w:val="22"/>
+          <w:szCs w:val="22"/>
+        </w:rPr>
+        <w:t>, 2016.</w:t>
+      </w:r>
+    </w:p>
+    <w:p>
+      <w:pPr>
+        <w:pStyle w:val="ListParagraph"/>
+        <w:numPr>
+          <w:ilvl w:val="0"/>
+          <w:numId w:val="2"/>
+        </w:numPr>
+        <w:spacing w:line="360" w:lineRule="auto"/>
+        <w:rPr>
+          <w:rFonts w:ascii="Helvetica" w:hAnsi="Helvetica" w:cs="Helvetica"/>
+          <w:bCs/>
+          <w:sz w:val="22"/>
+          <w:szCs w:val="22"/>
+        </w:rPr>
+      </w:pPr>
+      <w:r>
+        <w:rPr>
+          <w:rFonts w:ascii="Helvetica" w:hAnsi="Helvetica" w:cs="Helvetica"/>
+          <w:bCs/>
+          <w:sz w:val="22"/>
+          <w:szCs w:val="22"/>
+        </w:rPr>
+        <w:t xml:space="preserve">Button, K., </w:t>
+      </w:r>
+      <w:r>
+        <w:rPr>
+          <w:rFonts w:ascii="Helvetica" w:hAnsi="Helvetica" w:cs="Helvetica"/>
+          <w:bCs/>
+          <w:sz w:val="22"/>
+          <w:szCs w:val="22"/>
+        </w:rPr>
+        <w:t>et al</w:t>
+      </w:r>
+      <w:r>
+        <w:rPr>
+          <w:rFonts w:ascii="Helvetica" w:hAnsi="Helvetica" w:cs="Helvetica"/>
+          <w:bCs/>
+          <w:sz w:val="22"/>
+          <w:szCs w:val="22"/>
+        </w:rPr>
+        <w:t xml:space="preserve"> (2013). </w:t>
+      </w:r>
+      <w:r>
+        <w:rPr>
+          <w:rFonts w:ascii="Helvetica" w:hAnsi="Helvetica" w:cs="Helvetica"/>
+          <w:bCs/>
+          <w:i/>
+          <w:sz w:val="22"/>
+          <w:szCs w:val="22"/>
+        </w:rPr>
+        <w:t>Power failure: why small sample size undermines the reliability of neuroscience.</w:t>
+      </w:r>
+      <w:r>
+        <w:rPr>
+          <w:rFonts w:ascii="Helvetica" w:hAnsi="Helvetica" w:cs="Helvetica"/>
+          <w:bCs/>
+          <w:sz w:val="22"/>
+          <w:szCs w:val="22"/>
+        </w:rPr>
+        <w:t xml:space="preserve"> Nature Review</w:t>
+      </w:r>
+      <w:r>
+        <w:rPr>
+          <w:rFonts w:ascii="Helvetica" w:hAnsi="Helvetica" w:cs="Helvetica"/>
+          <w:bCs/>
+          <w:sz w:val="22"/>
+          <w:szCs w:val="22"/>
+        </w:rPr>
+        <w:t>s Neuroscience, 14(5), 365–376.</w:t>
+      </w:r>
       <w:r>
         <w:rPr>
           <w:rFonts w:ascii="Helvetica" w:hAnsi="Helvetica" w:cs="Helvetica"/>
@@ -2538,10 +2612,29 @@
         <w:rPr>
           <w:rFonts w:ascii="Arial" w:hAnsi="Arial" w:cs="Arial"/>
           <w:bCs/>
-          <w:sz w:val="22"/>
-          <w:szCs w:val="22"/>
-        </w:rPr>
-        <w:t>MATLAB Basics Tutorial / Exams.</w:t>
+          <w:iCs/>
+          <w:sz w:val="22"/>
+          <w:szCs w:val="22"/>
+        </w:rPr>
+        <w:t xml:space="preserve">Create teams, </w:t>
+      </w:r>
+      <w:r>
+        <w:rPr>
+          <w:rFonts w:ascii="Arial" w:hAnsi="Arial" w:cs="Arial"/>
+          <w:bCs/>
+          <w:sz w:val="22"/>
+          <w:szCs w:val="22"/>
+        </w:rPr>
+        <w:t>MATLAB Basics Tutorials</w:t>
+      </w:r>
+      <w:r>
+        <w:rPr>
+          <w:rFonts w:ascii="Arial" w:hAnsi="Arial" w:cs="Arial"/>
+          <w:bCs/>
+          <w:sz w:val="22"/>
+          <w:szCs w:val="22"/>
+        </w:rPr>
+        <w:t>.</w:t>
       </w:r>
     </w:p>
     <w:p>
@@ -2761,27 +2854,7 @@
           <w:sz w:val="22"/>
           <w:szCs w:val="22"/>
         </w:rPr>
-        <w:t xml:space="preserve"> </w:t>
-      </w:r>
-      <w:proofErr w:type="spellStart"/>
-      <w:r>
-        <w:rPr>
-          <w:rFonts w:ascii="Arial" w:hAnsi="Arial" w:cs="Arial"/>
-          <w:bCs/>
-          <w:sz w:val="22"/>
-          <w:szCs w:val="22"/>
-        </w:rPr>
-        <w:t>Wallisch</w:t>
-      </w:r>
-      <w:proofErr w:type="spellEnd"/>
-      <w:r>
-        <w:rPr>
-          <w:rFonts w:ascii="Arial" w:hAnsi="Arial" w:cs="Arial"/>
-          <w:bCs/>
-          <w:sz w:val="22"/>
-          <w:szCs w:val="22"/>
-        </w:rPr>
-        <w:t xml:space="preserve"> et al</w:t>
+        <w:t xml:space="preserve"> Wallisch et al</w:t>
       </w:r>
       <w:r>
         <w:rPr>
@@ -3120,27 +3193,7 @@
             <w:sz w:val="22"/>
             <w:szCs w:val="22"/>
           </w:rPr>
-          <w:t>http://www.mike</w:t>
-        </w:r>
-        <w:r>
-          <w:rPr>
-            <w:rStyle w:val="Hyperlink"/>
-            <w:rFonts w:ascii="Arial" w:hAnsi="Arial" w:cs="Arial"/>
-            <w:bCs/>
-            <w:sz w:val="22"/>
-            <w:szCs w:val="22"/>
-          </w:rPr>
-          <w:t>x</w:t>
-        </w:r>
-        <w:r>
-          <w:rPr>
-            <w:rStyle w:val="Hyperlink"/>
-            <w:rFonts w:ascii="Arial" w:hAnsi="Arial" w:cs="Arial"/>
-            <w:bCs/>
-            <w:sz w:val="22"/>
-            <w:szCs w:val="22"/>
-          </w:rPr>
-          <w:t>cohen.com/lectures.html</w:t>
+          <w:t>http://www.mikexcohen.com/lectures.html</w:t>
         </w:r>
       </w:hyperlink>
       <w:r>
@@ -3545,27 +3598,7 @@
           <w:sz w:val="22"/>
           <w:szCs w:val="22"/>
         </w:rPr>
-        <w:t xml:space="preserve"> @ E. </w:t>
-      </w:r>
-      <w:proofErr w:type="spellStart"/>
-      <w:r>
-        <w:rPr>
-          <w:rFonts w:ascii="Arial" w:hAnsi="Arial" w:cs="Arial"/>
-          <w:bCs/>
-          <w:sz w:val="22"/>
-          <w:szCs w:val="22"/>
-        </w:rPr>
-        <w:t>Izhikevich</w:t>
-      </w:r>
-      <w:proofErr w:type="spellEnd"/>
-      <w:r>
-        <w:rPr>
-          <w:rFonts w:ascii="Arial" w:hAnsi="Arial" w:cs="Arial"/>
-          <w:bCs/>
-          <w:sz w:val="22"/>
-          <w:szCs w:val="22"/>
-        </w:rPr>
-        <w:t xml:space="preserve">, </w:t>
+        <w:t xml:space="preserve"> @ E. Izhikevich, </w:t>
       </w:r>
       <w:r>
         <w:rPr>
@@ -3825,27 +3858,7 @@
           <w:sz w:val="22"/>
           <w:szCs w:val="22"/>
         </w:rPr>
-        <w:t xml:space="preserve">Chapter 22 @ P. </w:t>
-      </w:r>
-      <w:proofErr w:type="spellStart"/>
-      <w:r>
-        <w:rPr>
-          <w:rFonts w:ascii="Arial" w:hAnsi="Arial" w:cs="Arial"/>
-          <w:bCs/>
-          <w:sz w:val="22"/>
-          <w:szCs w:val="22"/>
-        </w:rPr>
-        <w:t>Wallisch</w:t>
-      </w:r>
-      <w:proofErr w:type="spellEnd"/>
-      <w:r>
-        <w:rPr>
-          <w:rFonts w:ascii="Arial" w:hAnsi="Arial" w:cs="Arial"/>
-          <w:bCs/>
-          <w:sz w:val="22"/>
-          <w:szCs w:val="22"/>
-        </w:rPr>
-        <w:t xml:space="preserve"> et al, </w:t>
+        <w:t xml:space="preserve">Chapter 22 @ P. Wallisch et al, </w:t>
       </w:r>
       <w:r>
         <w:rPr>
@@ -3898,27 +3911,7 @@
           <w:szCs w:val="22"/>
         </w:rPr>
         <w:tab/>
-        <w:t>(</w:t>
-      </w:r>
-      <w:proofErr w:type="spellStart"/>
-      <w:r>
-        <w:rPr>
-          <w:rFonts w:ascii="Helvetica" w:hAnsi="Helvetica" w:cs="Helvetica"/>
-          <w:bCs/>
-          <w:sz w:val="22"/>
-          <w:szCs w:val="22"/>
-        </w:rPr>
-        <w:t>lec</w:t>
-      </w:r>
-      <w:proofErr w:type="spellEnd"/>
-      <w:r>
-        <w:rPr>
-          <w:rFonts w:ascii="Helvetica" w:hAnsi="Helvetica" w:cs="Helvetica"/>
-          <w:bCs/>
-          <w:sz w:val="22"/>
-          <w:szCs w:val="22"/>
-        </w:rPr>
-        <w:t>)</w:t>
+        <w:t>(lec)</w:t>
       </w:r>
       <w:r>
         <w:rPr>
@@ -4075,27 +4068,7 @@
           <w:sz w:val="22"/>
           <w:szCs w:val="22"/>
         </w:rPr>
-        <w:t>(</w:t>
-      </w:r>
-      <w:proofErr w:type="spellStart"/>
-      <w:r>
-        <w:rPr>
-          <w:rFonts w:ascii="Arial" w:hAnsi="Arial" w:cs="Arial"/>
-          <w:bCs/>
-          <w:sz w:val="22"/>
-          <w:szCs w:val="22"/>
-        </w:rPr>
-        <w:t>lec</w:t>
-      </w:r>
-      <w:proofErr w:type="spellEnd"/>
-      <w:r>
-        <w:rPr>
-          <w:rFonts w:ascii="Arial" w:hAnsi="Arial" w:cs="Arial"/>
-          <w:bCs/>
-          <w:sz w:val="22"/>
-          <w:szCs w:val="22"/>
-        </w:rPr>
-        <w:t>)</w:t>
+        <w:t>(lec)</w:t>
       </w:r>
       <w:r>
         <w:rPr>
@@ -4196,6 +4169,14 @@
         <w:pBdr>
           <w:bottom w:val="single" w:sz="6" w:space="1" w:color="auto"/>
         </w:pBdr>
+        <w:tabs>
+          <w:tab w:val="left" w:pos="720"/>
+          <w:tab w:val="left" w:pos="1440"/>
+          <w:tab w:val="left" w:pos="2160"/>
+          <w:tab w:val="left" w:pos="2880"/>
+          <w:tab w:val="left" w:pos="3600"/>
+          <w:tab w:val="center" w:pos="5400"/>
+        </w:tabs>
         <w:autoSpaceDE w:val="0"/>
         <w:autoSpaceDN w:val="0"/>
         <w:adjustRightInd w:val="0"/>
@@ -4253,6 +4234,15 @@
         </w:rPr>
         <w:t>Week_2_MA665.m</w:t>
       </w:r>
+      <w:r>
+        <w:rPr>
+          <w:rFonts w:ascii="Helvetica" w:hAnsi="Helvetica" w:cs="Helvetica"/>
+          <w:bCs/>
+          <w:sz w:val="22"/>
+          <w:szCs w:val="22"/>
+        </w:rPr>
+        <w:tab/>
+      </w:r>
     </w:p>
     <w:p>
       <w:pPr>
@@ -4444,27 +4434,7 @@
           <w:sz w:val="22"/>
           <w:szCs w:val="22"/>
         </w:rPr>
-        <w:t xml:space="preserve">@ E. </w:t>
-      </w:r>
-      <w:proofErr w:type="spellStart"/>
-      <w:r>
-        <w:rPr>
-          <w:rFonts w:ascii="Arial" w:hAnsi="Arial" w:cs="Arial"/>
-          <w:bCs/>
-          <w:sz w:val="22"/>
-          <w:szCs w:val="22"/>
-        </w:rPr>
-        <w:t>Izhikevich</w:t>
-      </w:r>
-      <w:proofErr w:type="spellEnd"/>
-      <w:r>
-        <w:rPr>
-          <w:rFonts w:ascii="Arial" w:hAnsi="Arial" w:cs="Arial"/>
-          <w:bCs/>
-          <w:sz w:val="22"/>
-          <w:szCs w:val="22"/>
-        </w:rPr>
-        <w:t xml:space="preserve">, </w:t>
+        <w:t xml:space="preserve">@ E. Izhikevich, </w:t>
       </w:r>
       <w:r>
         <w:rPr>
@@ -4807,47 +4777,7 @@
           <w:sz w:val="22"/>
           <w:szCs w:val="22"/>
         </w:rPr>
-        <w:t xml:space="preserve">Hodgkin and Huxley, J </w:t>
-      </w:r>
-      <w:proofErr w:type="spellStart"/>
-      <w:r>
-        <w:rPr>
-          <w:rFonts w:ascii="Arial" w:hAnsi="Arial" w:cs="Arial"/>
-          <w:bCs/>
-          <w:sz w:val="22"/>
-          <w:szCs w:val="22"/>
-        </w:rPr>
-        <w:t>Physiol</w:t>
-      </w:r>
-      <w:proofErr w:type="spellEnd"/>
-      <w:r>
-        <w:rPr>
-          <w:rFonts w:ascii="Arial" w:hAnsi="Arial" w:cs="Arial"/>
-          <w:bCs/>
-          <w:sz w:val="22"/>
-          <w:szCs w:val="22"/>
-        </w:rPr>
-        <w:t xml:space="preserve"> (</w:t>
-      </w:r>
-      <w:proofErr w:type="spellStart"/>
-      <w:r>
-        <w:rPr>
-          <w:rFonts w:ascii="Arial" w:hAnsi="Arial" w:cs="Arial"/>
-          <w:bCs/>
-          <w:sz w:val="22"/>
-          <w:szCs w:val="22"/>
-        </w:rPr>
-        <w:t>Lond</w:t>
-      </w:r>
-      <w:proofErr w:type="spellEnd"/>
-      <w:r>
-        <w:rPr>
-          <w:rFonts w:ascii="Arial" w:hAnsi="Arial" w:cs="Arial"/>
-          <w:bCs/>
-          <w:sz w:val="22"/>
-          <w:szCs w:val="22"/>
-        </w:rPr>
-        <w:t>) (1952) vol. 117 (4) pp. 500-44</w:t>
+        <w:t>Hodgkin and Huxley, J Physiol (Lond) (1952) vol. 117 (4) pp. 500-44</w:t>
       </w:r>
       <w:r>
         <w:rPr>
@@ -4890,27 +4820,7 @@
           <w:szCs w:val="22"/>
         </w:rPr>
         <w:tab/>
-        <w:t>(</w:t>
-      </w:r>
-      <w:proofErr w:type="spellStart"/>
-      <w:r>
-        <w:rPr>
-          <w:rFonts w:ascii="Helvetica" w:hAnsi="Helvetica" w:cs="Helvetica"/>
-          <w:bCs/>
-          <w:sz w:val="22"/>
-          <w:szCs w:val="22"/>
-        </w:rPr>
-        <w:t>lec</w:t>
-      </w:r>
-      <w:proofErr w:type="spellEnd"/>
-      <w:r>
-        <w:rPr>
-          <w:rFonts w:ascii="Helvetica" w:hAnsi="Helvetica" w:cs="Helvetica"/>
-          <w:bCs/>
-          <w:sz w:val="22"/>
-          <w:szCs w:val="22"/>
-        </w:rPr>
-        <w:t>)</w:t>
+        <w:t>(lec)</w:t>
       </w:r>
       <w:r>
         <w:rPr>
@@ -5021,27 +4931,7 @@
           <w:szCs w:val="22"/>
         </w:rPr>
         <w:tab/>
-        <w:t>(</w:t>
-      </w:r>
-      <w:proofErr w:type="spellStart"/>
-      <w:r>
-        <w:rPr>
-          <w:rFonts w:ascii="Arial" w:hAnsi="Arial" w:cs="Arial"/>
-          <w:bCs/>
-          <w:sz w:val="22"/>
-          <w:szCs w:val="22"/>
-        </w:rPr>
-        <w:t>lec</w:t>
-      </w:r>
-      <w:proofErr w:type="spellEnd"/>
-      <w:r>
-        <w:rPr>
-          <w:rFonts w:ascii="Arial" w:hAnsi="Arial" w:cs="Arial"/>
-          <w:bCs/>
-          <w:sz w:val="22"/>
-          <w:szCs w:val="22"/>
-        </w:rPr>
-        <w:t>)</w:t>
+        <w:t>(lec)</w:t>
       </w:r>
       <w:r>
         <w:rPr>
@@ -5176,27 +5066,7 @@
           <w:szCs w:val="22"/>
         </w:rPr>
         <w:tab/>
-        <w:t>(</w:t>
-      </w:r>
-      <w:proofErr w:type="spellStart"/>
-      <w:r>
-        <w:rPr>
-          <w:rFonts w:ascii="Arial" w:hAnsi="Arial" w:cs="Arial"/>
-          <w:bCs/>
-          <w:sz w:val="22"/>
-          <w:szCs w:val="22"/>
-        </w:rPr>
-        <w:t>lec</w:t>
-      </w:r>
-      <w:proofErr w:type="spellEnd"/>
-      <w:r>
-        <w:rPr>
-          <w:rFonts w:ascii="Arial" w:hAnsi="Arial" w:cs="Arial"/>
-          <w:bCs/>
-          <w:sz w:val="22"/>
-          <w:szCs w:val="22"/>
-        </w:rPr>
-        <w:t>)</w:t>
+        <w:t>(lec)</w:t>
       </w:r>
       <w:r>
         <w:rPr>
@@ -6147,27 +6017,7 @@
           <w:szCs w:val="22"/>
         </w:rPr>
         <w:tab/>
-        <w:t>“The dot (</w:t>
-      </w:r>
-      <w:proofErr w:type="spellStart"/>
-      <w:r>
-        <w:rPr>
-          <w:rFonts w:ascii="Arial" w:hAnsi="Arial" w:cs="Arial"/>
-          <w:bCs/>
-          <w:sz w:val="22"/>
-          <w:szCs w:val="22"/>
-        </w:rPr>
-        <w:t>a.k.a</w:t>
-      </w:r>
-      <w:proofErr w:type="spellEnd"/>
-      <w:r>
-        <w:rPr>
-          <w:rFonts w:ascii="Arial" w:hAnsi="Arial" w:cs="Arial"/>
-          <w:bCs/>
-          <w:sz w:val="22"/>
-          <w:szCs w:val="22"/>
-        </w:rPr>
-        <w:t xml:space="preserve"> inner) product”</w:t>
+        <w:t>“The dot (a.k.a inner) product”</w:t>
       </w:r>
       <w:r>
         <w:rPr>
@@ -7299,48 +7149,16 @@
           <w:sz w:val="22"/>
           <w:szCs w:val="22"/>
         </w:rPr>
-        <w:t xml:space="preserve">Introduction to </w:t>
-      </w:r>
-      <w:proofErr w:type="spellStart"/>
-      <w:r>
-        <w:rPr>
-          <w:rFonts w:ascii="Arial" w:hAnsi="Arial" w:cs="Arial"/>
-          <w:bCs/>
-          <w:i/>
-          <w:sz w:val="22"/>
-          <w:szCs w:val="22"/>
-        </w:rPr>
-        <w:t>github</w:t>
-      </w:r>
-      <w:proofErr w:type="spellEnd"/>
-      <w:r>
-        <w:rPr>
-          <w:rFonts w:ascii="Arial" w:hAnsi="Arial" w:cs="Arial"/>
-          <w:bCs/>
-          <w:sz w:val="22"/>
-          <w:szCs w:val="22"/>
-        </w:rPr>
-        <w:t xml:space="preserve"> (Dr. Louis-</w:t>
-      </w:r>
-      <w:proofErr w:type="spellStart"/>
-      <w:r>
-        <w:rPr>
-          <w:rFonts w:ascii="Arial" w:hAnsi="Arial" w:cs="Arial"/>
-          <w:bCs/>
-          <w:sz w:val="22"/>
-          <w:szCs w:val="22"/>
-        </w:rPr>
-        <w:t>Emmanual</w:t>
-      </w:r>
-      <w:proofErr w:type="spellEnd"/>
-      <w:r>
-        <w:rPr>
-          <w:rFonts w:ascii="Arial" w:hAnsi="Arial" w:cs="Arial"/>
-          <w:bCs/>
-          <w:sz w:val="22"/>
-          <w:szCs w:val="22"/>
-        </w:rPr>
-        <w:t xml:space="preserve"> Martinet,</w:t>
+        <w:t>Introduction to github</w:t>
+      </w:r>
+      <w:r>
+        <w:rPr>
+          <w:rFonts w:ascii="Arial" w:hAnsi="Arial" w:cs="Arial"/>
+          <w:bCs/>
+          <w:sz w:val="22"/>
+          <w:szCs w:val="22"/>
+        </w:rPr>
+        <w:t xml:space="preserve"> (Dr. Louis-Emmanual Martinet,</w:t>
       </w:r>
       <w:r>
         <w:rPr>
@@ -7839,27 +7657,7 @@
           <w:sz w:val="22"/>
           <w:szCs w:val="22"/>
         </w:rPr>
-        <w:t xml:space="preserve">2:00-3:30 PM / </w:t>
-      </w:r>
-      <w:proofErr w:type="spellStart"/>
-      <w:r>
-        <w:rPr>
-          <w:rFonts w:ascii="Arial" w:hAnsi="Arial" w:cs="Arial"/>
-          <w:bCs/>
-          <w:sz w:val="22"/>
-          <w:szCs w:val="22"/>
-        </w:rPr>
-        <w:t>TTh</w:t>
-      </w:r>
-      <w:proofErr w:type="spellEnd"/>
-      <w:r>
-        <w:rPr>
-          <w:rFonts w:ascii="Arial" w:hAnsi="Arial" w:cs="Arial"/>
-          <w:bCs/>
-          <w:sz w:val="22"/>
-          <w:szCs w:val="22"/>
-        </w:rPr>
-        <w:t>, Math &amp; Stats Room 224, or by appointment</w:t>
+        <w:t>2:00-3:30 PM / TTh, Math &amp; Stats Room 224, or by appointment</w:t>
       </w:r>
     </w:p>
     <w:p>
@@ -7948,27 +7746,7 @@
           <w:sz w:val="22"/>
           <w:szCs w:val="22"/>
         </w:rPr>
-        <w:t>by invitation (</w:t>
-      </w:r>
-      <w:proofErr w:type="spellStart"/>
-      <w:r>
-        <w:rPr>
-          <w:rFonts w:ascii="Arial" w:hAnsi="Arial" w:cs="Arial"/>
-          <w:bCs/>
-          <w:sz w:val="22"/>
-          <w:szCs w:val="22"/>
-        </w:rPr>
-        <w:t>github</w:t>
-      </w:r>
-      <w:proofErr w:type="spellEnd"/>
-      <w:r>
-        <w:rPr>
-          <w:rFonts w:ascii="Arial" w:hAnsi="Arial" w:cs="Arial"/>
-          <w:bCs/>
-          <w:sz w:val="22"/>
-          <w:szCs w:val="22"/>
-        </w:rPr>
-        <w:t>)</w:t>
+        <w:t>by invitation (github)</w:t>
       </w:r>
     </w:p>
     <w:p>
@@ -8654,19 +8432,8 @@
           <w:sz w:val="22"/>
           <w:szCs w:val="22"/>
         </w:rPr>
-        <w:t xml:space="preserve">informative wiki or web video, </w:t>
-      </w:r>
-      <w:proofErr w:type="spellStart"/>
-      <w:r>
-        <w:rPr>
-          <w:rFonts w:ascii="Arial" w:hAnsi="Arial" w:cs="Arial"/>
-          <w:bCs/>
-          <w:sz w:val="22"/>
-          <w:szCs w:val="22"/>
-        </w:rPr>
-        <w:t>etc</w:t>
-      </w:r>
-      <w:proofErr w:type="spellEnd"/>
+        <w:t>informative wiki or web video, etc</w:t>
+      </w:r>
       <w:r>
         <w:rPr>
           <w:rFonts w:ascii="Arial" w:hAnsi="Arial" w:cs="Arial"/>
@@ -8772,27 +8539,7 @@
           <w:sz w:val="22"/>
           <w:szCs w:val="22"/>
         </w:rPr>
-        <w:t xml:space="preserve">. You must create an electronic version of your talk (e.g., PowerPoint, Google Slides, </w:t>
-      </w:r>
-      <w:proofErr w:type="spellStart"/>
-      <w:r>
-        <w:rPr>
-          <w:rFonts w:ascii="Arial" w:hAnsi="Arial" w:cs="Arial"/>
-          <w:bCs/>
-          <w:sz w:val="22"/>
-          <w:szCs w:val="22"/>
-        </w:rPr>
-        <w:t>etc</w:t>
-      </w:r>
-      <w:proofErr w:type="spellEnd"/>
-      <w:r>
-        <w:rPr>
-          <w:rFonts w:ascii="Arial" w:hAnsi="Arial" w:cs="Arial"/>
-          <w:bCs/>
-          <w:sz w:val="22"/>
-          <w:szCs w:val="22"/>
-        </w:rPr>
-        <w:t>).</w:t>
+        <w:t>. You must create an electronic version of your talk (e.g., PowerPoint, Google Slides, etc).</w:t>
       </w:r>
       <w:r>
         <w:rPr>
@@ -8845,27 +8592,7 @@
           <w:sz w:val="22"/>
           <w:szCs w:val="22"/>
         </w:rPr>
-        <w:t xml:space="preserve">.  As part of your project, please submit your “deliverable”. The deliverable could be a </w:t>
-      </w:r>
-      <w:proofErr w:type="spellStart"/>
-      <w:r>
-        <w:rPr>
-          <w:rFonts w:ascii="Arial" w:hAnsi="Arial" w:cs="Arial"/>
-          <w:bCs/>
-          <w:sz w:val="22"/>
-          <w:szCs w:val="22"/>
-        </w:rPr>
-        <w:t>github</w:t>
-      </w:r>
-      <w:proofErr w:type="spellEnd"/>
-      <w:r>
-        <w:rPr>
-          <w:rFonts w:ascii="Arial" w:hAnsi="Arial" w:cs="Arial"/>
-          <w:bCs/>
-          <w:sz w:val="22"/>
-          <w:szCs w:val="22"/>
-        </w:rPr>
-        <w:t xml:space="preserve"> repository with MATLAB or Python code, an informative web/Wikipedia page</w:t>
+        <w:t>.  As part of your project, please submit your “deliverable”. The deliverable could be a github repository with MATLAB or Python code, an informative web/Wikipedia page</w:t>
       </w:r>
       <w:r>
         <w:rPr>
@@ -9129,27 +8856,7 @@
           <w:sz w:val="22"/>
           <w:szCs w:val="22"/>
         </w:rPr>
-        <w:t xml:space="preserve"> commonly used in neuroscience. Explain each measure, and develop MATLAB code to compute each measure.  Apply these measures to example data sets and compare the results. Create a publically accessible </w:t>
-      </w:r>
-      <w:proofErr w:type="spellStart"/>
-      <w:r>
-        <w:rPr>
-          <w:rFonts w:ascii="Arial" w:hAnsi="Arial" w:cs="Arial"/>
-          <w:bCs/>
-          <w:sz w:val="22"/>
-          <w:szCs w:val="22"/>
-        </w:rPr>
-        <w:t>github</w:t>
-      </w:r>
-      <w:proofErr w:type="spellEnd"/>
-      <w:r>
-        <w:rPr>
-          <w:rFonts w:ascii="Arial" w:hAnsi="Arial" w:cs="Arial"/>
-          <w:bCs/>
-          <w:sz w:val="22"/>
-          <w:szCs w:val="22"/>
-        </w:rPr>
-        <w:t xml:space="preserve"> repository to share your results.</w:t>
+        <w:t xml:space="preserve"> commonly used in neuroscience. Explain each measure, and develop MATLAB code to compute each measure.  Apply these measures to example data sets and compare the results. Create a publically accessible github repository to share your results.</w:t>
       </w:r>
       <w:r>
         <w:rPr>
@@ -9242,27 +8949,7 @@
           <w:sz w:val="22"/>
           <w:szCs w:val="22"/>
         </w:rPr>
-        <w:t xml:space="preserve">Create a publically accessible </w:t>
-      </w:r>
-      <w:proofErr w:type="spellStart"/>
-      <w:r>
-        <w:rPr>
-          <w:rFonts w:ascii="Arial" w:hAnsi="Arial" w:cs="Arial"/>
-          <w:bCs/>
-          <w:sz w:val="22"/>
-          <w:szCs w:val="22"/>
-        </w:rPr>
-        <w:t>github</w:t>
-      </w:r>
-      <w:proofErr w:type="spellEnd"/>
-      <w:r>
-        <w:rPr>
-          <w:rFonts w:ascii="Arial" w:hAnsi="Arial" w:cs="Arial"/>
-          <w:bCs/>
-          <w:sz w:val="22"/>
-          <w:szCs w:val="22"/>
-        </w:rPr>
-        <w:t xml:space="preserve"> repository to share your model and results.</w:t>
+        <w:t>Create a publically accessible github repository to share your model and results.</w:t>
       </w:r>
       <w:r>
         <w:rPr>
@@ -9339,6 +9026,15 @@
         </w:rPr>
         <w:t>.</w:t>
       </w:r>
+      <w:r>
+        <w:rPr>
+          <w:rFonts w:ascii="Arial" w:hAnsi="Arial" w:cs="Arial"/>
+          <w:bCs/>
+          <w:sz w:val="22"/>
+          <w:szCs w:val="22"/>
+        </w:rPr>
+        <w:t xml:space="preserve"> Describe all features of the model and its implementation in a wiki. Determine how the model behaves when different biophysical features are altered.</w:t>
+      </w:r>
     </w:p>
     <w:p>
       <w:pPr>
@@ -9412,27 +9108,7 @@
           <w:sz w:val="22"/>
           <w:szCs w:val="22"/>
         </w:rPr>
-        <w:t xml:space="preserve">in XPPAUT, and display useful dynamical quantities (e.g., the phase plane, </w:t>
-      </w:r>
-      <w:proofErr w:type="spellStart"/>
-      <w:r>
-        <w:rPr>
-          <w:rFonts w:ascii="Arial" w:hAnsi="Arial" w:cs="Arial"/>
-          <w:bCs/>
-          <w:sz w:val="22"/>
-          <w:szCs w:val="22"/>
-        </w:rPr>
-        <w:t>nullclines</w:t>
-      </w:r>
-      <w:proofErr w:type="spellEnd"/>
-      <w:r>
-        <w:rPr>
-          <w:rFonts w:ascii="Arial" w:hAnsi="Arial" w:cs="Arial"/>
-          <w:bCs/>
-          <w:sz w:val="22"/>
-          <w:szCs w:val="22"/>
-        </w:rPr>
-        <w:t>, and fixed points). Develop a problem set to test your peers’ knowledge of the examined measures.</w:t>
+        <w:t>in XPPAUT, and display useful dynamical quantities (e.g., the phase plane, nullclines, and fixed points). Develop a problem set to test your peers’ knowledge of the examined measures.</w:t>
       </w:r>
       <w:r>
         <w:rPr>
@@ -9716,7 +9392,7 @@
           <w:sz w:val="22"/>
           <w:szCs w:val="22"/>
         </w:rPr>
-        <w:t xml:space="preserve">project. I recommend using the time in lab to ask me and the TF questions, and discussing areas where you’re stuck. In addition, your team (or group of teams) may request an </w:t>
+        <w:t xml:space="preserve">project. I recommend using the time in lab to ask me and the TF questions, and discussing areas where you’re stuck. In addition, your team (or group of teams) may request </w:t>
       </w:r>
       <w:r>
         <w:rPr>
@@ -9738,6 +9414,18 @@
         </w:rPr>
         <w:t>mini-tutorial</w:t>
       </w:r>
+      <w:r>
+        <w:rPr>
+          <w:rFonts w:ascii="Arial" w:hAnsi="Arial" w:cs="Arial"/>
+          <w:bCs/>
+          <w:sz w:val="22"/>
+          <w:szCs w:val="22"/>
+          <w:u w:val="single"/>
+        </w:rPr>
+        <w:t>s</w:t>
+      </w:r>
+      <w:bookmarkStart w:id="0" w:name="_GoBack"/>
+      <w:bookmarkEnd w:id="0"/>
       <w:r>
         <w:rPr>
           <w:rFonts w:ascii="Arial" w:hAnsi="Arial" w:cs="Arial"/>
@@ -9990,8 +9678,6 @@
           <w:szCs w:val="22"/>
         </w:rPr>
       </w:pPr>
-      <w:bookmarkStart w:id="0" w:name="_GoBack"/>
-      <w:bookmarkEnd w:id="0"/>
       <w:r>
         <w:rPr>
           <w:rFonts w:ascii="Arial" w:hAnsi="Arial" w:cs="Arial"/>
@@ -10054,27 +9740,7 @@
           <w:sz w:val="22"/>
           <w:szCs w:val="22"/>
         </w:rPr>
-        <w:t xml:space="preserve">ixed points and </w:t>
-      </w:r>
-      <w:proofErr w:type="spellStart"/>
-      <w:r>
-        <w:rPr>
-          <w:rFonts w:ascii="Arial" w:hAnsi="Arial" w:cs="Arial"/>
-          <w:bCs/>
-          <w:sz w:val="22"/>
-          <w:szCs w:val="22"/>
-        </w:rPr>
-        <w:t>nullclines</w:t>
-      </w:r>
-      <w:proofErr w:type="spellEnd"/>
-      <w:r>
-        <w:rPr>
-          <w:rFonts w:ascii="Arial" w:hAnsi="Arial" w:cs="Arial"/>
-          <w:bCs/>
-          <w:sz w:val="22"/>
-          <w:szCs w:val="22"/>
-        </w:rPr>
-        <w:t xml:space="preserve"> in a simple neuronal model.</w:t>
+        <w:t>ixed points and nullclines in a simple neuronal model.</w:t>
       </w:r>
     </w:p>
     <w:p>
@@ -11521,7 +11187,7 @@
   <w:abstractNum w:abstractNumId="3">
     <w:nsid w:val="578970C4"/>
     <w:multiLevelType w:val="hybridMultilevel"/>
-    <w:tmpl w:val="BECABE2A"/>
+    <w:tmpl w:val="7806F620"/>
     <w:lvl w:ilvl="0" w:tplc="04090001">
       <w:start w:val="1"/>
       <w:numFmt w:val="bullet"/>
@@ -12185,7 +11851,6 @@
   <w:style w:type="character" w:default="1" w:styleId="DefaultParagraphFont">
     <w:name w:val="Default Paragraph Font"/>
     <w:uiPriority w:val="1"/>
-    <w:semiHidden/>
     <w:unhideWhenUsed/>
   </w:style>
   <w:style w:type="table" w:default="1" w:styleId="TableNormal">

</xml_diff>

<commit_message>
update syllabus, add SAMSI slides.
</commit_message>
<xml_diff>
--- a/Syllabus/MA665_MA666_Syllabus.docx
+++ b/Syllabus/MA665_MA666_Syllabus.docx
@@ -499,7 +499,27 @@
           <w:sz w:val="22"/>
           <w:szCs w:val="22"/>
         </w:rPr>
-        <w:t>by invitation (github)</w:t>
+        <w:t>by invitation (</w:t>
+      </w:r>
+      <w:proofErr w:type="spellStart"/>
+      <w:r>
+        <w:rPr>
+          <w:rFonts w:ascii="Arial" w:hAnsi="Arial" w:cs="Arial"/>
+          <w:bCs/>
+          <w:sz w:val="22"/>
+          <w:szCs w:val="22"/>
+        </w:rPr>
+        <w:t>github</w:t>
+      </w:r>
+      <w:proofErr w:type="spellEnd"/>
+      <w:r>
+        <w:rPr>
+          <w:rFonts w:ascii="Arial" w:hAnsi="Arial" w:cs="Arial"/>
+          <w:bCs/>
+          <w:sz w:val="22"/>
+          <w:szCs w:val="22"/>
+        </w:rPr>
+        <w:t>)</w:t>
       </w:r>
       <w:r>
         <w:rPr>
@@ -1195,7 +1215,16 @@
           <w:sz w:val="22"/>
           <w:szCs w:val="22"/>
         </w:rPr>
-        <w:t>You make choo</w:t>
+        <w:t>You may</w:t>
+      </w:r>
+      <w:r>
+        <w:rPr>
+          <w:rFonts w:ascii="Arial" w:hAnsi="Arial" w:cs="Arial"/>
+          <w:bCs/>
+          <w:sz w:val="22"/>
+          <w:szCs w:val="22"/>
+        </w:rPr>
+        <w:t xml:space="preserve"> choo</w:t>
       </w:r>
       <w:r>
         <w:rPr>
@@ -1528,7 +1557,25 @@
           <w:sz w:val="22"/>
           <w:szCs w:val="22"/>
         </w:rPr>
-        <w:t xml:space="preserve">in any order (e.g., start with Week 4), but I recommend starting with Week 1. You will complete this course at your own pace, although you must complete all 5 oral exams by the end of MA665. </w:t>
+        <w:t>in any order (e.g., start with Week 4), but I</w:t>
+      </w:r>
+      <w:r>
+        <w:rPr>
+          <w:rFonts w:ascii="Arial" w:hAnsi="Arial" w:cs="Arial"/>
+          <w:bCs/>
+          <w:sz w:val="22"/>
+          <w:szCs w:val="22"/>
+        </w:rPr>
+        <w:t xml:space="preserve"> recommend starting with Week 1, and progressing in the order of weeks. </w:t>
+      </w:r>
+      <w:r>
+        <w:rPr>
+          <w:rFonts w:ascii="Arial" w:hAnsi="Arial" w:cs="Arial"/>
+          <w:bCs/>
+          <w:sz w:val="22"/>
+          <w:szCs w:val="22"/>
+        </w:rPr>
+        <w:t xml:space="preserve">You will complete this course at your own pace, although you must complete all 5 oral exams by the end of MA665. </w:t>
       </w:r>
       <w:r>
         <w:rPr>
@@ -1940,7 +1987,27 @@
           <w:sz w:val="22"/>
           <w:szCs w:val="22"/>
         </w:rPr>
-        <w:t xml:space="preserve">Gerstner, W., Sprekeler, H., &amp; Deco, G. (2012). </w:t>
+        <w:t xml:space="preserve">Gerstner, W., </w:t>
+      </w:r>
+      <w:proofErr w:type="spellStart"/>
+      <w:r>
+        <w:rPr>
+          <w:rFonts w:ascii="Helvetica" w:hAnsi="Helvetica" w:cs="Helvetica"/>
+          <w:bCs/>
+          <w:sz w:val="22"/>
+          <w:szCs w:val="22"/>
+        </w:rPr>
+        <w:t>Sprekeler</w:t>
+      </w:r>
+      <w:proofErr w:type="spellEnd"/>
+      <w:r>
+        <w:rPr>
+          <w:rFonts w:ascii="Helvetica" w:hAnsi="Helvetica" w:cs="Helvetica"/>
+          <w:bCs/>
+          <w:sz w:val="22"/>
+          <w:szCs w:val="22"/>
+        </w:rPr>
+        <w:t xml:space="preserve">, H., &amp; Deco, G. (2012). </w:t>
       </w:r>
       <w:r>
         <w:rPr>
@@ -2028,14 +2095,25 @@
           <w:szCs w:val="22"/>
         </w:rPr>
       </w:pPr>
-      <w:r>
-        <w:rPr>
-          <w:rFonts w:ascii="Arial" w:hAnsi="Arial" w:cs="Arial"/>
-          <w:bCs/>
-          <w:sz w:val="22"/>
-          <w:szCs w:val="22"/>
-        </w:rPr>
-        <w:t xml:space="preserve">Marder, E. (2015). </w:t>
+      <w:proofErr w:type="spellStart"/>
+      <w:r>
+        <w:rPr>
+          <w:rFonts w:ascii="Arial" w:hAnsi="Arial" w:cs="Arial"/>
+          <w:bCs/>
+          <w:sz w:val="22"/>
+          <w:szCs w:val="22"/>
+        </w:rPr>
+        <w:t>Marder</w:t>
+      </w:r>
+      <w:proofErr w:type="spellEnd"/>
+      <w:r>
+        <w:rPr>
+          <w:rFonts w:ascii="Arial" w:hAnsi="Arial" w:cs="Arial"/>
+          <w:bCs/>
+          <w:sz w:val="22"/>
+          <w:szCs w:val="22"/>
+        </w:rPr>
+        <w:t xml:space="preserve">, E. (2015). </w:t>
       </w:r>
       <w:r>
         <w:rPr>
@@ -2054,7 +2132,17 @@
           <w:sz w:val="22"/>
           <w:szCs w:val="22"/>
         </w:rPr>
-        <w:t>. P</w:t>
+        <w:t xml:space="preserve">. </w:t>
+      </w:r>
+      <w:proofErr w:type="spellStart"/>
+      <w:r>
+        <w:rPr>
+          <w:rFonts w:ascii="Arial" w:hAnsi="Arial" w:cs="Arial"/>
+          <w:bCs/>
+          <w:sz w:val="22"/>
+          <w:szCs w:val="22"/>
+        </w:rPr>
+        <w:t>P</w:t>
       </w:r>
       <w:r>
         <w:rPr>
@@ -2072,7 +2160,17 @@
           <w:sz w:val="22"/>
           <w:szCs w:val="22"/>
         </w:rPr>
-        <w:t>oS Biology, 13(5), e1002147</w:t>
+        <w:t>oS</w:t>
+      </w:r>
+      <w:proofErr w:type="spellEnd"/>
+      <w:r>
+        <w:rPr>
+          <w:rFonts w:ascii="Arial" w:hAnsi="Arial" w:cs="Arial"/>
+          <w:bCs/>
+          <w:sz w:val="22"/>
+          <w:szCs w:val="22"/>
+        </w:rPr>
+        <w:t xml:space="preserve"> Biology, 13(5), e1002147</w:t>
       </w:r>
     </w:p>
     <w:p>
@@ -2094,14 +2192,25 @@
           <w:szCs w:val="22"/>
         </w:rPr>
       </w:pPr>
-      <w:r>
-        <w:rPr>
-          <w:rFonts w:ascii="Helvetica" w:hAnsi="Helvetica" w:cs="Helvetica"/>
-          <w:bCs/>
-          <w:sz w:val="22"/>
-          <w:szCs w:val="22"/>
-        </w:rPr>
-        <w:t xml:space="preserve">Churchland, A. K., &amp; Abbott, L. F. (2016). </w:t>
+      <w:proofErr w:type="spellStart"/>
+      <w:r>
+        <w:rPr>
+          <w:rFonts w:ascii="Helvetica" w:hAnsi="Helvetica" w:cs="Helvetica"/>
+          <w:bCs/>
+          <w:sz w:val="22"/>
+          <w:szCs w:val="22"/>
+        </w:rPr>
+        <w:t>Churchland</w:t>
+      </w:r>
+      <w:proofErr w:type="spellEnd"/>
+      <w:r>
+        <w:rPr>
+          <w:rFonts w:ascii="Helvetica" w:hAnsi="Helvetica" w:cs="Helvetica"/>
+          <w:bCs/>
+          <w:sz w:val="22"/>
+          <w:szCs w:val="22"/>
+        </w:rPr>
+        <w:t xml:space="preserve">, A. K., &amp; Abbott, L. F. (2016). </w:t>
       </w:r>
       <w:r>
         <w:rPr>
@@ -2304,7 +2413,7 @@
           <w:sz w:val="22"/>
           <w:szCs w:val="22"/>
         </w:rPr>
-        <w:t xml:space="preserve">(Advanced) Brain 2025: </w:t>
+        <w:t xml:space="preserve">Brain 2025: </w:t>
       </w:r>
       <w:r>
         <w:rPr>
@@ -2362,17 +2471,19 @@
           <w:sz w:val="22"/>
           <w:szCs w:val="22"/>
         </w:rPr>
-        <w:t xml:space="preserve">Saving Science: Science isn’t self-correcting, it’s self-destructing. </w:t>
-      </w:r>
-      <w:r>
-        <w:rPr>
-          <w:rFonts w:ascii="Helvetica" w:hAnsi="Helvetica" w:cs="Helvetica"/>
-          <w:bCs/>
-          <w:sz w:val="22"/>
-          <w:szCs w:val="22"/>
-        </w:rPr>
-        <w:t>Daniel Sarewitz</w:t>
-      </w:r>
+        <w:t xml:space="preserve">Saving Science: Science isn’t self-correcting, it’s self-destructing. Daniel </w:t>
+      </w:r>
+      <w:proofErr w:type="spellStart"/>
+      <w:r>
+        <w:rPr>
+          <w:rFonts w:ascii="Helvetica" w:hAnsi="Helvetica" w:cs="Helvetica"/>
+          <w:bCs/>
+          <w:sz w:val="22"/>
+          <w:szCs w:val="22"/>
+        </w:rPr>
+        <w:t>Sarewitz</w:t>
+      </w:r>
+      <w:proofErr w:type="spellEnd"/>
       <w:r>
         <w:rPr>
           <w:rFonts w:ascii="Helvetica" w:hAnsi="Helvetica" w:cs="Helvetica"/>
@@ -2534,25 +2645,43 @@
           <w:sz w:val="22"/>
           <w:szCs w:val="22"/>
         </w:rPr>
-        <w:t xml:space="preserve">Introduction &amp; course goals, interviews, </w:t>
-      </w:r>
-      <w:r>
-        <w:rPr>
-          <w:rFonts w:ascii="Arial" w:hAnsi="Arial" w:cs="Arial"/>
-          <w:bCs/>
-          <w:sz w:val="22"/>
-          <w:szCs w:val="22"/>
-        </w:rPr>
-        <w:t xml:space="preserve">teams, </w:t>
-      </w:r>
-      <w:r>
-        <w:rPr>
-          <w:rFonts w:ascii="Arial" w:hAnsi="Arial" w:cs="Arial"/>
-          <w:bCs/>
-          <w:sz w:val="22"/>
-          <w:szCs w:val="22"/>
-        </w:rPr>
-        <w:t xml:space="preserve">computer set-up. </w:t>
+        <w:t xml:space="preserve">Introduction &amp; course goals, </w:t>
+      </w:r>
+      <w:r>
+        <w:rPr>
+          <w:rFonts w:ascii="Arial" w:hAnsi="Arial" w:cs="Arial"/>
+          <w:bCs/>
+          <w:sz w:val="22"/>
+          <w:szCs w:val="22"/>
+        </w:rPr>
+        <w:t xml:space="preserve">computer set-up, </w:t>
+      </w:r>
+      <w:r>
+        <w:rPr>
+          <w:rFonts w:ascii="Arial" w:hAnsi="Arial" w:cs="Arial"/>
+          <w:bCs/>
+          <w:sz w:val="22"/>
+          <w:szCs w:val="22"/>
+        </w:rPr>
+        <w:t xml:space="preserve">interviews, </w:t>
+      </w:r>
+      <w:r>
+        <w:rPr>
+          <w:rFonts w:ascii="Arial" w:hAnsi="Arial" w:cs="Arial"/>
+          <w:bCs/>
+          <w:sz w:val="22"/>
+          <w:szCs w:val="22"/>
+        </w:rPr>
+        <w:t>teams</w:t>
+      </w:r>
+      <w:r>
+        <w:rPr>
+          <w:rFonts w:ascii="Arial" w:hAnsi="Arial" w:cs="Arial"/>
+          <w:bCs/>
+          <w:sz w:val="22"/>
+          <w:szCs w:val="22"/>
+        </w:rPr>
+        <w:t xml:space="preserve">. </w:t>
       </w:r>
     </w:p>
     <w:p>
@@ -2854,7 +2983,27 @@
           <w:sz w:val="22"/>
           <w:szCs w:val="22"/>
         </w:rPr>
-        <w:t xml:space="preserve"> Wallisch et al</w:t>
+        <w:t xml:space="preserve"> </w:t>
+      </w:r>
+      <w:proofErr w:type="spellStart"/>
+      <w:r>
+        <w:rPr>
+          <w:rFonts w:ascii="Arial" w:hAnsi="Arial" w:cs="Arial"/>
+          <w:bCs/>
+          <w:sz w:val="22"/>
+          <w:szCs w:val="22"/>
+        </w:rPr>
+        <w:t>Wallisch</w:t>
+      </w:r>
+      <w:proofErr w:type="spellEnd"/>
+      <w:r>
+        <w:rPr>
+          <w:rFonts w:ascii="Arial" w:hAnsi="Arial" w:cs="Arial"/>
+          <w:bCs/>
+          <w:sz w:val="22"/>
+          <w:szCs w:val="22"/>
+        </w:rPr>
+        <w:t xml:space="preserve"> et al</w:t>
       </w:r>
       <w:r>
         <w:rPr>
@@ -3598,7 +3747,27 @@
           <w:sz w:val="22"/>
           <w:szCs w:val="22"/>
         </w:rPr>
-        <w:t xml:space="preserve"> @ E. Izhikevich, </w:t>
+        <w:t xml:space="preserve"> @ E. </w:t>
+      </w:r>
+      <w:proofErr w:type="spellStart"/>
+      <w:r>
+        <w:rPr>
+          <w:rFonts w:ascii="Arial" w:hAnsi="Arial" w:cs="Arial"/>
+          <w:bCs/>
+          <w:sz w:val="22"/>
+          <w:szCs w:val="22"/>
+        </w:rPr>
+        <w:t>Izhikevich</w:t>
+      </w:r>
+      <w:proofErr w:type="spellEnd"/>
+      <w:r>
+        <w:rPr>
+          <w:rFonts w:ascii="Arial" w:hAnsi="Arial" w:cs="Arial"/>
+          <w:bCs/>
+          <w:sz w:val="22"/>
+          <w:szCs w:val="22"/>
+        </w:rPr>
+        <w:t xml:space="preserve">, </w:t>
       </w:r>
       <w:r>
         <w:rPr>
@@ -3858,7 +4027,27 @@
           <w:sz w:val="22"/>
           <w:szCs w:val="22"/>
         </w:rPr>
-        <w:t xml:space="preserve">Chapter 22 @ P. Wallisch et al, </w:t>
+        <w:t xml:space="preserve">Chapter 22 @ P. </w:t>
+      </w:r>
+      <w:proofErr w:type="spellStart"/>
+      <w:r>
+        <w:rPr>
+          <w:rFonts w:ascii="Arial" w:hAnsi="Arial" w:cs="Arial"/>
+          <w:bCs/>
+          <w:sz w:val="22"/>
+          <w:szCs w:val="22"/>
+        </w:rPr>
+        <w:t>Wallisch</w:t>
+      </w:r>
+      <w:proofErr w:type="spellEnd"/>
+      <w:r>
+        <w:rPr>
+          <w:rFonts w:ascii="Arial" w:hAnsi="Arial" w:cs="Arial"/>
+          <w:bCs/>
+          <w:sz w:val="22"/>
+          <w:szCs w:val="22"/>
+        </w:rPr>
+        <w:t xml:space="preserve"> et al, </w:t>
       </w:r>
       <w:r>
         <w:rPr>
@@ -3911,7 +4100,27 @@
           <w:szCs w:val="22"/>
         </w:rPr>
         <w:tab/>
-        <w:t>(lec)</w:t>
+        <w:t>(</w:t>
+      </w:r>
+      <w:proofErr w:type="spellStart"/>
+      <w:r>
+        <w:rPr>
+          <w:rFonts w:ascii="Helvetica" w:hAnsi="Helvetica" w:cs="Helvetica"/>
+          <w:bCs/>
+          <w:sz w:val="22"/>
+          <w:szCs w:val="22"/>
+        </w:rPr>
+        <w:t>lec</w:t>
+      </w:r>
+      <w:proofErr w:type="spellEnd"/>
+      <w:r>
+        <w:rPr>
+          <w:rFonts w:ascii="Helvetica" w:hAnsi="Helvetica" w:cs="Helvetica"/>
+          <w:bCs/>
+          <w:sz w:val="22"/>
+          <w:szCs w:val="22"/>
+        </w:rPr>
+        <w:t>)</w:t>
       </w:r>
       <w:r>
         <w:rPr>
@@ -3980,6 +4189,83 @@
           <w:szCs w:val="22"/>
         </w:rPr>
         <w:t>)</w:t>
+      </w:r>
+      <w:r>
+        <w:rPr>
+          <w:rFonts w:ascii="Helvetica" w:hAnsi="Helvetica" w:cs="Helvetica"/>
+          <w:bCs/>
+          <w:sz w:val="22"/>
+          <w:szCs w:val="22"/>
+        </w:rPr>
+        <w:br/>
+      </w:r>
+      <w:r>
+        <w:rPr>
+          <w:rFonts w:ascii="Helvetica" w:hAnsi="Helvetica" w:cs="Helvetica"/>
+          <w:bCs/>
+          <w:sz w:val="22"/>
+          <w:szCs w:val="22"/>
+        </w:rPr>
+        <w:tab/>
+      </w:r>
+      <w:r>
+        <w:rPr>
+          <w:rFonts w:ascii="Helvetica" w:hAnsi="Helvetica" w:cs="Helvetica"/>
+          <w:bCs/>
+          <w:sz w:val="22"/>
+          <w:szCs w:val="22"/>
+        </w:rPr>
+        <w:tab/>
+      </w:r>
+      <w:r>
+        <w:rPr>
+          <w:rFonts w:ascii="Helvetica" w:hAnsi="Helvetica" w:cs="Helvetica"/>
+          <w:bCs/>
+          <w:sz w:val="22"/>
+          <w:szCs w:val="22"/>
+        </w:rPr>
+        <w:tab/>
+      </w:r>
+      <w:bookmarkStart w:id="0" w:name="_GoBack"/>
+      <w:r>
+        <w:rPr>
+          <w:rFonts w:ascii="Helvetica" w:hAnsi="Helvetica" w:cs="Helvetica"/>
+          <w:bCs/>
+          <w:sz w:val="22"/>
+          <w:szCs w:val="22"/>
+          <w:u w:val="single"/>
+        </w:rPr>
+        <w:t>NOTE</w:t>
+      </w:r>
+      <w:bookmarkEnd w:id="0"/>
+      <w:r>
+        <w:rPr>
+          <w:rFonts w:ascii="Helvetica" w:hAnsi="Helvetica" w:cs="Helvetica"/>
+          <w:bCs/>
+          <w:sz w:val="22"/>
+          <w:szCs w:val="22"/>
+        </w:rPr>
+        <w:t xml:space="preserve">: Slides available as PDF on </w:t>
+      </w:r>
+      <w:proofErr w:type="spellStart"/>
+      <w:r>
+        <w:rPr>
+          <w:rFonts w:ascii="Helvetica" w:hAnsi="Helvetica" w:cs="Helvetica"/>
+          <w:bCs/>
+          <w:sz w:val="22"/>
+          <w:szCs w:val="22"/>
+        </w:rPr>
+        <w:t>github</w:t>
+      </w:r>
+      <w:proofErr w:type="spellEnd"/>
+      <w:r>
+        <w:rPr>
+          <w:rFonts w:ascii="Helvetica" w:hAnsi="Helvetica" w:cs="Helvetica"/>
+          <w:bCs/>
+          <w:sz w:val="22"/>
+          <w:szCs w:val="22"/>
+        </w:rPr>
+        <w:t>.</w:t>
       </w:r>
     </w:p>
     <w:p>
@@ -4068,7 +4354,27 @@
           <w:sz w:val="22"/>
           <w:szCs w:val="22"/>
         </w:rPr>
-        <w:t>(lec)</w:t>
+        <w:t>(</w:t>
+      </w:r>
+      <w:proofErr w:type="spellStart"/>
+      <w:r>
+        <w:rPr>
+          <w:rFonts w:ascii="Arial" w:hAnsi="Arial" w:cs="Arial"/>
+          <w:bCs/>
+          <w:sz w:val="22"/>
+          <w:szCs w:val="22"/>
+        </w:rPr>
+        <w:t>lec</w:t>
+      </w:r>
+      <w:proofErr w:type="spellEnd"/>
+      <w:r>
+        <w:rPr>
+          <w:rFonts w:ascii="Arial" w:hAnsi="Arial" w:cs="Arial"/>
+          <w:bCs/>
+          <w:sz w:val="22"/>
+          <w:szCs w:val="22"/>
+        </w:rPr>
+        <w:t>)</w:t>
       </w:r>
       <w:r>
         <w:rPr>
@@ -4434,7 +4740,27 @@
           <w:sz w:val="22"/>
           <w:szCs w:val="22"/>
         </w:rPr>
-        <w:t xml:space="preserve">@ E. Izhikevich, </w:t>
+        <w:t xml:space="preserve">@ E. </w:t>
+      </w:r>
+      <w:proofErr w:type="spellStart"/>
+      <w:r>
+        <w:rPr>
+          <w:rFonts w:ascii="Arial" w:hAnsi="Arial" w:cs="Arial"/>
+          <w:bCs/>
+          <w:sz w:val="22"/>
+          <w:szCs w:val="22"/>
+        </w:rPr>
+        <w:t>Izhikevich</w:t>
+      </w:r>
+      <w:proofErr w:type="spellEnd"/>
+      <w:r>
+        <w:rPr>
+          <w:rFonts w:ascii="Arial" w:hAnsi="Arial" w:cs="Arial"/>
+          <w:bCs/>
+          <w:sz w:val="22"/>
+          <w:szCs w:val="22"/>
+        </w:rPr>
+        <w:t xml:space="preserve">, </w:t>
       </w:r>
       <w:r>
         <w:rPr>
@@ -4598,6 +4924,22 @@
         </w:rPr>
         <w:t>cheat sheet</w:t>
       </w:r>
+    </w:p>
+    <w:p>
+      <w:pPr>
+        <w:widowControl w:val="0"/>
+        <w:autoSpaceDE w:val="0"/>
+        <w:autoSpaceDN w:val="0"/>
+        <w:adjustRightInd w:val="0"/>
+        <w:spacing w:line="360" w:lineRule="auto"/>
+        <w:ind w:left="720" w:firstLine="720"/>
+        <w:rPr>
+          <w:rFonts w:ascii="Arial" w:hAnsi="Arial" w:cs="Arial"/>
+          <w:bCs/>
+          <w:sz w:val="22"/>
+          <w:szCs w:val="22"/>
+        </w:rPr>
+      </w:pPr>
     </w:p>
     <w:p>
       <w:pPr>
@@ -4777,7 +5119,47 @@
           <w:sz w:val="22"/>
           <w:szCs w:val="22"/>
         </w:rPr>
-        <w:t>Hodgkin and Huxley, J Physiol (Lond) (1952) vol. 117 (4) pp. 500-44</w:t>
+        <w:t xml:space="preserve">Hodgkin and Huxley, J </w:t>
+      </w:r>
+      <w:proofErr w:type="spellStart"/>
+      <w:r>
+        <w:rPr>
+          <w:rFonts w:ascii="Arial" w:hAnsi="Arial" w:cs="Arial"/>
+          <w:bCs/>
+          <w:sz w:val="22"/>
+          <w:szCs w:val="22"/>
+        </w:rPr>
+        <w:t>Physiol</w:t>
+      </w:r>
+      <w:proofErr w:type="spellEnd"/>
+      <w:r>
+        <w:rPr>
+          <w:rFonts w:ascii="Arial" w:hAnsi="Arial" w:cs="Arial"/>
+          <w:bCs/>
+          <w:sz w:val="22"/>
+          <w:szCs w:val="22"/>
+        </w:rPr>
+        <w:t xml:space="preserve"> (</w:t>
+      </w:r>
+      <w:proofErr w:type="spellStart"/>
+      <w:r>
+        <w:rPr>
+          <w:rFonts w:ascii="Arial" w:hAnsi="Arial" w:cs="Arial"/>
+          <w:bCs/>
+          <w:sz w:val="22"/>
+          <w:szCs w:val="22"/>
+        </w:rPr>
+        <w:t>Lond</w:t>
+      </w:r>
+      <w:proofErr w:type="spellEnd"/>
+      <w:r>
+        <w:rPr>
+          <w:rFonts w:ascii="Arial" w:hAnsi="Arial" w:cs="Arial"/>
+          <w:bCs/>
+          <w:sz w:val="22"/>
+          <w:szCs w:val="22"/>
+        </w:rPr>
+        <w:t>) (1952) vol. 117 (4) pp. 500-44</w:t>
       </w:r>
       <w:r>
         <w:rPr>
@@ -4820,7 +5202,27 @@
           <w:szCs w:val="22"/>
         </w:rPr>
         <w:tab/>
-        <w:t>(lec)</w:t>
+        <w:t>(</w:t>
+      </w:r>
+      <w:proofErr w:type="spellStart"/>
+      <w:r>
+        <w:rPr>
+          <w:rFonts w:ascii="Helvetica" w:hAnsi="Helvetica" w:cs="Helvetica"/>
+          <w:bCs/>
+          <w:sz w:val="22"/>
+          <w:szCs w:val="22"/>
+        </w:rPr>
+        <w:t>lec</w:t>
+      </w:r>
+      <w:proofErr w:type="spellEnd"/>
+      <w:r>
+        <w:rPr>
+          <w:rFonts w:ascii="Helvetica" w:hAnsi="Helvetica" w:cs="Helvetica"/>
+          <w:bCs/>
+          <w:sz w:val="22"/>
+          <w:szCs w:val="22"/>
+        </w:rPr>
+        <w:t>)</w:t>
       </w:r>
       <w:r>
         <w:rPr>
@@ -4860,6 +5262,87 @@
           <w:szCs w:val="22"/>
         </w:rPr>
         <w:t xml:space="preserve"> (Neural Spike Train Analysis 5)</w:t>
+      </w:r>
+    </w:p>
+    <w:p>
+      <w:pPr>
+        <w:widowControl w:val="0"/>
+        <w:autoSpaceDE w:val="0"/>
+        <w:autoSpaceDN w:val="0"/>
+        <w:adjustRightInd w:val="0"/>
+        <w:spacing w:line="360" w:lineRule="auto"/>
+        <w:rPr>
+          <w:rFonts w:ascii="Helvetica" w:hAnsi="Helvetica" w:cs="Helvetica"/>
+          <w:bCs/>
+          <w:sz w:val="22"/>
+          <w:szCs w:val="22"/>
+        </w:rPr>
+      </w:pPr>
+      <w:r>
+        <w:rPr>
+          <w:rFonts w:ascii="Helvetica" w:hAnsi="Helvetica" w:cs="Helvetica"/>
+          <w:bCs/>
+          <w:sz w:val="22"/>
+          <w:szCs w:val="22"/>
+        </w:rPr>
+        <w:tab/>
+      </w:r>
+      <w:r>
+        <w:rPr>
+          <w:rFonts w:ascii="Helvetica" w:hAnsi="Helvetica" w:cs="Helvetica"/>
+          <w:bCs/>
+          <w:sz w:val="22"/>
+          <w:szCs w:val="22"/>
+        </w:rPr>
+        <w:tab/>
+      </w:r>
+      <w:r>
+        <w:rPr>
+          <w:rFonts w:ascii="Helvetica" w:hAnsi="Helvetica" w:cs="Helvetica"/>
+          <w:bCs/>
+          <w:sz w:val="22"/>
+          <w:szCs w:val="22"/>
+        </w:rPr>
+        <w:tab/>
+      </w:r>
+      <w:r>
+        <w:rPr>
+          <w:rFonts w:ascii="Helvetica" w:hAnsi="Helvetica" w:cs="Helvetica"/>
+          <w:bCs/>
+          <w:sz w:val="22"/>
+          <w:szCs w:val="22"/>
+          <w:u w:val="single"/>
+        </w:rPr>
+        <w:t>NOTE</w:t>
+      </w:r>
+      <w:r>
+        <w:rPr>
+          <w:rFonts w:ascii="Helvetica" w:hAnsi="Helvetica" w:cs="Helvetica"/>
+          <w:bCs/>
+          <w:sz w:val="22"/>
+          <w:szCs w:val="22"/>
+        </w:rPr>
+        <w:t xml:space="preserve">: Slides available as PDF on </w:t>
+      </w:r>
+      <w:proofErr w:type="spellStart"/>
+      <w:r>
+        <w:rPr>
+          <w:rFonts w:ascii="Helvetica" w:hAnsi="Helvetica" w:cs="Helvetica"/>
+          <w:bCs/>
+          <w:sz w:val="22"/>
+          <w:szCs w:val="22"/>
+        </w:rPr>
+        <w:t>github</w:t>
+      </w:r>
+      <w:proofErr w:type="spellEnd"/>
+      <w:r>
+        <w:rPr>
+          <w:rFonts w:ascii="Helvetica" w:hAnsi="Helvetica" w:cs="Helvetica"/>
+          <w:bCs/>
+          <w:sz w:val="22"/>
+          <w:szCs w:val="22"/>
+        </w:rPr>
+        <w:t>.</w:t>
       </w:r>
     </w:p>
     <w:p>
@@ -4931,7 +5414,27 @@
           <w:szCs w:val="22"/>
         </w:rPr>
         <w:tab/>
-        <w:t>(lec)</w:t>
+        <w:t>(</w:t>
+      </w:r>
+      <w:proofErr w:type="spellStart"/>
+      <w:r>
+        <w:rPr>
+          <w:rFonts w:ascii="Arial" w:hAnsi="Arial" w:cs="Arial"/>
+          <w:bCs/>
+          <w:sz w:val="22"/>
+          <w:szCs w:val="22"/>
+        </w:rPr>
+        <w:t>lec</w:t>
+      </w:r>
+      <w:proofErr w:type="spellEnd"/>
+      <w:r>
+        <w:rPr>
+          <w:rFonts w:ascii="Arial" w:hAnsi="Arial" w:cs="Arial"/>
+          <w:bCs/>
+          <w:sz w:val="22"/>
+          <w:szCs w:val="22"/>
+        </w:rPr>
+        <w:t>)</w:t>
       </w:r>
       <w:r>
         <w:rPr>
@@ -5066,7 +5569,27 @@
           <w:szCs w:val="22"/>
         </w:rPr>
         <w:tab/>
-        <w:t>(lec)</w:t>
+        <w:t>(</w:t>
+      </w:r>
+      <w:proofErr w:type="spellStart"/>
+      <w:r>
+        <w:rPr>
+          <w:rFonts w:ascii="Arial" w:hAnsi="Arial" w:cs="Arial"/>
+          <w:bCs/>
+          <w:sz w:val="22"/>
+          <w:szCs w:val="22"/>
+        </w:rPr>
+        <w:t>lec</w:t>
+      </w:r>
+      <w:proofErr w:type="spellEnd"/>
+      <w:r>
+        <w:rPr>
+          <w:rFonts w:ascii="Arial" w:hAnsi="Arial" w:cs="Arial"/>
+          <w:bCs/>
+          <w:sz w:val="22"/>
+          <w:szCs w:val="22"/>
+        </w:rPr>
+        <w:t>)</w:t>
       </w:r>
       <w:r>
         <w:rPr>
@@ -6017,7 +6540,27 @@
           <w:szCs w:val="22"/>
         </w:rPr>
         <w:tab/>
-        <w:t>“The dot (a.k.a inner) product”</w:t>
+        <w:t>“The dot (</w:t>
+      </w:r>
+      <w:proofErr w:type="spellStart"/>
+      <w:r>
+        <w:rPr>
+          <w:rFonts w:ascii="Arial" w:hAnsi="Arial" w:cs="Arial"/>
+          <w:bCs/>
+          <w:sz w:val="22"/>
+          <w:szCs w:val="22"/>
+        </w:rPr>
+        <w:t>a.k.a</w:t>
+      </w:r>
+      <w:proofErr w:type="spellEnd"/>
+      <w:r>
+        <w:rPr>
+          <w:rFonts w:ascii="Arial" w:hAnsi="Arial" w:cs="Arial"/>
+          <w:bCs/>
+          <w:sz w:val="22"/>
+          <w:szCs w:val="22"/>
+        </w:rPr>
+        <w:t xml:space="preserve"> inner) product”</w:t>
       </w:r>
       <w:r>
         <w:rPr>
@@ -7149,16 +7692,48 @@
           <w:sz w:val="22"/>
           <w:szCs w:val="22"/>
         </w:rPr>
-        <w:t>Introduction to github</w:t>
-      </w:r>
-      <w:r>
-        <w:rPr>
-          <w:rFonts w:ascii="Arial" w:hAnsi="Arial" w:cs="Arial"/>
-          <w:bCs/>
-          <w:sz w:val="22"/>
-          <w:szCs w:val="22"/>
-        </w:rPr>
-        <w:t xml:space="preserve"> (Dr. Louis-Emmanual Martinet,</w:t>
+        <w:t xml:space="preserve">Introduction to </w:t>
+      </w:r>
+      <w:proofErr w:type="spellStart"/>
+      <w:r>
+        <w:rPr>
+          <w:rFonts w:ascii="Arial" w:hAnsi="Arial" w:cs="Arial"/>
+          <w:bCs/>
+          <w:i/>
+          <w:sz w:val="22"/>
+          <w:szCs w:val="22"/>
+        </w:rPr>
+        <w:t>github</w:t>
+      </w:r>
+      <w:proofErr w:type="spellEnd"/>
+      <w:r>
+        <w:rPr>
+          <w:rFonts w:ascii="Arial" w:hAnsi="Arial" w:cs="Arial"/>
+          <w:bCs/>
+          <w:sz w:val="22"/>
+          <w:szCs w:val="22"/>
+        </w:rPr>
+        <w:t xml:space="preserve"> (Dr. Louis-</w:t>
+      </w:r>
+      <w:proofErr w:type="spellStart"/>
+      <w:r>
+        <w:rPr>
+          <w:rFonts w:ascii="Arial" w:hAnsi="Arial" w:cs="Arial"/>
+          <w:bCs/>
+          <w:sz w:val="22"/>
+          <w:szCs w:val="22"/>
+        </w:rPr>
+        <w:t>Emmanual</w:t>
+      </w:r>
+      <w:proofErr w:type="spellEnd"/>
+      <w:r>
+        <w:rPr>
+          <w:rFonts w:ascii="Arial" w:hAnsi="Arial" w:cs="Arial"/>
+          <w:bCs/>
+          <w:sz w:val="22"/>
+          <w:szCs w:val="22"/>
+        </w:rPr>
+        <w:t xml:space="preserve"> Martinet,</w:t>
       </w:r>
       <w:r>
         <w:rPr>
@@ -7657,7 +8232,27 @@
           <w:sz w:val="22"/>
           <w:szCs w:val="22"/>
         </w:rPr>
-        <w:t>2:00-3:30 PM / TTh, Math &amp; Stats Room 224, or by appointment</w:t>
+        <w:t xml:space="preserve">2:00-3:30 PM / </w:t>
+      </w:r>
+      <w:proofErr w:type="spellStart"/>
+      <w:r>
+        <w:rPr>
+          <w:rFonts w:ascii="Arial" w:hAnsi="Arial" w:cs="Arial"/>
+          <w:bCs/>
+          <w:sz w:val="22"/>
+          <w:szCs w:val="22"/>
+        </w:rPr>
+        <w:t>TTh</w:t>
+      </w:r>
+      <w:proofErr w:type="spellEnd"/>
+      <w:r>
+        <w:rPr>
+          <w:rFonts w:ascii="Arial" w:hAnsi="Arial" w:cs="Arial"/>
+          <w:bCs/>
+          <w:sz w:val="22"/>
+          <w:szCs w:val="22"/>
+        </w:rPr>
+        <w:t>, Math &amp; Stats Room 224, or by appointment</w:t>
       </w:r>
     </w:p>
     <w:p>
@@ -7746,7 +8341,27 @@
           <w:sz w:val="22"/>
           <w:szCs w:val="22"/>
         </w:rPr>
-        <w:t>by invitation (github)</w:t>
+        <w:t>by invitation (</w:t>
+      </w:r>
+      <w:proofErr w:type="spellStart"/>
+      <w:r>
+        <w:rPr>
+          <w:rFonts w:ascii="Arial" w:hAnsi="Arial" w:cs="Arial"/>
+          <w:bCs/>
+          <w:sz w:val="22"/>
+          <w:szCs w:val="22"/>
+        </w:rPr>
+        <w:t>github</w:t>
+      </w:r>
+      <w:proofErr w:type="spellEnd"/>
+      <w:r>
+        <w:rPr>
+          <w:rFonts w:ascii="Arial" w:hAnsi="Arial" w:cs="Arial"/>
+          <w:bCs/>
+          <w:sz w:val="22"/>
+          <w:szCs w:val="22"/>
+        </w:rPr>
+        <w:t>)</w:t>
       </w:r>
     </w:p>
     <w:p>
@@ -8432,8 +9047,19 @@
           <w:sz w:val="22"/>
           <w:szCs w:val="22"/>
         </w:rPr>
-        <w:t>informative wiki or web video, etc</w:t>
-      </w:r>
+        <w:t xml:space="preserve">informative wiki or web video, </w:t>
+      </w:r>
+      <w:proofErr w:type="spellStart"/>
+      <w:r>
+        <w:rPr>
+          <w:rFonts w:ascii="Arial" w:hAnsi="Arial" w:cs="Arial"/>
+          <w:bCs/>
+          <w:sz w:val="22"/>
+          <w:szCs w:val="22"/>
+        </w:rPr>
+        <w:t>etc</w:t>
+      </w:r>
+      <w:proofErr w:type="spellEnd"/>
       <w:r>
         <w:rPr>
           <w:rFonts w:ascii="Arial" w:hAnsi="Arial" w:cs="Arial"/>
@@ -8539,7 +9165,27 @@
           <w:sz w:val="22"/>
           <w:szCs w:val="22"/>
         </w:rPr>
-        <w:t>. You must create an electronic version of your talk (e.g., PowerPoint, Google Slides, etc).</w:t>
+        <w:t xml:space="preserve">. You must create an electronic version of your talk (e.g., PowerPoint, Google Slides, </w:t>
+      </w:r>
+      <w:proofErr w:type="spellStart"/>
+      <w:r>
+        <w:rPr>
+          <w:rFonts w:ascii="Arial" w:hAnsi="Arial" w:cs="Arial"/>
+          <w:bCs/>
+          <w:sz w:val="22"/>
+          <w:szCs w:val="22"/>
+        </w:rPr>
+        <w:t>etc</w:t>
+      </w:r>
+      <w:proofErr w:type="spellEnd"/>
+      <w:r>
+        <w:rPr>
+          <w:rFonts w:ascii="Arial" w:hAnsi="Arial" w:cs="Arial"/>
+          <w:bCs/>
+          <w:sz w:val="22"/>
+          <w:szCs w:val="22"/>
+        </w:rPr>
+        <w:t>).</w:t>
       </w:r>
       <w:r>
         <w:rPr>
@@ -8592,7 +9238,27 @@
           <w:sz w:val="22"/>
           <w:szCs w:val="22"/>
         </w:rPr>
-        <w:t>.  As part of your project, please submit your “deliverable”. The deliverable could be a github repository with MATLAB or Python code, an informative web/Wikipedia page</w:t>
+        <w:t xml:space="preserve">.  As part of your project, please submit your “deliverable”. The deliverable could be a </w:t>
+      </w:r>
+      <w:proofErr w:type="spellStart"/>
+      <w:r>
+        <w:rPr>
+          <w:rFonts w:ascii="Arial" w:hAnsi="Arial" w:cs="Arial"/>
+          <w:bCs/>
+          <w:sz w:val="22"/>
+          <w:szCs w:val="22"/>
+        </w:rPr>
+        <w:t>github</w:t>
+      </w:r>
+      <w:proofErr w:type="spellEnd"/>
+      <w:r>
+        <w:rPr>
+          <w:rFonts w:ascii="Arial" w:hAnsi="Arial" w:cs="Arial"/>
+          <w:bCs/>
+          <w:sz w:val="22"/>
+          <w:szCs w:val="22"/>
+        </w:rPr>
+        <w:t xml:space="preserve"> repository with MATLAB or Python code, an informative web/Wikipedia page</w:t>
       </w:r>
       <w:r>
         <w:rPr>
@@ -8856,7 +9522,27 @@
           <w:sz w:val="22"/>
           <w:szCs w:val="22"/>
         </w:rPr>
-        <w:t xml:space="preserve"> commonly used in neuroscience. Explain each measure, and develop MATLAB code to compute each measure.  Apply these measures to example data sets and compare the results. Create a publically accessible github repository to share your results.</w:t>
+        <w:t xml:space="preserve"> commonly used in neuroscience. Explain each measure, and develop MATLAB code to compute each measure.  Apply these measures to example data sets and compare the results. Create a publically accessible </w:t>
+      </w:r>
+      <w:proofErr w:type="spellStart"/>
+      <w:r>
+        <w:rPr>
+          <w:rFonts w:ascii="Arial" w:hAnsi="Arial" w:cs="Arial"/>
+          <w:bCs/>
+          <w:sz w:val="22"/>
+          <w:szCs w:val="22"/>
+        </w:rPr>
+        <w:t>github</w:t>
+      </w:r>
+      <w:proofErr w:type="spellEnd"/>
+      <w:r>
+        <w:rPr>
+          <w:rFonts w:ascii="Arial" w:hAnsi="Arial" w:cs="Arial"/>
+          <w:bCs/>
+          <w:sz w:val="22"/>
+          <w:szCs w:val="22"/>
+        </w:rPr>
+        <w:t xml:space="preserve"> repository to share your results.</w:t>
       </w:r>
       <w:r>
         <w:rPr>
@@ -8949,7 +9635,27 @@
           <w:sz w:val="22"/>
           <w:szCs w:val="22"/>
         </w:rPr>
-        <w:t>Create a publically accessible github repository to share your model and results.</w:t>
+        <w:t xml:space="preserve">Create a publically accessible </w:t>
+      </w:r>
+      <w:proofErr w:type="spellStart"/>
+      <w:r>
+        <w:rPr>
+          <w:rFonts w:ascii="Arial" w:hAnsi="Arial" w:cs="Arial"/>
+          <w:bCs/>
+          <w:sz w:val="22"/>
+          <w:szCs w:val="22"/>
+        </w:rPr>
+        <w:t>github</w:t>
+      </w:r>
+      <w:proofErr w:type="spellEnd"/>
+      <w:r>
+        <w:rPr>
+          <w:rFonts w:ascii="Arial" w:hAnsi="Arial" w:cs="Arial"/>
+          <w:bCs/>
+          <w:sz w:val="22"/>
+          <w:szCs w:val="22"/>
+        </w:rPr>
+        <w:t xml:space="preserve"> repository to share your model and results.</w:t>
       </w:r>
       <w:r>
         <w:rPr>
@@ -9108,7 +9814,27 @@
           <w:sz w:val="22"/>
           <w:szCs w:val="22"/>
         </w:rPr>
-        <w:t>in XPPAUT, and display useful dynamical quantities (e.g., the phase plane, nullclines, and fixed points). Develop a problem set to test your peers’ knowledge of the examined measures.</w:t>
+        <w:t xml:space="preserve">in XPPAUT, and display useful dynamical quantities (e.g., the phase plane, </w:t>
+      </w:r>
+      <w:proofErr w:type="spellStart"/>
+      <w:r>
+        <w:rPr>
+          <w:rFonts w:ascii="Arial" w:hAnsi="Arial" w:cs="Arial"/>
+          <w:bCs/>
+          <w:sz w:val="22"/>
+          <w:szCs w:val="22"/>
+        </w:rPr>
+        <w:t>nullclines</w:t>
+      </w:r>
+      <w:proofErr w:type="spellEnd"/>
+      <w:r>
+        <w:rPr>
+          <w:rFonts w:ascii="Arial" w:hAnsi="Arial" w:cs="Arial"/>
+          <w:bCs/>
+          <w:sz w:val="22"/>
+          <w:szCs w:val="22"/>
+        </w:rPr>
+        <w:t>, and fixed points). Develop a problem set to test your peers’ knowledge of the examined measures.</w:t>
       </w:r>
       <w:r>
         <w:rPr>
@@ -9424,8 +10150,6 @@
         </w:rPr>
         <w:t>s</w:t>
       </w:r>
-      <w:bookmarkStart w:id="0" w:name="_GoBack"/>
-      <w:bookmarkEnd w:id="0"/>
       <w:r>
         <w:rPr>
           <w:rFonts w:ascii="Arial" w:hAnsi="Arial" w:cs="Arial"/>
@@ -9740,7 +10464,27 @@
           <w:sz w:val="22"/>
           <w:szCs w:val="22"/>
         </w:rPr>
-        <w:t>ixed points and nullclines in a simple neuronal model.</w:t>
+        <w:t xml:space="preserve">ixed points and </w:t>
+      </w:r>
+      <w:proofErr w:type="spellStart"/>
+      <w:r>
+        <w:rPr>
+          <w:rFonts w:ascii="Arial" w:hAnsi="Arial" w:cs="Arial"/>
+          <w:bCs/>
+          <w:sz w:val="22"/>
+          <w:szCs w:val="22"/>
+        </w:rPr>
+        <w:t>nullclines</w:t>
+      </w:r>
+      <w:proofErr w:type="spellEnd"/>
+      <w:r>
+        <w:rPr>
+          <w:rFonts w:ascii="Arial" w:hAnsi="Arial" w:cs="Arial"/>
+          <w:bCs/>
+          <w:sz w:val="22"/>
+          <w:szCs w:val="22"/>
+        </w:rPr>
+        <w:t xml:space="preserve"> in a simple neuronal model.</w:t>
       </w:r>
     </w:p>
     <w:p>
@@ -11851,6 +12595,7 @@
   <w:style w:type="character" w:default="1" w:styleId="DefaultParagraphFont">
     <w:name w:val="Default Paragraph Font"/>
     <w:uiPriority w:val="1"/>
+    <w:semiHidden/>
     <w:unhideWhenUsed/>
   </w:style>
   <w:style w:type="table" w:default="1" w:styleId="TableNormal">

</xml_diff>

<commit_message>
updated syllabus for MA666
</commit_message>
<xml_diff>
--- a/Syllabus/MA665_MA666_Syllabus.docx
+++ b/Syllabus/MA665_MA666_Syllabus.docx
@@ -8457,16 +8457,17 @@
           <w:bCs/>
           <w:sz w:val="22"/>
           <w:szCs w:val="22"/>
-        </w:rPr>
-      </w:pPr>
-      <w:r>
-        <w:rPr>
-          <w:rFonts w:ascii="Arial" w:hAnsi="Arial" w:cs="Arial"/>
-          <w:bCs/>
-          <w:sz w:val="22"/>
-          <w:szCs w:val="22"/>
           <w:u w:val="single"/>
         </w:rPr>
+      </w:pPr>
+      <w:r>
+        <w:rPr>
+          <w:rFonts w:ascii="Arial" w:hAnsi="Arial" w:cs="Arial"/>
+          <w:bCs/>
+          <w:sz w:val="22"/>
+          <w:szCs w:val="22"/>
+          <w:u w:val="single"/>
+        </w:rPr>
         <w:t>Materials</w:t>
       </w:r>
     </w:p>
@@ -8486,7 +8487,7 @@
       </w:pPr>
       <w:r>
         <w:rPr>
-          <w:rFonts w:ascii="Arial" w:hAnsi="Arial" w:cs="Arial"/>
+          <w:rFonts w:ascii="Helvetica" w:hAnsi="Helvetica" w:cs="Helvetica"/>
           <w:bCs/>
           <w:sz w:val="22"/>
           <w:szCs w:val="22"/>
@@ -8495,7 +8496,7 @@
       </w:r>
       <w:r>
         <w:rPr>
-          <w:rFonts w:ascii="Arial" w:hAnsi="Arial" w:cs="Arial"/>
+          <w:rFonts w:ascii="Helvetica" w:hAnsi="Helvetica" w:cs="Helvetica"/>
           <w:bCs/>
           <w:sz w:val="22"/>
           <w:szCs w:val="22"/>
@@ -8505,13 +8506,21 @@
       </w:r>
       <w:r>
         <w:rPr>
-          <w:rFonts w:ascii="Arial" w:hAnsi="Arial" w:cs="Arial"/>
-          <w:bCs/>
-          <w:sz w:val="22"/>
-          <w:szCs w:val="22"/>
-        </w:rPr>
-        <w:tab/>
-        <w:t xml:space="preserve">Chapter 11 @ Kramer &amp; Eden, </w:t>
+          <w:rFonts w:ascii="Helvetica" w:hAnsi="Helvetica" w:cs="Helvetica"/>
+          <w:bCs/>
+          <w:sz w:val="22"/>
+          <w:szCs w:val="22"/>
+        </w:rPr>
+        <w:tab/>
+      </w:r>
+      <w:r>
+        <w:rPr>
+          <w:rFonts w:ascii="Arial" w:hAnsi="Arial" w:cs="Arial"/>
+          <w:bCs/>
+          <w:sz w:val="22"/>
+          <w:szCs w:val="22"/>
+        </w:rPr>
+        <w:t xml:space="preserve">Chapter 7 @ Kramer &amp; Eden, </w:t>
       </w:r>
       <w:r>
         <w:rPr>
@@ -8531,6 +8540,135 @@
           <w:szCs w:val="22"/>
         </w:rPr>
         <w:t>, 2016.</w:t>
+      </w:r>
+    </w:p>
+    <w:p>
+      <w:pPr>
+        <w:widowControl w:val="0"/>
+        <w:autoSpaceDE w:val="0"/>
+        <w:autoSpaceDN w:val="0"/>
+        <w:adjustRightInd w:val="0"/>
+        <w:spacing w:line="360" w:lineRule="auto"/>
+        <w:ind w:left="720" w:firstLine="720"/>
+        <w:rPr>
+          <w:rFonts w:ascii="Arial" w:hAnsi="Arial" w:cs="Arial"/>
+          <w:bCs/>
+          <w:sz w:val="22"/>
+          <w:szCs w:val="22"/>
+        </w:rPr>
+      </w:pPr>
+      <w:r>
+        <w:rPr>
+          <w:rFonts w:ascii="Arial" w:hAnsi="Arial" w:cs="Arial"/>
+          <w:bCs/>
+          <w:sz w:val="22"/>
+          <w:szCs w:val="22"/>
+        </w:rPr>
+        <w:t xml:space="preserve">(pdf) </w:t>
+      </w:r>
+      <w:r>
+        <w:rPr>
+          <w:rFonts w:ascii="Arial" w:hAnsi="Arial" w:cs="Arial"/>
+          <w:bCs/>
+          <w:sz w:val="22"/>
+          <w:szCs w:val="22"/>
+        </w:rPr>
+        <w:tab/>
+        <w:t xml:space="preserve">Tort et al, J </w:t>
+      </w:r>
+      <w:proofErr w:type="spellStart"/>
+      <w:r>
+        <w:rPr>
+          <w:rFonts w:ascii="Arial" w:hAnsi="Arial" w:cs="Arial"/>
+          <w:bCs/>
+          <w:sz w:val="22"/>
+          <w:szCs w:val="22"/>
+        </w:rPr>
+        <w:t>Neurophysiol</w:t>
+      </w:r>
+      <w:proofErr w:type="spellEnd"/>
+      <w:r>
+        <w:rPr>
+          <w:rFonts w:ascii="Arial" w:hAnsi="Arial" w:cs="Arial"/>
+          <w:bCs/>
+          <w:sz w:val="22"/>
+          <w:szCs w:val="22"/>
+        </w:rPr>
+        <w:t>, 2010.</w:t>
+      </w:r>
+    </w:p>
+    <w:p>
+      <w:pPr>
+        <w:widowControl w:val="0"/>
+        <w:autoSpaceDE w:val="0"/>
+        <w:autoSpaceDN w:val="0"/>
+        <w:adjustRightInd w:val="0"/>
+        <w:spacing w:line="360" w:lineRule="auto"/>
+        <w:ind w:left="720" w:firstLine="720"/>
+        <w:rPr>
+          <w:rFonts w:ascii="Arial" w:hAnsi="Arial" w:cs="Arial"/>
+          <w:bCs/>
+          <w:sz w:val="22"/>
+          <w:szCs w:val="22"/>
+        </w:rPr>
+      </w:pPr>
+      <w:r>
+        <w:rPr>
+          <w:rFonts w:ascii="Arial" w:hAnsi="Arial" w:cs="Arial"/>
+          <w:bCs/>
+          <w:sz w:val="22"/>
+          <w:szCs w:val="22"/>
+        </w:rPr>
+        <w:t>(pdf)</w:t>
+      </w:r>
+      <w:r>
+        <w:rPr>
+          <w:rFonts w:ascii="Arial" w:hAnsi="Arial" w:cs="Arial"/>
+          <w:bCs/>
+          <w:sz w:val="22"/>
+          <w:szCs w:val="22"/>
+        </w:rPr>
+        <w:tab/>
+      </w:r>
+      <w:proofErr w:type="spellStart"/>
+      <w:r>
+        <w:rPr>
+          <w:rFonts w:ascii="Arial" w:hAnsi="Arial" w:cs="Arial"/>
+          <w:bCs/>
+          <w:sz w:val="22"/>
+          <w:szCs w:val="22"/>
+        </w:rPr>
+        <w:t>Hyafil</w:t>
+      </w:r>
+      <w:proofErr w:type="spellEnd"/>
+      <w:r>
+        <w:rPr>
+          <w:rFonts w:ascii="Arial" w:hAnsi="Arial" w:cs="Arial"/>
+          <w:bCs/>
+          <w:sz w:val="22"/>
+          <w:szCs w:val="22"/>
+        </w:rPr>
+        <w:t xml:space="preserve"> et al, Trends </w:t>
+      </w:r>
+      <w:proofErr w:type="spellStart"/>
+      <w:r>
+        <w:rPr>
+          <w:rFonts w:ascii="Arial" w:hAnsi="Arial" w:cs="Arial"/>
+          <w:bCs/>
+          <w:sz w:val="22"/>
+          <w:szCs w:val="22"/>
+        </w:rPr>
+        <w:t>Neurosci</w:t>
+      </w:r>
+      <w:proofErr w:type="spellEnd"/>
+      <w:r>
+        <w:rPr>
+          <w:rFonts w:ascii="Arial" w:hAnsi="Arial" w:cs="Arial"/>
+          <w:bCs/>
+          <w:sz w:val="22"/>
+          <w:szCs w:val="22"/>
+        </w:rPr>
+        <w:t>, 2015.</w:t>
       </w:r>
     </w:p>
     <w:p>
@@ -8553,65 +8691,315 @@
         <w:spacing w:line="360" w:lineRule="auto"/>
         <w:rPr>
           <w:rFonts w:ascii="Arial" w:hAnsi="Arial" w:cs="Arial"/>
-          <w:bCs/>
-          <w:sz w:val="22"/>
-          <w:szCs w:val="22"/>
-        </w:rPr>
-      </w:pPr>
-      <w:r>
-        <w:rPr>
-          <w:rFonts w:ascii="Arial" w:hAnsi="Arial" w:cs="Arial"/>
-          <w:bCs/>
-          <w:sz w:val="22"/>
-          <w:szCs w:val="22"/>
-        </w:rPr>
-        <w:tab/>
-      </w:r>
-      <w:r>
-        <w:rPr>
-          <w:rFonts w:ascii="Arial" w:hAnsi="Arial" w:cs="Arial"/>
-          <w:bCs/>
-          <w:sz w:val="22"/>
-          <w:szCs w:val="22"/>
-        </w:rPr>
-        <w:tab/>
-        <w:t>(pdf)</w:t>
-      </w:r>
-      <w:r>
-        <w:rPr>
-          <w:rFonts w:ascii="Arial" w:hAnsi="Arial" w:cs="Arial"/>
-          <w:bCs/>
-          <w:sz w:val="22"/>
-          <w:szCs w:val="22"/>
-        </w:rPr>
-        <w:tab/>
-      </w:r>
-      <w:r>
-        <w:rPr>
-          <w:rFonts w:ascii="Arial" w:hAnsi="Arial" w:cs="Arial"/>
-          <w:bCs/>
-          <w:sz w:val="22"/>
-          <w:szCs w:val="22"/>
-        </w:rPr>
-        <w:t xml:space="preserve">[Advanced] </w:t>
-      </w:r>
-      <w:r>
-        <w:rPr>
-          <w:rFonts w:ascii="Arial" w:hAnsi="Arial" w:cs="Arial"/>
-          <w:bCs/>
-          <w:sz w:val="22"/>
-          <w:szCs w:val="22"/>
-        </w:rPr>
-        <w:t>Lepage et al, Neural Computation, 2011</w:t>
-      </w:r>
-      <w:r>
-        <w:rPr>
-          <w:rFonts w:ascii="Arial" w:hAnsi="Arial" w:cs="Arial"/>
-          <w:bCs/>
-          <w:sz w:val="22"/>
-          <w:szCs w:val="22"/>
-        </w:rPr>
-        <w:t xml:space="preserve">. </w:t>
+          <w:sz w:val="22"/>
+          <w:szCs w:val="22"/>
+        </w:rPr>
+      </w:pPr>
+      <w:r>
+        <w:rPr>
+          <w:rFonts w:ascii="Arial" w:hAnsi="Arial" w:cs="Arial"/>
+          <w:bCs/>
+          <w:sz w:val="22"/>
+          <w:szCs w:val="22"/>
+        </w:rPr>
+        <w:t>Tutorial:</w:t>
+      </w:r>
+      <w:r>
+        <w:rPr>
+          <w:rFonts w:ascii="Arial" w:hAnsi="Arial" w:cs="Arial"/>
+          <w:bCs/>
+          <w:sz w:val="22"/>
+          <w:szCs w:val="22"/>
+        </w:rPr>
+        <w:tab/>
+        <w:t>(</w:t>
+      </w:r>
+      <w:proofErr w:type="spellStart"/>
+      <w:r>
+        <w:rPr>
+          <w:rFonts w:ascii="Arial" w:hAnsi="Arial" w:cs="Arial"/>
+          <w:bCs/>
+          <w:sz w:val="22"/>
+          <w:szCs w:val="22"/>
+        </w:rPr>
+        <w:t>pynb</w:t>
+      </w:r>
+      <w:proofErr w:type="spellEnd"/>
+      <w:r>
+        <w:rPr>
+          <w:rFonts w:ascii="Arial" w:hAnsi="Arial" w:cs="Arial"/>
+          <w:bCs/>
+          <w:sz w:val="22"/>
+          <w:szCs w:val="22"/>
+        </w:rPr>
+        <w:t xml:space="preserve">)  </w:t>
+      </w:r>
+      <w:hyperlink r:id="rId18" w:tooltip="Cross-Frequency-Coupling" w:history="1">
+        <w:r>
+          <w:rPr>
+            <w:rStyle w:val="Hyperlink"/>
+            <w:rFonts w:ascii="Arial" w:hAnsi="Arial" w:cs="Arial"/>
+            <w:sz w:val="22"/>
+            <w:szCs w:val="22"/>
+          </w:rPr>
+          <w:t>Cross-Frequency-Coupling</w:t>
+        </w:r>
+      </w:hyperlink>
+    </w:p>
+    <w:p>
+      <w:pPr>
+        <w:widowControl w:val="0"/>
+        <w:autoSpaceDE w:val="0"/>
+        <w:autoSpaceDN w:val="0"/>
+        <w:adjustRightInd w:val="0"/>
+        <w:spacing w:line="360" w:lineRule="auto"/>
+        <w:rPr>
+          <w:rFonts w:ascii="Arial" w:hAnsi="Arial" w:cs="Arial"/>
+          <w:bCs/>
+          <w:sz w:val="22"/>
+          <w:szCs w:val="22"/>
+        </w:rPr>
+      </w:pPr>
+    </w:p>
+    <w:p>
+      <w:pPr>
+        <w:widowControl w:val="0"/>
+        <w:autoSpaceDE w:val="0"/>
+        <w:autoSpaceDN w:val="0"/>
+        <w:adjustRightInd w:val="0"/>
+        <w:spacing w:line="360" w:lineRule="auto"/>
+        <w:rPr>
+          <w:rFonts w:ascii="Helvetica" w:hAnsi="Helvetica" w:cs="Helvetica"/>
+          <w:b/>
+          <w:bCs/>
+          <w:sz w:val="22"/>
+          <w:szCs w:val="22"/>
+        </w:rPr>
+      </w:pPr>
+      <w:r>
+        <w:rPr>
+          <w:rFonts w:ascii="Arial" w:hAnsi="Arial" w:cs="Arial"/>
+          <w:b/>
+          <w:bCs/>
+          <w:sz w:val="22"/>
+          <w:szCs w:val="22"/>
+        </w:rPr>
+        <w:t>Week 1</w:t>
+      </w:r>
+      <w:r>
+        <w:rPr>
+          <w:rFonts w:ascii="Arial" w:hAnsi="Arial" w:cs="Arial"/>
+          <w:b/>
+          <w:bCs/>
+          <w:sz w:val="22"/>
+          <w:szCs w:val="22"/>
+        </w:rPr>
+        <w:t>1</w:t>
+      </w:r>
+    </w:p>
+    <w:p>
+      <w:pPr>
+        <w:widowControl w:val="0"/>
+        <w:autoSpaceDE w:val="0"/>
+        <w:autoSpaceDN w:val="0"/>
+        <w:adjustRightInd w:val="0"/>
+        <w:spacing w:line="360" w:lineRule="auto"/>
+        <w:rPr>
+          <w:rFonts w:ascii="Arial" w:hAnsi="Arial" w:cs="Arial"/>
+          <w:bCs/>
+          <w:color w:val="FF0000"/>
+          <w:sz w:val="22"/>
+          <w:szCs w:val="22"/>
+        </w:rPr>
+      </w:pPr>
+      <w:r>
+        <w:rPr>
+          <w:rFonts w:ascii="Arial" w:hAnsi="Arial" w:cs="Arial"/>
+          <w:bCs/>
+          <w:sz w:val="22"/>
+          <w:szCs w:val="22"/>
+        </w:rPr>
+        <w:t>Nov 13:</w:t>
+      </w:r>
+      <w:r>
+        <w:rPr>
+          <w:rFonts w:ascii="Arial" w:hAnsi="Arial" w:cs="Arial"/>
+          <w:bCs/>
+          <w:sz w:val="22"/>
+          <w:szCs w:val="22"/>
+        </w:rPr>
+        <w:tab/>
+      </w:r>
+      <w:r>
+        <w:rPr>
+          <w:rFonts w:ascii="Arial" w:hAnsi="Arial" w:cs="Arial"/>
+          <w:bCs/>
+          <w:color w:val="FF0000"/>
+          <w:sz w:val="22"/>
+          <w:szCs w:val="22"/>
+        </w:rPr>
+        <w:t>C</w:t>
+      </w:r>
+      <w:r>
+        <w:rPr>
+          <w:rFonts w:ascii="Arial" w:hAnsi="Arial" w:cs="Arial"/>
+          <w:bCs/>
+          <w:color w:val="FF0000"/>
+          <w:sz w:val="22"/>
+          <w:szCs w:val="22"/>
+        </w:rPr>
+        <w:t>lass discussion: Spike-field coherence</w:t>
+      </w:r>
+    </w:p>
+    <w:p>
+      <w:pPr>
+        <w:widowControl w:val="0"/>
+        <w:autoSpaceDE w:val="0"/>
+        <w:autoSpaceDN w:val="0"/>
+        <w:adjustRightInd w:val="0"/>
+        <w:spacing w:line="360" w:lineRule="auto"/>
+        <w:rPr>
+          <w:rFonts w:ascii="Arial" w:hAnsi="Arial" w:cs="Arial"/>
+          <w:bCs/>
+          <w:sz w:val="22"/>
+          <w:szCs w:val="22"/>
+        </w:rPr>
+      </w:pPr>
+      <w:r>
+        <w:rPr>
+          <w:rFonts w:ascii="Arial" w:hAnsi="Arial" w:cs="Arial"/>
+          <w:bCs/>
+          <w:sz w:val="22"/>
+          <w:szCs w:val="22"/>
+        </w:rPr>
+        <w:t>Nov 15</w:t>
+      </w:r>
+      <w:r>
+        <w:rPr>
+          <w:rFonts w:ascii="Arial" w:hAnsi="Arial" w:cs="Arial"/>
+          <w:bCs/>
+          <w:sz w:val="22"/>
+          <w:szCs w:val="22"/>
+        </w:rPr>
+        <w:t>:</w:t>
+      </w:r>
+      <w:r>
+        <w:rPr>
+          <w:rFonts w:ascii="Arial" w:hAnsi="Arial" w:cs="Arial"/>
+          <w:bCs/>
+          <w:sz w:val="22"/>
+          <w:szCs w:val="22"/>
+        </w:rPr>
+        <w:tab/>
+      </w:r>
+      <w:r>
+        <w:rPr>
+          <w:rFonts w:ascii="Arial" w:hAnsi="Arial" w:cs="Arial"/>
+          <w:bCs/>
+          <w:color w:val="FF0000"/>
+          <w:sz w:val="22"/>
+          <w:szCs w:val="22"/>
+        </w:rPr>
+        <w:t>Computer ch</w:t>
+      </w:r>
+      <w:r>
+        <w:rPr>
+          <w:rFonts w:ascii="Arial" w:hAnsi="Arial" w:cs="Arial"/>
+          <w:bCs/>
+          <w:color w:val="FF0000"/>
+          <w:sz w:val="22"/>
+          <w:szCs w:val="22"/>
+        </w:rPr>
+        <w:t xml:space="preserve">allenges: Spike-field coherence </w:t>
+      </w:r>
+    </w:p>
+    <w:p>
+      <w:pPr>
+        <w:widowControl w:val="0"/>
+        <w:autoSpaceDE w:val="0"/>
+        <w:autoSpaceDN w:val="0"/>
+        <w:adjustRightInd w:val="0"/>
+        <w:spacing w:line="360" w:lineRule="auto"/>
+        <w:rPr>
+          <w:rFonts w:ascii="Arial" w:hAnsi="Arial" w:cs="Arial"/>
+          <w:bCs/>
+          <w:sz w:val="22"/>
+          <w:szCs w:val="22"/>
+          <w:u w:val="single"/>
+        </w:rPr>
+      </w:pPr>
+      <w:r>
+        <w:rPr>
+          <w:rFonts w:ascii="Arial" w:hAnsi="Arial" w:cs="Arial"/>
+          <w:bCs/>
+          <w:sz w:val="22"/>
+          <w:szCs w:val="22"/>
+          <w:u w:val="single"/>
+        </w:rPr>
+        <w:t>Materials</w:t>
+      </w:r>
+    </w:p>
+    <w:p>
+      <w:pPr>
+        <w:widowControl w:val="0"/>
+        <w:autoSpaceDE w:val="0"/>
+        <w:autoSpaceDN w:val="0"/>
+        <w:adjustRightInd w:val="0"/>
+        <w:spacing w:line="360" w:lineRule="auto"/>
+        <w:rPr>
+          <w:rFonts w:ascii="Arial" w:hAnsi="Arial" w:cs="Arial"/>
+          <w:bCs/>
+          <w:sz w:val="22"/>
+          <w:szCs w:val="22"/>
+        </w:rPr>
+      </w:pPr>
+      <w:r>
+        <w:rPr>
+          <w:rFonts w:ascii="Arial" w:hAnsi="Arial" w:cs="Arial"/>
+          <w:bCs/>
+          <w:sz w:val="22"/>
+          <w:szCs w:val="22"/>
+        </w:rPr>
+        <w:t>Readings:</w:t>
+      </w:r>
+      <w:r>
+        <w:rPr>
+          <w:rFonts w:ascii="Arial" w:hAnsi="Arial" w:cs="Arial"/>
+          <w:bCs/>
+          <w:sz w:val="22"/>
+          <w:szCs w:val="22"/>
+        </w:rPr>
+        <w:tab/>
+        <w:t xml:space="preserve">(pdf) </w:t>
+      </w:r>
+      <w:r>
+        <w:rPr>
+          <w:rFonts w:ascii="Arial" w:hAnsi="Arial" w:cs="Arial"/>
+          <w:bCs/>
+          <w:sz w:val="22"/>
+          <w:szCs w:val="22"/>
+        </w:rPr>
+        <w:tab/>
+        <w:t xml:space="preserve">Chapter 11 @ Kramer &amp; Eden, </w:t>
+      </w:r>
+      <w:r>
+        <w:rPr>
+          <w:rFonts w:ascii="Arial" w:hAnsi="Arial" w:cs="Arial"/>
+          <w:bCs/>
+          <w:i/>
+          <w:sz w:val="22"/>
+          <w:szCs w:val="22"/>
+        </w:rPr>
+        <w:t>Case studies in neural data analysis</w:t>
+      </w:r>
+      <w:r>
+        <w:rPr>
+          <w:rFonts w:ascii="Arial" w:hAnsi="Arial" w:cs="Arial"/>
+          <w:bCs/>
+          <w:sz w:val="22"/>
+          <w:szCs w:val="22"/>
+        </w:rPr>
+        <w:t>, 2016.</w:t>
       </w:r>
     </w:p>
     <w:p>
@@ -8667,43 +9055,23 @@
         </w:rPr>
         <w:tab/>
       </w:r>
-      <w:proofErr w:type="spellStart"/>
-      <w:r>
-        <w:rPr>
-          <w:rFonts w:ascii="Arial" w:hAnsi="Arial" w:cs="Arial"/>
-          <w:bCs/>
-          <w:sz w:val="22"/>
-          <w:szCs w:val="22"/>
-        </w:rPr>
-        <w:t>Pesaran</w:t>
-      </w:r>
-      <w:proofErr w:type="spellEnd"/>
-      <w:r>
-        <w:rPr>
-          <w:rFonts w:ascii="Arial" w:hAnsi="Arial" w:cs="Arial"/>
-          <w:bCs/>
-          <w:sz w:val="22"/>
-          <w:szCs w:val="22"/>
-        </w:rPr>
-        <w:t xml:space="preserve"> et al, Nat Neuro, </w:t>
-      </w:r>
-      <w:r>
-        <w:rPr>
-          <w:rFonts w:ascii="Arial" w:hAnsi="Arial" w:cs="Arial"/>
-          <w:bCs/>
-          <w:sz w:val="22"/>
-          <w:szCs w:val="22"/>
-        </w:rPr>
-        <w:t>2018</w:t>
-      </w:r>
-      <w:r>
-        <w:rPr>
-          <w:rFonts w:ascii="Arial" w:hAnsi="Arial" w:cs="Arial"/>
-          <w:bCs/>
-          <w:sz w:val="22"/>
-          <w:szCs w:val="22"/>
-        </w:rPr>
-        <w:t>.</w:t>
+      <w:r>
+        <w:rPr>
+          <w:rFonts w:ascii="Arial" w:hAnsi="Arial" w:cs="Arial"/>
+          <w:bCs/>
+          <w:sz w:val="22"/>
+          <w:szCs w:val="22"/>
+        </w:rPr>
+        <w:t>[Advanced] Lepage et al, Neural Computation, 2011</w:t>
+      </w:r>
+      <w:r>
+        <w:rPr>
+          <w:rFonts w:ascii="Arial" w:hAnsi="Arial" w:cs="Arial"/>
+          <w:bCs/>
+          <w:sz w:val="22"/>
+          <w:szCs w:val="22"/>
+        </w:rPr>
+        <w:t xml:space="preserve">. </w:t>
       </w:r>
     </w:p>
     <w:p>
@@ -8738,6 +9106,98 @@
           <w:sz w:val="22"/>
           <w:szCs w:val="22"/>
         </w:rPr>
+        <w:tab/>
+      </w:r>
+      <w:r>
+        <w:rPr>
+          <w:rFonts w:ascii="Arial" w:hAnsi="Arial" w:cs="Arial"/>
+          <w:bCs/>
+          <w:sz w:val="22"/>
+          <w:szCs w:val="22"/>
+        </w:rPr>
+        <w:tab/>
+        <w:t>(pdf)</w:t>
+      </w:r>
+      <w:r>
+        <w:rPr>
+          <w:rFonts w:ascii="Arial" w:hAnsi="Arial" w:cs="Arial"/>
+          <w:bCs/>
+          <w:sz w:val="22"/>
+          <w:szCs w:val="22"/>
+        </w:rPr>
+        <w:tab/>
+      </w:r>
+      <w:proofErr w:type="spellStart"/>
+      <w:r>
+        <w:rPr>
+          <w:rFonts w:ascii="Arial" w:hAnsi="Arial" w:cs="Arial"/>
+          <w:bCs/>
+          <w:sz w:val="22"/>
+          <w:szCs w:val="22"/>
+        </w:rPr>
+        <w:t>Pesaran</w:t>
+      </w:r>
+      <w:proofErr w:type="spellEnd"/>
+      <w:r>
+        <w:rPr>
+          <w:rFonts w:ascii="Arial" w:hAnsi="Arial" w:cs="Arial"/>
+          <w:bCs/>
+          <w:sz w:val="22"/>
+          <w:szCs w:val="22"/>
+        </w:rPr>
+        <w:t xml:space="preserve"> et al, Nat Neuro, </w:t>
+      </w:r>
+      <w:r>
+        <w:rPr>
+          <w:rFonts w:ascii="Arial" w:hAnsi="Arial" w:cs="Arial"/>
+          <w:bCs/>
+          <w:sz w:val="22"/>
+          <w:szCs w:val="22"/>
+        </w:rPr>
+        <w:t>2018</w:t>
+      </w:r>
+      <w:r>
+        <w:rPr>
+          <w:rFonts w:ascii="Arial" w:hAnsi="Arial" w:cs="Arial"/>
+          <w:bCs/>
+          <w:sz w:val="22"/>
+          <w:szCs w:val="22"/>
+        </w:rPr>
+        <w:t>.</w:t>
+      </w:r>
+    </w:p>
+    <w:p>
+      <w:pPr>
+        <w:widowControl w:val="0"/>
+        <w:pBdr>
+          <w:bottom w:val="single" w:sz="6" w:space="1" w:color="auto"/>
+        </w:pBdr>
+        <w:tabs>
+          <w:tab w:val="left" w:pos="720"/>
+          <w:tab w:val="left" w:pos="1440"/>
+          <w:tab w:val="left" w:pos="2160"/>
+          <w:tab w:val="left" w:pos="2880"/>
+          <w:tab w:val="left" w:pos="3600"/>
+          <w:tab w:val="center" w:pos="5400"/>
+        </w:tabs>
+        <w:autoSpaceDE w:val="0"/>
+        <w:autoSpaceDN w:val="0"/>
+        <w:adjustRightInd w:val="0"/>
+        <w:spacing w:line="360" w:lineRule="auto"/>
+        <w:rPr>
+          <w:rFonts w:ascii="Arial" w:hAnsi="Arial" w:cs="Arial"/>
+          <w:bCs/>
+          <w:sz w:val="22"/>
+          <w:szCs w:val="22"/>
+        </w:rPr>
+      </w:pPr>
+      <w:r>
+        <w:rPr>
+          <w:rFonts w:ascii="Arial" w:hAnsi="Arial" w:cs="Arial"/>
+          <w:bCs/>
+          <w:sz w:val="22"/>
+          <w:szCs w:val="22"/>
+        </w:rPr>
         <w:t>Tutorial:</w:t>
       </w:r>
       <w:r>
@@ -8768,18 +9228,9 @@
           <w:sz w:val="22"/>
           <w:szCs w:val="22"/>
         </w:rPr>
-        <w:t>)</w:t>
-      </w:r>
-      <w:r>
-        <w:rPr>
-          <w:rFonts w:ascii="Arial" w:hAnsi="Arial" w:cs="Arial"/>
-          <w:bCs/>
-          <w:sz w:val="22"/>
-          <w:szCs w:val="22"/>
-        </w:rPr>
-        <w:t xml:space="preserve">  </w:t>
-      </w:r>
-      <w:hyperlink r:id="rId18" w:tooltip="Spike-Field Coherence" w:history="1">
+        <w:t xml:space="preserve">)  </w:t>
+      </w:r>
+      <w:hyperlink r:id="rId19" w:tooltip="Spike-Field Coherence" w:history="1">
         <w:r>
           <w:rPr>
             <w:rStyle w:val="Hyperlink"/>
@@ -8840,7 +9291,7 @@
           <w:sz w:val="22"/>
           <w:szCs w:val="22"/>
         </w:rPr>
-        <w:t>1</w:t>
+        <w:t>2</w:t>
       </w:r>
     </w:p>
     <w:p>
@@ -8865,7 +9316,7 @@
           <w:sz w:val="22"/>
           <w:szCs w:val="22"/>
         </w:rPr>
-        <w:t>Nov 13:</w:t>
+        <w:t>Nov 20:</w:t>
       </w:r>
       <w:r>
         <w:rPr>
@@ -8884,7 +9335,7 @@
           <w:sz w:val="22"/>
           <w:szCs w:val="22"/>
         </w:rPr>
-        <w:t>C</w:t>
+        <w:t>Class discussion: Neural networks and learning</w:t>
       </w:r>
       <w:r>
         <w:rPr>
@@ -8894,69 +9345,52 @@
           <w:sz w:val="22"/>
           <w:szCs w:val="22"/>
         </w:rPr>
-        <w:t>lass discussion: Spike-field coherence</w:t>
-      </w:r>
-    </w:p>
-    <w:p>
-      <w:pPr>
-        <w:widowControl w:val="0"/>
-        <w:autoSpaceDE w:val="0"/>
-        <w:autoSpaceDN w:val="0"/>
-        <w:adjustRightInd w:val="0"/>
-        <w:spacing w:line="360" w:lineRule="auto"/>
-        <w:rPr>
-          <w:rFonts w:ascii="Arial" w:hAnsi="Arial" w:cs="Arial"/>
-          <w:bCs/>
-          <w:sz w:val="22"/>
-          <w:szCs w:val="22"/>
-        </w:rPr>
-      </w:pPr>
-      <w:r>
-        <w:rPr>
-          <w:rFonts w:ascii="Arial" w:hAnsi="Arial" w:cs="Arial"/>
-          <w:bCs/>
-          <w:sz w:val="22"/>
-          <w:szCs w:val="22"/>
-        </w:rPr>
-        <w:t>Nov 15</w:t>
-      </w:r>
-      <w:r>
-        <w:rPr>
-          <w:rFonts w:ascii="Arial" w:hAnsi="Arial" w:cs="Arial"/>
-          <w:bCs/>
-          <w:sz w:val="22"/>
-          <w:szCs w:val="22"/>
-        </w:rPr>
-        <w:t>:</w:t>
-      </w:r>
-      <w:r>
-        <w:rPr>
-          <w:rFonts w:ascii="Arial" w:hAnsi="Arial" w:cs="Arial"/>
-          <w:bCs/>
-          <w:sz w:val="22"/>
-          <w:szCs w:val="22"/>
-        </w:rPr>
-        <w:tab/>
-      </w:r>
-      <w:r>
-        <w:rPr>
-          <w:rFonts w:ascii="Arial" w:hAnsi="Arial" w:cs="Arial"/>
-          <w:bCs/>
-          <w:color w:val="FF0000"/>
-          <w:sz w:val="22"/>
-          <w:szCs w:val="22"/>
-        </w:rPr>
-        <w:t>Computer ch</w:t>
-      </w:r>
-      <w:r>
-        <w:rPr>
-          <w:rFonts w:ascii="Arial" w:hAnsi="Arial" w:cs="Arial"/>
-          <w:bCs/>
-          <w:color w:val="FF0000"/>
-          <w:sz w:val="22"/>
-          <w:szCs w:val="22"/>
-        </w:rPr>
-        <w:t xml:space="preserve">allenges: Spike-field coherence </w:t>
+        <w:t xml:space="preserve"> </w:t>
+      </w:r>
+    </w:p>
+    <w:p>
+      <w:pPr>
+        <w:widowControl w:val="0"/>
+        <w:autoSpaceDE w:val="0"/>
+        <w:autoSpaceDN w:val="0"/>
+        <w:adjustRightInd w:val="0"/>
+        <w:spacing w:line="360" w:lineRule="auto"/>
+        <w:rPr>
+          <w:rFonts w:ascii="Helvetica" w:hAnsi="Helvetica" w:cs="Helvetica"/>
+          <w:bCs/>
+          <w:sz w:val="22"/>
+          <w:szCs w:val="22"/>
+        </w:rPr>
+      </w:pPr>
+      <w:r>
+        <w:rPr>
+          <w:rFonts w:ascii="Arial" w:hAnsi="Arial" w:cs="Arial"/>
+          <w:bCs/>
+          <w:strike/>
+          <w:sz w:val="22"/>
+          <w:szCs w:val="22"/>
+        </w:rPr>
+        <w:t>Nov 22:</w:t>
+      </w:r>
+      <w:r>
+        <w:rPr>
+          <w:rFonts w:ascii="Arial" w:hAnsi="Arial" w:cs="Arial"/>
+          <w:bCs/>
+          <w:strike/>
+          <w:sz w:val="22"/>
+          <w:szCs w:val="22"/>
+        </w:rPr>
+        <w:tab/>
+      </w:r>
+      <w:r>
+        <w:rPr>
+          <w:rFonts w:ascii="Arial" w:hAnsi="Arial" w:cs="Arial"/>
+          <w:bCs/>
+          <w:strike/>
+          <w:sz w:val="22"/>
+          <w:szCs w:val="22"/>
+        </w:rPr>
+        <w:t>No class Thanksgiving</w:t>
       </w:r>
     </w:p>
     <w:p>
@@ -9027,14 +9461,6 @@
           <w:szCs w:val="22"/>
         </w:rPr>
         <w:tab/>
-      </w:r>
-      <w:r>
-        <w:rPr>
-          <w:rFonts w:ascii="Arial" w:hAnsi="Arial" w:cs="Arial"/>
-          <w:bCs/>
-          <w:sz w:val="22"/>
-          <w:szCs w:val="22"/>
-        </w:rPr>
         <w:t>(pdf)</w:t>
       </w:r>
       <w:r>
@@ -9090,14 +9516,6 @@
           <w:szCs w:val="22"/>
         </w:rPr>
         <w:tab/>
-      </w:r>
-      <w:r>
-        <w:rPr>
-          <w:rFonts w:ascii="Arial" w:hAnsi="Arial" w:cs="Arial"/>
-          <w:bCs/>
-          <w:sz w:val="22"/>
-          <w:szCs w:val="22"/>
-        </w:rPr>
         <w:t>(pdf)</w:t>
       </w:r>
       <w:r>
@@ -9108,33 +9526,7 @@
           <w:szCs w:val="22"/>
         </w:rPr>
         <w:tab/>
-      </w:r>
-      <w:r>
-        <w:rPr>
-          <w:rFonts w:ascii="Arial" w:hAnsi="Arial" w:cs="Arial"/>
-          <w:bCs/>
-          <w:sz w:val="22"/>
-          <w:szCs w:val="22"/>
-        </w:rPr>
-        <w:t xml:space="preserve">The Nature of Code, </w:t>
-      </w:r>
-      <w:r>
-        <w:rPr>
-          <w:rFonts w:ascii="Arial" w:hAnsi="Arial" w:cs="Arial"/>
-          <w:bCs/>
-          <w:sz w:val="22"/>
-          <w:szCs w:val="22"/>
-        </w:rPr>
-        <w:t>Chapter 10. Neural Network</w:t>
-      </w:r>
-      <w:r>
-        <w:rPr>
-          <w:rFonts w:ascii="Arial" w:hAnsi="Arial" w:cs="Arial"/>
-          <w:bCs/>
-          <w:sz w:val="22"/>
-          <w:szCs w:val="22"/>
-        </w:rPr>
-        <w:t>s</w:t>
+        <w:t>The Nature of Code, Chapter 10. Neural Networks</w:t>
       </w:r>
     </w:p>
     <w:p>
@@ -9181,7 +9573,7 @@
         <w:tab/>
         <w:t xml:space="preserve">(mp4)  </w:t>
       </w:r>
-      <w:hyperlink r:id="rId19" w:history="1">
+      <w:hyperlink r:id="rId20" w:history="1">
         <w:r>
           <w:rPr>
             <w:rStyle w:val="Hyperlink"/>
@@ -9236,18 +9628,9 @@
           <w:szCs w:val="22"/>
         </w:rPr>
         <w:tab/>
-        <w:t xml:space="preserve">(mp4) </w:t>
-      </w:r>
-      <w:r>
-        <w:rPr>
-          <w:rFonts w:ascii="Arial" w:hAnsi="Arial" w:cs="Arial"/>
-          <w:bCs/>
-          <w:sz w:val="22"/>
-          <w:szCs w:val="22"/>
-        </w:rPr>
-        <w:t xml:space="preserve"> </w:t>
-      </w:r>
-      <w:hyperlink r:id="rId20" w:history="1">
+        <w:t xml:space="preserve">(mp4)  </w:t>
+      </w:r>
+      <w:hyperlink r:id="rId21" w:history="1">
         <w:r>
           <w:rPr>
             <w:rStyle w:val="Hyperlink"/>
@@ -9333,7 +9716,7 @@
         </w:rPr>
         <w:tab/>
       </w:r>
-      <w:hyperlink r:id="rId21" w:history="1">
+      <w:hyperlink r:id="rId22" w:history="1">
         <w:r>
           <w:rPr>
             <w:rStyle w:val="Hyperlink"/>
@@ -9370,43 +9753,34 @@
           <w:bCs/>
           <w:sz w:val="22"/>
           <w:szCs w:val="22"/>
-        </w:rPr>
-      </w:pPr>
-    </w:p>
-    <w:p>
-      <w:pPr>
-        <w:widowControl w:val="0"/>
-        <w:autoSpaceDE w:val="0"/>
-        <w:autoSpaceDN w:val="0"/>
-        <w:adjustRightInd w:val="0"/>
-        <w:spacing w:line="360" w:lineRule="auto"/>
-        <w:rPr>
-          <w:rFonts w:ascii="Helvetica" w:hAnsi="Helvetica" w:cs="Helvetica"/>
-          <w:b/>
-          <w:bCs/>
-          <w:sz w:val="22"/>
-          <w:szCs w:val="22"/>
-        </w:rPr>
-      </w:pPr>
-      <w:r>
-        <w:rPr>
-          <w:rFonts w:ascii="Arial" w:hAnsi="Arial" w:cs="Arial"/>
-          <w:b/>
-          <w:bCs/>
-          <w:sz w:val="22"/>
-          <w:szCs w:val="22"/>
-        </w:rPr>
-        <w:t>Week 1</w:t>
-      </w:r>
-      <w:r>
-        <w:rPr>
-          <w:rFonts w:ascii="Arial" w:hAnsi="Arial" w:cs="Arial"/>
-          <w:b/>
-          <w:bCs/>
-          <w:sz w:val="22"/>
-          <w:szCs w:val="22"/>
-        </w:rPr>
-        <w:t>2</w:t>
+          <w:u w:val="single"/>
+        </w:rPr>
+      </w:pPr>
+    </w:p>
+    <w:p>
+      <w:pPr>
+        <w:widowControl w:val="0"/>
+        <w:autoSpaceDE w:val="0"/>
+        <w:autoSpaceDN w:val="0"/>
+        <w:adjustRightInd w:val="0"/>
+        <w:spacing w:line="360" w:lineRule="auto"/>
+        <w:rPr>
+          <w:rFonts w:ascii="Helvetica" w:hAnsi="Helvetica" w:cs="Helvetica"/>
+          <w:b/>
+          <w:bCs/>
+          <w:sz w:val="22"/>
+          <w:szCs w:val="22"/>
+        </w:rPr>
+      </w:pPr>
+      <w:r>
+        <w:rPr>
+          <w:rFonts w:ascii="Arial" w:hAnsi="Arial" w:cs="Arial"/>
+          <w:b/>
+          <w:bCs/>
+          <w:sz w:val="22"/>
+          <w:szCs w:val="22"/>
+        </w:rPr>
+        <w:t>Week 13</w:t>
       </w:r>
     </w:p>
     <w:p>
@@ -9431,7 +9805,16 @@
           <w:sz w:val="22"/>
           <w:szCs w:val="22"/>
         </w:rPr>
-        <w:t>Nov 20:</w:t>
+        <w:t>Nov 27</w:t>
+      </w:r>
+      <w:r>
+        <w:rPr>
+          <w:rFonts w:ascii="Arial" w:hAnsi="Arial" w:cs="Arial"/>
+          <w:bCs/>
+          <w:sz w:val="22"/>
+          <w:szCs w:val="22"/>
+        </w:rPr>
+        <w:t>:</w:t>
       </w:r>
       <w:r>
         <w:rPr>
@@ -9450,7 +9833,43 @@
           <w:sz w:val="22"/>
           <w:szCs w:val="22"/>
         </w:rPr>
-        <w:t>Class discussion: Neural networks and learning</w:t>
+        <w:t>Computer challenges: Neural networks and learning</w:t>
+      </w:r>
+    </w:p>
+    <w:p>
+      <w:pPr>
+        <w:widowControl w:val="0"/>
+        <w:autoSpaceDE w:val="0"/>
+        <w:autoSpaceDN w:val="0"/>
+        <w:adjustRightInd w:val="0"/>
+        <w:spacing w:line="360" w:lineRule="auto"/>
+        <w:rPr>
+          <w:rFonts w:ascii="Arial" w:hAnsi="Arial" w:cs="Arial"/>
+          <w:bCs/>
+          <w:sz w:val="22"/>
+          <w:szCs w:val="22"/>
+        </w:rPr>
+      </w:pPr>
+      <w:r>
+        <w:rPr>
+          <w:rFonts w:ascii="Arial" w:hAnsi="Arial" w:cs="Arial"/>
+          <w:bCs/>
+          <w:color w:val="000000" w:themeColor="text1"/>
+          <w:sz w:val="22"/>
+          <w:szCs w:val="22"/>
+        </w:rPr>
+        <w:lastRenderedPageBreak/>
+        <w:t>Nov 29:</w:t>
+      </w:r>
+      <w:r>
+        <w:rPr>
+          <w:rFonts w:ascii="Arial" w:hAnsi="Arial" w:cs="Arial"/>
+          <w:bCs/>
+          <w:color w:val="000000" w:themeColor="text1"/>
+          <w:sz w:val="22"/>
+          <w:szCs w:val="22"/>
+        </w:rPr>
+        <w:tab/>
       </w:r>
       <w:r>
         <w:rPr>
@@ -9460,78 +9879,7 @@
           <w:sz w:val="22"/>
           <w:szCs w:val="22"/>
         </w:rPr>
-        <w:t xml:space="preserve"> </w:t>
-      </w:r>
-    </w:p>
-    <w:p>
-      <w:pPr>
-        <w:widowControl w:val="0"/>
-        <w:autoSpaceDE w:val="0"/>
-        <w:autoSpaceDN w:val="0"/>
-        <w:adjustRightInd w:val="0"/>
-        <w:spacing w:line="360" w:lineRule="auto"/>
-        <w:rPr>
-          <w:rFonts w:ascii="Helvetica" w:hAnsi="Helvetica" w:cs="Helvetica"/>
-          <w:bCs/>
-          <w:sz w:val="22"/>
-          <w:szCs w:val="22"/>
-        </w:rPr>
-      </w:pPr>
-      <w:r>
-        <w:rPr>
-          <w:rFonts w:ascii="Arial" w:hAnsi="Arial" w:cs="Arial"/>
-          <w:bCs/>
-          <w:strike/>
-          <w:sz w:val="22"/>
-          <w:szCs w:val="22"/>
-        </w:rPr>
-        <w:t>Nov 22:</w:t>
-      </w:r>
-      <w:r>
-        <w:rPr>
-          <w:rFonts w:ascii="Arial" w:hAnsi="Arial" w:cs="Arial"/>
-          <w:bCs/>
-          <w:strike/>
-          <w:sz w:val="22"/>
-          <w:szCs w:val="22"/>
-        </w:rPr>
-        <w:tab/>
-      </w:r>
-      <w:r>
-        <w:rPr>
-          <w:rFonts w:ascii="Arial" w:hAnsi="Arial" w:cs="Arial"/>
-          <w:bCs/>
-          <w:strike/>
-          <w:sz w:val="22"/>
-          <w:szCs w:val="22"/>
-        </w:rPr>
-        <w:t>No class Thanksgiving</w:t>
-      </w:r>
-    </w:p>
-    <w:p>
-      <w:pPr>
-        <w:widowControl w:val="0"/>
-        <w:autoSpaceDE w:val="0"/>
-        <w:autoSpaceDN w:val="0"/>
-        <w:adjustRightInd w:val="0"/>
-        <w:spacing w:line="360" w:lineRule="auto"/>
-        <w:rPr>
-          <w:rFonts w:ascii="Arial" w:hAnsi="Arial" w:cs="Arial"/>
-          <w:bCs/>
-          <w:sz w:val="22"/>
-          <w:szCs w:val="22"/>
-          <w:u w:val="single"/>
-        </w:rPr>
-      </w:pPr>
-      <w:r>
-        <w:rPr>
-          <w:rFonts w:ascii="Arial" w:hAnsi="Arial" w:cs="Arial"/>
-          <w:bCs/>
-          <w:sz w:val="22"/>
-          <w:szCs w:val="22"/>
-          <w:u w:val="single"/>
-        </w:rPr>
-        <w:t>Materials</w:t>
+        <w:t xml:space="preserve">Backpropagation </w:t>
       </w:r>
     </w:p>
     <w:p>
@@ -9557,36 +9905,18 @@
           <w:bCs/>
           <w:sz w:val="22"/>
           <w:szCs w:val="22"/>
-        </w:rPr>
-      </w:pPr>
-      <w:r>
-        <w:rPr>
-          <w:rFonts w:ascii="Arial" w:hAnsi="Arial" w:cs="Arial"/>
-          <w:bCs/>
-          <w:sz w:val="22"/>
-          <w:szCs w:val="22"/>
-        </w:rPr>
-        <w:t>Reading:</w:t>
-      </w:r>
-      <w:r>
-        <w:rPr>
-          <w:rFonts w:ascii="Arial" w:hAnsi="Arial" w:cs="Arial"/>
-          <w:bCs/>
-          <w:sz w:val="22"/>
-          <w:szCs w:val="22"/>
-        </w:rPr>
-        <w:tab/>
-        <w:t>(pdf)</w:t>
-      </w:r>
-      <w:r>
-        <w:rPr>
-          <w:rFonts w:ascii="Arial" w:hAnsi="Arial" w:cs="Arial"/>
-          <w:bCs/>
-          <w:sz w:val="22"/>
-          <w:szCs w:val="22"/>
-        </w:rPr>
-        <w:tab/>
-        <w:t>Lecture slides</w:t>
+          <w:u w:val="single"/>
+        </w:rPr>
+      </w:pPr>
+      <w:r>
+        <w:rPr>
+          <w:rFonts w:ascii="Arial" w:hAnsi="Arial" w:cs="Arial"/>
+          <w:bCs/>
+          <w:sz w:val="22"/>
+          <w:szCs w:val="22"/>
+          <w:u w:val="single"/>
+        </w:rPr>
+        <w:t>Materials</w:t>
       </w:r>
     </w:p>
     <w:p>
@@ -9621,6 +9951,61 @@
           <w:sz w:val="22"/>
           <w:szCs w:val="22"/>
         </w:rPr>
+        <w:t>Reading:</w:t>
+      </w:r>
+      <w:r>
+        <w:rPr>
+          <w:rFonts w:ascii="Arial" w:hAnsi="Arial" w:cs="Arial"/>
+          <w:bCs/>
+          <w:sz w:val="22"/>
+          <w:szCs w:val="22"/>
+        </w:rPr>
+        <w:tab/>
+        <w:t>(pdf)</w:t>
+      </w:r>
+      <w:r>
+        <w:rPr>
+          <w:rFonts w:ascii="Arial" w:hAnsi="Arial" w:cs="Arial"/>
+          <w:bCs/>
+          <w:sz w:val="22"/>
+          <w:szCs w:val="22"/>
+        </w:rPr>
+        <w:tab/>
+        <w:t>Lecture slides</w:t>
+      </w:r>
+    </w:p>
+    <w:p>
+      <w:pPr>
+        <w:widowControl w:val="0"/>
+        <w:pBdr>
+          <w:bottom w:val="single" w:sz="6" w:space="1" w:color="auto"/>
+        </w:pBdr>
+        <w:tabs>
+          <w:tab w:val="left" w:pos="720"/>
+          <w:tab w:val="left" w:pos="1440"/>
+          <w:tab w:val="left" w:pos="2160"/>
+          <w:tab w:val="left" w:pos="2880"/>
+          <w:tab w:val="left" w:pos="3600"/>
+          <w:tab w:val="center" w:pos="5400"/>
+        </w:tabs>
+        <w:autoSpaceDE w:val="0"/>
+        <w:autoSpaceDN w:val="0"/>
+        <w:adjustRightInd w:val="0"/>
+        <w:spacing w:line="360" w:lineRule="auto"/>
+        <w:rPr>
+          <w:rFonts w:ascii="Arial" w:hAnsi="Arial" w:cs="Arial"/>
+          <w:bCs/>
+          <w:sz w:val="22"/>
+          <w:szCs w:val="22"/>
+        </w:rPr>
+      </w:pPr>
+      <w:r>
+        <w:rPr>
+          <w:rFonts w:ascii="Arial" w:hAnsi="Arial" w:cs="Arial"/>
+          <w:bCs/>
+          <w:sz w:val="22"/>
+          <w:szCs w:val="22"/>
+        </w:rPr>
         <w:t>Videos:</w:t>
       </w:r>
       <w:r>
@@ -9642,7 +10027,7 @@
         </w:rPr>
         <w:tab/>
       </w:r>
-      <w:hyperlink r:id="rId22" w:history="1">
+      <w:hyperlink r:id="rId23" w:history="1">
         <w:r>
           <w:rPr>
             <w:rStyle w:val="Hyperlink"/>
@@ -9745,156 +10130,6 @@
           <w:szCs w:val="22"/>
         </w:rPr>
       </w:pPr>
-      <w:r>
-        <w:rPr>
-          <w:rFonts w:ascii="Arial" w:hAnsi="Arial" w:cs="Arial"/>
-          <w:b/>
-          <w:bCs/>
-          <w:sz w:val="22"/>
-          <w:szCs w:val="22"/>
-        </w:rPr>
-        <w:t xml:space="preserve">                </w:t>
-      </w:r>
-    </w:p>
-    <w:p>
-      <w:pPr>
-        <w:widowControl w:val="0"/>
-        <w:autoSpaceDE w:val="0"/>
-        <w:autoSpaceDN w:val="0"/>
-        <w:adjustRightInd w:val="0"/>
-        <w:spacing w:line="360" w:lineRule="auto"/>
-        <w:rPr>
-          <w:rFonts w:ascii="Helvetica" w:hAnsi="Helvetica" w:cs="Helvetica"/>
-          <w:b/>
-          <w:bCs/>
-          <w:sz w:val="22"/>
-          <w:szCs w:val="22"/>
-        </w:rPr>
-      </w:pPr>
-      <w:r>
-        <w:rPr>
-          <w:rFonts w:ascii="Arial" w:hAnsi="Arial" w:cs="Arial"/>
-          <w:b/>
-          <w:bCs/>
-          <w:sz w:val="22"/>
-          <w:szCs w:val="22"/>
-        </w:rPr>
-        <w:t>Week 13</w:t>
-      </w:r>
-    </w:p>
-    <w:p>
-      <w:pPr>
-        <w:widowControl w:val="0"/>
-        <w:autoSpaceDE w:val="0"/>
-        <w:autoSpaceDN w:val="0"/>
-        <w:adjustRightInd w:val="0"/>
-        <w:spacing w:line="360" w:lineRule="auto"/>
-        <w:rPr>
-          <w:rFonts w:ascii="Arial" w:hAnsi="Arial" w:cs="Arial"/>
-          <w:bCs/>
-          <w:color w:val="FF0000"/>
-          <w:sz w:val="22"/>
-          <w:szCs w:val="22"/>
-        </w:rPr>
-      </w:pPr>
-      <w:r>
-        <w:rPr>
-          <w:rFonts w:ascii="Arial" w:hAnsi="Arial" w:cs="Arial"/>
-          <w:bCs/>
-          <w:sz w:val="22"/>
-          <w:szCs w:val="22"/>
-        </w:rPr>
-        <w:t>Nov 27</w:t>
-      </w:r>
-      <w:r>
-        <w:rPr>
-          <w:rFonts w:ascii="Arial" w:hAnsi="Arial" w:cs="Arial"/>
-          <w:bCs/>
-          <w:sz w:val="22"/>
-          <w:szCs w:val="22"/>
-        </w:rPr>
-        <w:t>:</w:t>
-      </w:r>
-      <w:r>
-        <w:rPr>
-          <w:rFonts w:ascii="Arial" w:hAnsi="Arial" w:cs="Arial"/>
-          <w:bCs/>
-          <w:sz w:val="22"/>
-          <w:szCs w:val="22"/>
-        </w:rPr>
-        <w:tab/>
-      </w:r>
-      <w:r>
-        <w:rPr>
-          <w:rFonts w:ascii="Arial" w:hAnsi="Arial" w:cs="Arial"/>
-          <w:bCs/>
-          <w:color w:val="FF0000"/>
-          <w:sz w:val="22"/>
-          <w:szCs w:val="22"/>
-        </w:rPr>
-        <w:t>Computer challenges: Neural networks and learning</w:t>
-      </w:r>
-    </w:p>
-    <w:p>
-      <w:pPr>
-        <w:widowControl w:val="0"/>
-        <w:autoSpaceDE w:val="0"/>
-        <w:autoSpaceDN w:val="0"/>
-        <w:adjustRightInd w:val="0"/>
-        <w:spacing w:line="360" w:lineRule="auto"/>
-        <w:rPr>
-          <w:rFonts w:ascii="Arial" w:hAnsi="Arial" w:cs="Arial"/>
-          <w:bCs/>
-          <w:sz w:val="22"/>
-          <w:szCs w:val="22"/>
-        </w:rPr>
-      </w:pPr>
-      <w:r>
-        <w:rPr>
-          <w:rFonts w:ascii="Arial" w:hAnsi="Arial" w:cs="Arial"/>
-          <w:bCs/>
-          <w:color w:val="000000" w:themeColor="text1"/>
-          <w:sz w:val="22"/>
-          <w:szCs w:val="22"/>
-        </w:rPr>
-        <w:t>Nov 29:</w:t>
-      </w:r>
-      <w:r>
-        <w:rPr>
-          <w:rFonts w:ascii="Arial" w:hAnsi="Arial" w:cs="Arial"/>
-          <w:bCs/>
-          <w:color w:val="000000" w:themeColor="text1"/>
-          <w:sz w:val="22"/>
-          <w:szCs w:val="22"/>
-        </w:rPr>
-        <w:tab/>
-      </w:r>
-      <w:r>
-        <w:rPr>
-          <w:rFonts w:ascii="Arial" w:hAnsi="Arial" w:cs="Arial"/>
-          <w:bCs/>
-          <w:color w:val="FF0000"/>
-          <w:sz w:val="22"/>
-          <w:szCs w:val="22"/>
-        </w:rPr>
-        <w:t xml:space="preserve">Backpropagation </w:t>
-      </w:r>
-    </w:p>
-    <w:p>
-      <w:pPr>
-        <w:widowControl w:val="0"/>
-        <w:autoSpaceDE w:val="0"/>
-        <w:autoSpaceDN w:val="0"/>
-        <w:adjustRightInd w:val="0"/>
-        <w:spacing w:line="360" w:lineRule="auto"/>
-        <w:rPr>
-          <w:rFonts w:ascii="Helvetica" w:hAnsi="Helvetica" w:cs="Helvetica"/>
-          <w:b/>
-          <w:bCs/>
-          <w:sz w:val="22"/>
-          <w:szCs w:val="22"/>
-        </w:rPr>
-      </w:pPr>
     </w:p>
     <w:p>
       <w:pPr>
@@ -9921,6 +10156,8 @@
         </w:rPr>
         <w:t>Week 14</w:t>
       </w:r>
+      <w:bookmarkStart w:id="0" w:name="_GoBack"/>
+      <w:bookmarkEnd w:id="0"/>
     </w:p>
     <w:p>
       <w:pPr>
@@ -9983,8 +10220,6 @@
         <w:br/>
         <w:t xml:space="preserve">OR </w:t>
       </w:r>
-      <w:bookmarkStart w:id="0" w:name="_GoBack"/>
-      <w:bookmarkEnd w:id="0"/>
       <w:r>
         <w:rPr>
           <w:rFonts w:ascii="Arial" w:hAnsi="Arial" w:cs="Arial"/>

</xml_diff>

<commit_message>
+ syllabus, - .mat files Topic-5
</commit_message>
<xml_diff>
--- a/Syllabus/MA665_MA666_Syllabus.docx
+++ b/Syllabus/MA665_MA666_Syllabus.docx
@@ -14,8 +14,8 @@
           <w:b/>
           <w:bCs/>
           <w:color w:val="010101"/>
-          <w:sz w:val="48"/>
-          <w:szCs w:val="48"/>
+          <w:sz w:val="22"/>
+          <w:szCs w:val="22"/>
         </w:rPr>
       </w:pPr>
       <w:r>
@@ -24,6 +24,8 @@
           <w:b/>
           <w:bCs/>
           <w:color w:val="010101"/>
+          <w:sz w:val="22"/>
+          <w:szCs w:val="22"/>
         </w:rPr>
         <w:t>MA665</w:t>
       </w:r>
@@ -33,6 +35,8 @@
           <w:b/>
           <w:bCs/>
           <w:color w:val="010101"/>
+          <w:sz w:val="22"/>
+          <w:szCs w:val="22"/>
         </w:rPr>
         <w:t xml:space="preserve">: </w:t>
       </w:r>
@@ -42,6 +46,8 @@
           <w:b/>
           <w:bCs/>
           <w:color w:val="010101"/>
+          <w:sz w:val="22"/>
+          <w:szCs w:val="22"/>
         </w:rPr>
         <w:tab/>
       </w:r>
@@ -51,6 +57,8 @@
           <w:b/>
           <w:bCs/>
           <w:color w:val="010101"/>
+          <w:sz w:val="22"/>
+          <w:szCs w:val="22"/>
         </w:rPr>
         <w:tab/>
       </w:r>
@@ -60,6 +68,8 @@
           <w:b/>
           <w:bCs/>
           <w:color w:val="010101"/>
+          <w:sz w:val="22"/>
+          <w:szCs w:val="22"/>
         </w:rPr>
         <w:t>Introduction</w:t>
       </w:r>
@@ -69,6 +79,8 @@
           <w:b/>
           <w:bCs/>
           <w:color w:val="010101"/>
+          <w:sz w:val="22"/>
+          <w:szCs w:val="22"/>
         </w:rPr>
         <w:t xml:space="preserve"> to</w:t>
       </w:r>
@@ -78,14 +90,18 @@
           <w:b/>
           <w:bCs/>
           <w:color w:val="010101"/>
+          <w:sz w:val="22"/>
+          <w:szCs w:val="22"/>
         </w:rPr>
         <w:t xml:space="preserve"> Modeling and Data Analysis in Neuroscience</w:t>
       </w:r>
       <w:r>
         <w:rPr>
-          <w:rFonts w:ascii="MS Mincho" w:eastAsia="MS Mincho" w:hAnsi="MS Mincho" w:cs="MS Mincho"/>
-          <w:b/>
-          <w:bCs/>
+          <w:rFonts w:ascii="MS Gothic" w:eastAsia="MS Gothic" w:hAnsi="MS Gothic" w:cs="MS Gothic" w:hint="eastAsia"/>
+          <w:b/>
+          <w:bCs/>
+          <w:sz w:val="22"/>
+          <w:szCs w:val="22"/>
         </w:rPr>
         <w:t>  </w:t>
@@ -96,8 +112,10 @@
           <w:b/>
           <w:bCs/>
           <w:color w:val="010101"/>
-        </w:rPr>
-        <w:t>(Fall 201</w:t>
+          <w:sz w:val="22"/>
+          <w:szCs w:val="22"/>
+        </w:rPr>
+        <w:t>(Fall 20</w:t>
       </w:r>
       <w:r>
         <w:rPr>
@@ -105,8 +123,10 @@
           <w:b/>
           <w:bCs/>
           <w:color w:val="010101"/>
-        </w:rPr>
-        <w:t>9</w:t>
+          <w:sz w:val="22"/>
+          <w:szCs w:val="22"/>
+        </w:rPr>
+        <w:t>20</w:t>
       </w:r>
       <w:r>
         <w:rPr>
@@ -114,6 +134,8 @@
           <w:b/>
           <w:bCs/>
           <w:color w:val="010101"/>
+          <w:sz w:val="22"/>
+          <w:szCs w:val="22"/>
         </w:rPr>
         <w:t>)</w:t>
       </w:r>
@@ -251,16 +273,16 @@
           <w:sz w:val="22"/>
           <w:szCs w:val="22"/>
         </w:rPr>
-        <w:t>, 201</w:t>
-      </w:r>
-      <w:r>
-        <w:rPr>
-          <w:rFonts w:ascii="Arial" w:hAnsi="Arial" w:cs="Arial"/>
-          <w:bCs/>
-          <w:sz w:val="22"/>
-          <w:szCs w:val="22"/>
-        </w:rPr>
-        <w:t>9</w:t>
+        <w:t>, 20</w:t>
+      </w:r>
+      <w:r>
+        <w:rPr>
+          <w:rFonts w:ascii="Arial" w:hAnsi="Arial" w:cs="Arial"/>
+          <w:bCs/>
+          <w:sz w:val="22"/>
+          <w:szCs w:val="22"/>
+        </w:rPr>
+        <w:t>20</w:t>
       </w:r>
       <w:r>
         <w:rPr>
@@ -296,43 +318,34 @@
           <w:sz w:val="22"/>
           <w:szCs w:val="22"/>
         </w:rPr>
-        <w:t>24</w:t>
-      </w:r>
-      <w:r>
-        <w:rPr>
-          <w:rFonts w:ascii="Arial" w:hAnsi="Arial" w:cs="Arial"/>
-          <w:bCs/>
-          <w:sz w:val="22"/>
-          <w:szCs w:val="22"/>
-        </w:rPr>
-        <w:t>, 201</w:t>
-      </w:r>
-      <w:r>
-        <w:rPr>
-          <w:rFonts w:ascii="Arial" w:hAnsi="Arial" w:cs="Arial"/>
-          <w:bCs/>
-          <w:sz w:val="22"/>
-          <w:szCs w:val="22"/>
-        </w:rPr>
-        <w:t>9</w:t>
-      </w:r>
-      <w:r>
-        <w:rPr>
-          <w:rFonts w:ascii="Arial" w:hAnsi="Arial" w:cs="Arial"/>
-          <w:bCs/>
-          <w:sz w:val="22"/>
-          <w:szCs w:val="22"/>
-        </w:rPr>
-        <w:t xml:space="preserve"> [7</w:t>
-      </w:r>
-      <w:r>
-        <w:rPr>
-          <w:rFonts w:ascii="Arial" w:hAnsi="Arial" w:cs="Arial"/>
-          <w:bCs/>
-          <w:sz w:val="22"/>
-          <w:szCs w:val="22"/>
-        </w:rPr>
-        <w:t xml:space="preserve"> weeks]</w:t>
+        <w:t>2</w:t>
+      </w:r>
+      <w:r>
+        <w:rPr>
+          <w:rFonts w:ascii="Arial" w:hAnsi="Arial" w:cs="Arial"/>
+          <w:bCs/>
+          <w:sz w:val="22"/>
+          <w:szCs w:val="22"/>
+        </w:rPr>
+        <w:t>2</w:t>
+      </w:r>
+      <w:r>
+        <w:rPr>
+          <w:rFonts w:ascii="Arial" w:hAnsi="Arial" w:cs="Arial"/>
+          <w:bCs/>
+          <w:sz w:val="22"/>
+          <w:szCs w:val="22"/>
+        </w:rPr>
+        <w:t>, 20</w:t>
+      </w:r>
+      <w:r>
+        <w:rPr>
+          <w:rFonts w:ascii="Arial" w:hAnsi="Arial" w:cs="Arial"/>
+          <w:bCs/>
+          <w:sz w:val="22"/>
+          <w:szCs w:val="22"/>
+        </w:rPr>
+        <w:t>20</w:t>
       </w:r>
     </w:p>
     <w:p>
@@ -422,7 +435,7 @@
           <w:sz w:val="22"/>
           <w:szCs w:val="22"/>
         </w:rPr>
-        <w:t>CAS 330</w:t>
+        <w:t>Zoom</w:t>
       </w:r>
     </w:p>
     <w:p>
@@ -467,16 +480,16 @@
           <w:sz w:val="22"/>
           <w:szCs w:val="22"/>
         </w:rPr>
-        <w:t xml:space="preserve">Math &amp; Stats Room 224 </w:t>
-      </w:r>
-      <w:r>
-        <w:rPr>
-          <w:rFonts w:ascii="Arial" w:hAnsi="Arial" w:cs="Arial"/>
-          <w:bCs/>
-          <w:sz w:val="22"/>
-          <w:szCs w:val="22"/>
-        </w:rPr>
-        <w:t>by appointment</w:t>
+        <w:t>B</w:t>
+      </w:r>
+      <w:r>
+        <w:rPr>
+          <w:rFonts w:ascii="Arial" w:hAnsi="Arial" w:cs="Arial"/>
+          <w:bCs/>
+          <w:sz w:val="22"/>
+          <w:szCs w:val="22"/>
+        </w:rPr>
+        <w:t>y appointment</w:t>
       </w:r>
     </w:p>
     <w:p>
@@ -570,17 +583,7 @@
           <w:sz w:val="22"/>
           <w:szCs w:val="22"/>
         </w:rPr>
-        <w:t>ourse Website</w:t>
-      </w:r>
-      <w:r>
-        <w:rPr>
-          <w:rFonts w:ascii="Arial" w:hAnsi="Arial" w:cs="Arial"/>
-          <w:b/>
-          <w:bCs/>
-          <w:sz w:val="22"/>
-          <w:szCs w:val="22"/>
-        </w:rPr>
-        <w:t xml:space="preserve">:  </w:t>
+        <w:t xml:space="preserve">ourse Website:  </w:t>
       </w:r>
       <w:r>
         <w:rPr>
@@ -591,15 +594,18 @@
         </w:rPr>
         <w:t>     </w:t>
       </w:r>
-      <w:r>
-        <w:rPr>
-          <w:rFonts w:ascii="Arial" w:hAnsi="Arial" w:cs="Arial"/>
-          <w:bCs/>
-          <w:sz w:val="22"/>
-          <w:szCs w:val="22"/>
-        </w:rPr>
-        <w:t>https://github.com/Mark-Kramer/BU-MA665-MA666</w:t>
-      </w:r>
+      <w:hyperlink r:id="rId5" w:history="1">
+        <w:r>
+          <w:rPr>
+            <w:rStyle w:val="Hyperlink"/>
+            <w:rFonts w:ascii="Arial" w:hAnsi="Arial" w:cs="Arial"/>
+            <w:bCs/>
+            <w:sz w:val="22"/>
+            <w:szCs w:val="22"/>
+          </w:rPr>
+          <w:t>https://github.com/Mark-Kramer/BU-MA665-MA666</w:t>
+        </w:r>
+      </w:hyperlink>
       <w:r>
         <w:rPr>
           <w:rFonts w:ascii="Arial" w:hAnsi="Arial" w:cs="Arial"/>
@@ -621,6 +627,8 @@
         <w:rPr>
           <w:rFonts w:ascii="Arial" w:hAnsi="Arial" w:cs="Arial"/>
           <w:bCs/>
+          <w:sz w:val="22"/>
+          <w:szCs w:val="22"/>
         </w:rPr>
       </w:pPr>
       <w:r>
@@ -661,18 +669,22 @@
         <w:adjustRightInd w:val="0"/>
         <w:rPr>
           <w:rFonts w:ascii="Arial" w:hAnsi="Arial" w:cs="Arial"/>
-        </w:rPr>
-      </w:pPr>
-    </w:p>
-    <w:p>
-      <w:pPr>
-        <w:widowControl w:val="0"/>
-        <w:autoSpaceDE w:val="0"/>
-        <w:autoSpaceDN w:val="0"/>
-        <w:adjustRightInd w:val="0"/>
-        <w:spacing w:line="360" w:lineRule="auto"/>
-        <w:rPr>
-          <w:rFonts w:ascii="Arial" w:hAnsi="Arial" w:cs="Arial"/>
+          <w:sz w:val="22"/>
+          <w:szCs w:val="22"/>
+        </w:rPr>
+      </w:pPr>
+    </w:p>
+    <w:p>
+      <w:pPr>
+        <w:widowControl w:val="0"/>
+        <w:autoSpaceDE w:val="0"/>
+        <w:autoSpaceDN w:val="0"/>
+        <w:adjustRightInd w:val="0"/>
+        <w:spacing w:line="360" w:lineRule="auto"/>
+        <w:rPr>
+          <w:rFonts w:ascii="Arial" w:hAnsi="Arial" w:cs="Arial"/>
+          <w:sz w:val="22"/>
+          <w:szCs w:val="22"/>
         </w:rPr>
       </w:pPr>
       <w:r>
@@ -729,31 +741,15 @@
           <w:sz w:val="22"/>
           <w:szCs w:val="22"/>
         </w:rPr>
-        <w:t>We will use experimental observations in neuroscience to motivate the study of mathematics, both to quantify the observed data</w:t>
-      </w:r>
-      <w:r>
-        <w:rPr>
-          <w:rFonts w:ascii="Arial" w:hAnsi="Arial" w:cs="Arial"/>
-          <w:sz w:val="22"/>
-          <w:szCs w:val="22"/>
-        </w:rPr>
-        <w:t xml:space="preserve"> and build </w:t>
-      </w:r>
-      <w:r>
-        <w:rPr>
-          <w:rFonts w:ascii="Arial" w:hAnsi="Arial" w:cs="Arial"/>
-          <w:sz w:val="22"/>
-          <w:szCs w:val="22"/>
-        </w:rPr>
-        <w:t>computational</w:t>
-      </w:r>
-      <w:r>
-        <w:rPr>
-          <w:rFonts w:ascii="Arial" w:hAnsi="Arial" w:cs="Arial"/>
-          <w:sz w:val="22"/>
-          <w:szCs w:val="22"/>
-        </w:rPr>
-        <w:t xml:space="preserve"> models. </w:t>
+        <w:t>We will use experimental observations in neuroscience to motivate the study of mathematics</w:t>
+      </w:r>
+      <w:r>
+        <w:rPr>
+          <w:rFonts w:ascii="Arial" w:hAnsi="Arial" w:cs="Arial"/>
+          <w:sz w:val="22"/>
+          <w:szCs w:val="22"/>
+        </w:rPr>
+        <w:t xml:space="preserve">. </w:t>
       </w:r>
       <w:r>
         <w:rPr>
@@ -839,27 +835,33 @@
         <w:jc w:val="both"/>
         <w:rPr>
           <w:rFonts w:ascii="Arial" w:hAnsi="Arial" w:cs="Arial"/>
-        </w:rPr>
-      </w:pPr>
-    </w:p>
-    <w:p>
-      <w:pPr>
-        <w:widowControl w:val="0"/>
-        <w:autoSpaceDE w:val="0"/>
-        <w:autoSpaceDN w:val="0"/>
-        <w:adjustRightInd w:val="0"/>
-        <w:spacing w:line="360" w:lineRule="auto"/>
-        <w:rPr>
-          <w:rFonts w:ascii="Arial" w:hAnsi="Arial" w:cs="Arial"/>
-          <w:b/>
-          <w:bCs/>
-        </w:rPr>
-      </w:pPr>
-      <w:r>
-        <w:rPr>
-          <w:rFonts w:ascii="Arial" w:hAnsi="Arial" w:cs="Arial"/>
-          <w:b/>
-          <w:bCs/>
+          <w:sz w:val="22"/>
+          <w:szCs w:val="22"/>
+        </w:rPr>
+      </w:pPr>
+    </w:p>
+    <w:p>
+      <w:pPr>
+        <w:widowControl w:val="0"/>
+        <w:autoSpaceDE w:val="0"/>
+        <w:autoSpaceDN w:val="0"/>
+        <w:adjustRightInd w:val="0"/>
+        <w:spacing w:line="360" w:lineRule="auto"/>
+        <w:rPr>
+          <w:rFonts w:ascii="Arial" w:hAnsi="Arial" w:cs="Arial"/>
+          <w:b/>
+          <w:bCs/>
+          <w:sz w:val="22"/>
+          <w:szCs w:val="22"/>
+        </w:rPr>
+      </w:pPr>
+      <w:r>
+        <w:rPr>
+          <w:rFonts w:ascii="Arial" w:hAnsi="Arial" w:cs="Arial"/>
+          <w:b/>
+          <w:bCs/>
+          <w:sz w:val="22"/>
+          <w:szCs w:val="22"/>
         </w:rPr>
         <w:t>Course goals</w:t>
       </w:r>
@@ -873,6 +875,8 @@
         <w:spacing w:line="360" w:lineRule="auto"/>
         <w:rPr>
           <w:rFonts w:ascii="Arial" w:hAnsi="Arial" w:cs="Arial"/>
+          <w:sz w:val="22"/>
+          <w:szCs w:val="22"/>
         </w:rPr>
       </w:pPr>
       <w:r>
@@ -913,41 +917,63 @@
           <w:sz w:val="22"/>
           <w:szCs w:val="22"/>
         </w:rPr>
-        <w:t> To think about neuroscience in quantitative ways.</w:t>
-      </w:r>
-    </w:p>
-    <w:p>
-      <w:pPr>
-        <w:widowControl w:val="0"/>
-        <w:autoSpaceDE w:val="0"/>
-        <w:autoSpaceDN w:val="0"/>
-        <w:adjustRightInd w:val="0"/>
-        <w:spacing w:line="360" w:lineRule="auto"/>
-        <w:rPr>
-          <w:rFonts w:ascii="Arial" w:hAnsi="Arial" w:cs="Arial"/>
-          <w:b/>
-          <w:bCs/>
-        </w:rPr>
-      </w:pPr>
-    </w:p>
-    <w:p>
-      <w:pPr>
-        <w:widowControl w:val="0"/>
-        <w:autoSpaceDE w:val="0"/>
-        <w:autoSpaceDN w:val="0"/>
-        <w:adjustRightInd w:val="0"/>
-        <w:spacing w:line="360" w:lineRule="auto"/>
-        <w:rPr>
-          <w:rFonts w:ascii="Arial" w:hAnsi="Arial" w:cs="Arial"/>
-          <w:b/>
-          <w:bCs/>
-        </w:rPr>
-      </w:pPr>
-      <w:r>
-        <w:rPr>
-          <w:rFonts w:ascii="Arial" w:hAnsi="Arial" w:cs="Arial"/>
-          <w:b/>
-          <w:bCs/>
+        <w:t xml:space="preserve"> To think about </w:t>
+      </w:r>
+      <w:r>
+        <w:rPr>
+          <w:rFonts w:ascii="Arial" w:hAnsi="Arial" w:cs="Arial"/>
+          <w:sz w:val="22"/>
+          <w:szCs w:val="22"/>
+        </w:rPr>
+        <w:t xml:space="preserve">problems in </w:t>
+      </w:r>
+      <w:r>
+        <w:rPr>
+          <w:rFonts w:ascii="Arial" w:hAnsi="Arial" w:cs="Arial"/>
+          <w:sz w:val="22"/>
+          <w:szCs w:val="22"/>
+        </w:rPr>
+        <w:t>neuroscience in quantitative ways.</w:t>
+      </w:r>
+    </w:p>
+    <w:p>
+      <w:pPr>
+        <w:widowControl w:val="0"/>
+        <w:autoSpaceDE w:val="0"/>
+        <w:autoSpaceDN w:val="0"/>
+        <w:adjustRightInd w:val="0"/>
+        <w:spacing w:line="360" w:lineRule="auto"/>
+        <w:rPr>
+          <w:rFonts w:ascii="Arial" w:hAnsi="Arial" w:cs="Arial"/>
+          <w:b/>
+          <w:bCs/>
+          <w:sz w:val="22"/>
+          <w:szCs w:val="22"/>
+        </w:rPr>
+      </w:pPr>
+    </w:p>
+    <w:p>
+      <w:pPr>
+        <w:widowControl w:val="0"/>
+        <w:autoSpaceDE w:val="0"/>
+        <w:autoSpaceDN w:val="0"/>
+        <w:adjustRightInd w:val="0"/>
+        <w:spacing w:line="360" w:lineRule="auto"/>
+        <w:rPr>
+          <w:rFonts w:ascii="Arial" w:hAnsi="Arial" w:cs="Arial"/>
+          <w:b/>
+          <w:bCs/>
+          <w:sz w:val="22"/>
+          <w:szCs w:val="22"/>
+        </w:rPr>
+      </w:pPr>
+      <w:r>
+        <w:rPr>
+          <w:rFonts w:ascii="Arial" w:hAnsi="Arial" w:cs="Arial"/>
+          <w:b/>
+          <w:bCs/>
+          <w:sz w:val="22"/>
+          <w:szCs w:val="22"/>
         </w:rPr>
         <w:t>Course requirements</w:t>
       </w:r>
@@ -962,6 +988,8 @@
         <w:rPr>
           <w:rFonts w:ascii="Arial" w:hAnsi="Arial" w:cs="Arial"/>
           <w:bCs/>
+          <w:sz w:val="22"/>
+          <w:szCs w:val="22"/>
         </w:rPr>
       </w:pPr>
       <w:r>
@@ -1007,61 +1035,174 @@
           <w:sz w:val="22"/>
           <w:szCs w:val="22"/>
         </w:rPr>
-        <w:t>in this course is e</w:t>
-      </w:r>
-      <w:r>
-        <w:rPr>
-          <w:rFonts w:ascii="Arial" w:hAnsi="Arial" w:cs="Arial"/>
-          <w:bCs/>
-          <w:sz w:val="22"/>
-          <w:szCs w:val="22"/>
-        </w:rPr>
-        <w:t>ffort. I expect your full effort during our course meetings, and outside of the course, to meet the course objectives</w:t>
-      </w:r>
-      <w:r>
-        <w:rPr>
-          <w:rFonts w:ascii="Arial" w:hAnsi="Arial" w:cs="Arial"/>
-          <w:bCs/>
-          <w:sz w:val="22"/>
-          <w:szCs w:val="22"/>
-        </w:rPr>
-        <w:t xml:space="preserve">. As part of this course, you will work together in teams of </w:t>
-      </w:r>
-      <w:r>
-        <w:rPr>
-          <w:rFonts w:ascii="Arial" w:hAnsi="Arial" w:cs="Arial"/>
-          <w:bCs/>
-          <w:sz w:val="22"/>
-          <w:szCs w:val="22"/>
-        </w:rPr>
-        <w:t>3</w:t>
-      </w:r>
-      <w:r>
-        <w:rPr>
-          <w:rFonts w:ascii="Arial" w:hAnsi="Arial" w:cs="Arial"/>
-          <w:bCs/>
-          <w:sz w:val="22"/>
-          <w:szCs w:val="22"/>
-        </w:rPr>
-        <w:t xml:space="preserve">. We’ll establish those teams </w:t>
-      </w:r>
-      <w:r>
-        <w:rPr>
-          <w:rFonts w:ascii="Arial" w:hAnsi="Arial" w:cs="Arial"/>
-          <w:bCs/>
-          <w:sz w:val="22"/>
-          <w:szCs w:val="22"/>
-        </w:rPr>
-        <w:t>during the first week of</w:t>
-      </w:r>
-      <w:r>
-        <w:rPr>
-          <w:rFonts w:ascii="Arial" w:hAnsi="Arial" w:cs="Arial"/>
-          <w:bCs/>
-          <w:sz w:val="22"/>
-          <w:szCs w:val="22"/>
-        </w:rPr>
-        <w:t xml:space="preserve"> MA665. </w:t>
+        <w:t xml:space="preserve">in this course is </w:t>
+      </w:r>
+      <w:r>
+        <w:rPr>
+          <w:rFonts w:ascii="Arial" w:hAnsi="Arial" w:cs="Arial"/>
+          <w:bCs/>
+          <w:sz w:val="22"/>
+          <w:szCs w:val="22"/>
+          <w:u w:val="single"/>
+        </w:rPr>
+        <w:t>e</w:t>
+      </w:r>
+      <w:r>
+        <w:rPr>
+          <w:rFonts w:ascii="Arial" w:hAnsi="Arial" w:cs="Arial"/>
+          <w:bCs/>
+          <w:sz w:val="22"/>
+          <w:szCs w:val="22"/>
+          <w:u w:val="single"/>
+        </w:rPr>
+        <w:t>ffort</w:t>
+      </w:r>
+      <w:r>
+        <w:rPr>
+          <w:rFonts w:ascii="Arial" w:hAnsi="Arial" w:cs="Arial"/>
+          <w:bCs/>
+          <w:sz w:val="22"/>
+          <w:szCs w:val="22"/>
+        </w:rPr>
+        <w:t>. I expect your full effort during our course meetings, and outside of the course, to meet the course objectives</w:t>
+      </w:r>
+      <w:r>
+        <w:rPr>
+          <w:rFonts w:ascii="Arial" w:hAnsi="Arial" w:cs="Arial"/>
+          <w:bCs/>
+          <w:sz w:val="22"/>
+          <w:szCs w:val="22"/>
+        </w:rPr>
+        <w:t xml:space="preserve">. As part of this course, you </w:t>
+      </w:r>
+      <w:r>
+        <w:rPr>
+          <w:rFonts w:ascii="Arial" w:hAnsi="Arial" w:cs="Arial"/>
+          <w:bCs/>
+          <w:sz w:val="22"/>
+          <w:szCs w:val="22"/>
+        </w:rPr>
+        <w:t xml:space="preserve">may </w:t>
+      </w:r>
+      <w:r>
+        <w:rPr>
+          <w:rFonts w:ascii="Arial" w:hAnsi="Arial" w:cs="Arial"/>
+          <w:bCs/>
+          <w:sz w:val="22"/>
+          <w:szCs w:val="22"/>
+        </w:rPr>
+        <w:t>work together in teams</w:t>
+      </w:r>
+      <w:r>
+        <w:rPr>
+          <w:rFonts w:ascii="Arial" w:hAnsi="Arial" w:cs="Arial"/>
+          <w:bCs/>
+          <w:sz w:val="22"/>
+          <w:szCs w:val="22"/>
+        </w:rPr>
+        <w:t>, but must submit your own solutions to all assignments</w:t>
+      </w:r>
+      <w:r>
+        <w:rPr>
+          <w:rFonts w:ascii="Arial" w:hAnsi="Arial" w:cs="Arial"/>
+          <w:bCs/>
+          <w:sz w:val="22"/>
+          <w:szCs w:val="22"/>
+        </w:rPr>
+        <w:t>.</w:t>
+      </w:r>
+    </w:p>
+    <w:p>
+      <w:pPr>
+        <w:widowControl w:val="0"/>
+        <w:autoSpaceDE w:val="0"/>
+        <w:autoSpaceDN w:val="0"/>
+        <w:adjustRightInd w:val="0"/>
+        <w:spacing w:line="360" w:lineRule="auto"/>
+        <w:rPr>
+          <w:rFonts w:ascii="Arial" w:hAnsi="Arial" w:cs="Arial"/>
+          <w:b/>
+          <w:bCs/>
+          <w:sz w:val="22"/>
+          <w:szCs w:val="22"/>
+        </w:rPr>
+      </w:pPr>
+    </w:p>
+    <w:p>
+      <w:pPr>
+        <w:widowControl w:val="0"/>
+        <w:autoSpaceDE w:val="0"/>
+        <w:autoSpaceDN w:val="0"/>
+        <w:adjustRightInd w:val="0"/>
+        <w:spacing w:line="360" w:lineRule="auto"/>
+        <w:rPr>
+          <w:rFonts w:ascii="Arial" w:hAnsi="Arial" w:cs="Arial"/>
+          <w:b/>
+          <w:bCs/>
+          <w:sz w:val="22"/>
+          <w:szCs w:val="22"/>
+        </w:rPr>
+      </w:pPr>
+      <w:r>
+        <w:rPr>
+          <w:rFonts w:ascii="Arial" w:hAnsi="Arial" w:cs="Arial"/>
+          <w:b/>
+          <w:bCs/>
+          <w:sz w:val="22"/>
+          <w:szCs w:val="22"/>
+        </w:rPr>
+        <w:t>Grades</w:t>
+      </w:r>
+    </w:p>
+    <w:p>
+      <w:pPr>
+        <w:widowControl w:val="0"/>
+        <w:autoSpaceDE w:val="0"/>
+        <w:autoSpaceDN w:val="0"/>
+        <w:adjustRightInd w:val="0"/>
+        <w:spacing w:line="360" w:lineRule="auto"/>
+        <w:rPr>
+          <w:rFonts w:ascii="Arial" w:hAnsi="Arial" w:cs="Arial"/>
+          <w:bCs/>
+          <w:sz w:val="22"/>
+          <w:szCs w:val="22"/>
+        </w:rPr>
+      </w:pPr>
+      <w:r>
+        <w:rPr>
+          <w:rFonts w:ascii="Arial" w:hAnsi="Arial" w:cs="Arial"/>
+          <w:bCs/>
+          <w:sz w:val="22"/>
+          <w:szCs w:val="22"/>
+        </w:rPr>
+        <w:t>To earn an</w:t>
+      </w:r>
+      <w:r>
+        <w:rPr>
+          <w:rFonts w:ascii="Arial" w:hAnsi="Arial" w:cs="Arial"/>
+          <w:bCs/>
+          <w:sz w:val="22"/>
+          <w:szCs w:val="22"/>
+        </w:rPr>
+        <w:t xml:space="preserve"> A</w:t>
+      </w:r>
+      <w:r>
+        <w:rPr>
+          <w:rFonts w:ascii="Arial" w:hAnsi="Arial" w:cs="Arial"/>
+          <w:bCs/>
+          <w:sz w:val="22"/>
+          <w:szCs w:val="22"/>
+        </w:rPr>
+        <w:t xml:space="preserve"> in MA665,</w:t>
+      </w:r>
+      <w:r>
+        <w:rPr>
+          <w:rFonts w:ascii="Arial" w:hAnsi="Arial" w:cs="Arial"/>
+          <w:bCs/>
+          <w:sz w:val="22"/>
+          <w:szCs w:val="22"/>
+        </w:rPr>
+        <w:t xml:space="preserve"> you will be asked to</w:t>
       </w:r>
       <w:r>
         <w:rPr>
@@ -1079,130 +1220,34 @@
           <w:sz w:val="22"/>
           <w:szCs w:val="22"/>
         </w:rPr>
-        <w:t xml:space="preserve">You will work with your team to complete a series of </w:t>
-      </w:r>
-      <w:r>
-        <w:rPr>
-          <w:rFonts w:ascii="Arial" w:hAnsi="Arial" w:cs="Arial"/>
-          <w:bCs/>
-          <w:sz w:val="22"/>
-          <w:szCs w:val="22"/>
-        </w:rPr>
-        <w:t xml:space="preserve">challenges </w:t>
-      </w:r>
-      <w:r>
-        <w:rPr>
-          <w:rFonts w:ascii="Arial" w:hAnsi="Arial" w:cs="Arial"/>
-          <w:bCs/>
-          <w:sz w:val="22"/>
-          <w:szCs w:val="22"/>
-        </w:rPr>
-        <w:t>in this course.</w:t>
-      </w:r>
-    </w:p>
-    <w:p>
-      <w:pPr>
-        <w:widowControl w:val="0"/>
-        <w:autoSpaceDE w:val="0"/>
-        <w:autoSpaceDN w:val="0"/>
-        <w:adjustRightInd w:val="0"/>
-        <w:spacing w:line="360" w:lineRule="auto"/>
-        <w:rPr>
-          <w:rFonts w:ascii="Arial" w:hAnsi="Arial" w:cs="Arial"/>
-          <w:b/>
-          <w:bCs/>
-        </w:rPr>
-      </w:pPr>
-    </w:p>
-    <w:p>
-      <w:pPr>
-        <w:widowControl w:val="0"/>
-        <w:autoSpaceDE w:val="0"/>
-        <w:autoSpaceDN w:val="0"/>
-        <w:adjustRightInd w:val="0"/>
-        <w:spacing w:line="360" w:lineRule="auto"/>
-        <w:rPr>
-          <w:rFonts w:ascii="Arial" w:hAnsi="Arial" w:cs="Arial"/>
-          <w:b/>
-          <w:bCs/>
-        </w:rPr>
-      </w:pPr>
-      <w:r>
-        <w:rPr>
-          <w:rFonts w:ascii="Arial" w:hAnsi="Arial" w:cs="Arial"/>
-          <w:b/>
-          <w:bCs/>
-        </w:rPr>
-        <w:t>Grades</w:t>
-      </w:r>
-    </w:p>
-    <w:p>
-      <w:pPr>
-        <w:widowControl w:val="0"/>
-        <w:autoSpaceDE w:val="0"/>
-        <w:autoSpaceDN w:val="0"/>
-        <w:adjustRightInd w:val="0"/>
-        <w:spacing w:line="360" w:lineRule="auto"/>
-        <w:rPr>
-          <w:rFonts w:ascii="Arial" w:hAnsi="Arial" w:cs="Arial"/>
-          <w:bCs/>
-          <w:sz w:val="22"/>
-          <w:szCs w:val="22"/>
-        </w:rPr>
-      </w:pPr>
-      <w:r>
-        <w:rPr>
-          <w:rFonts w:ascii="Arial" w:hAnsi="Arial" w:cs="Arial"/>
-          <w:bCs/>
-          <w:sz w:val="22"/>
-          <w:szCs w:val="22"/>
-        </w:rPr>
-        <w:t>To earn an</w:t>
-      </w:r>
-      <w:r>
-        <w:rPr>
-          <w:rFonts w:ascii="Arial" w:hAnsi="Arial" w:cs="Arial"/>
-          <w:bCs/>
-          <w:sz w:val="22"/>
-          <w:szCs w:val="22"/>
-        </w:rPr>
-        <w:t xml:space="preserve"> A</w:t>
-      </w:r>
-      <w:r>
-        <w:rPr>
-          <w:rFonts w:ascii="Arial" w:hAnsi="Arial" w:cs="Arial"/>
-          <w:bCs/>
-          <w:sz w:val="22"/>
-          <w:szCs w:val="22"/>
-        </w:rPr>
-        <w:t xml:space="preserve"> in MA665, your team must </w:t>
-      </w:r>
-      <w:r>
-        <w:rPr>
-          <w:rFonts w:ascii="Arial" w:hAnsi="Arial" w:cs="Arial"/>
-          <w:bCs/>
-          <w:sz w:val="22"/>
-          <w:szCs w:val="22"/>
-        </w:rPr>
-        <w:t>complete challenges</w:t>
-      </w:r>
-      <w:r>
-        <w:rPr>
-          <w:rFonts w:ascii="Arial" w:hAnsi="Arial" w:cs="Arial"/>
-          <w:bCs/>
-          <w:sz w:val="22"/>
-          <w:szCs w:val="22"/>
-        </w:rPr>
-        <w:t xml:space="preserve"> in </w:t>
-      </w:r>
-      <w:r>
-        <w:rPr>
-          <w:rFonts w:ascii="Arial" w:hAnsi="Arial" w:cs="Arial"/>
-          <w:bCs/>
-          <w:sz w:val="22"/>
-          <w:szCs w:val="22"/>
-        </w:rPr>
-        <w:t xml:space="preserve">five </w:t>
+        <w:t xml:space="preserve">complete </w:t>
+      </w:r>
+      <w:r>
+        <w:rPr>
+          <w:rFonts w:ascii="Arial" w:hAnsi="Arial" w:cs="Arial"/>
+          <w:bCs/>
+          <w:sz w:val="22"/>
+          <w:szCs w:val="22"/>
+        </w:rPr>
+        <w:t>assignments covering</w:t>
+      </w:r>
+      <w:r>
+        <w:rPr>
+          <w:rFonts w:ascii="Arial" w:hAnsi="Arial" w:cs="Arial"/>
+          <w:bCs/>
+          <w:sz w:val="22"/>
+          <w:szCs w:val="22"/>
+        </w:rPr>
+        <w:t xml:space="preserve"> the following</w:t>
+      </w:r>
+      <w:r>
+        <w:rPr>
+          <w:rFonts w:ascii="Arial" w:hAnsi="Arial" w:cs="Arial"/>
+          <w:bCs/>
+          <w:sz w:val="22"/>
+          <w:szCs w:val="22"/>
+        </w:rPr>
+        <w:t xml:space="preserve"> </w:t>
       </w:r>
       <w:r>
         <w:rPr>
@@ -1229,6 +1274,8 @@
         <w:rPr>
           <w:rFonts w:ascii="Arial" w:hAnsi="Arial" w:cs="Arial"/>
           <w:bCs/>
+          <w:sz w:val="22"/>
+          <w:szCs w:val="22"/>
         </w:rPr>
       </w:pPr>
       <w:r>
@@ -1265,6 +1312,8 @@
         <w:rPr>
           <w:rFonts w:ascii="Arial" w:hAnsi="Arial" w:cs="Arial"/>
           <w:bCs/>
+          <w:sz w:val="22"/>
+          <w:szCs w:val="22"/>
         </w:rPr>
       </w:pPr>
       <w:r>
@@ -1301,6 +1350,8 @@
         <w:rPr>
           <w:rFonts w:ascii="Arial" w:hAnsi="Arial" w:cs="Arial"/>
           <w:bCs/>
+          <w:sz w:val="22"/>
+          <w:szCs w:val="22"/>
         </w:rPr>
       </w:pPr>
       <w:r>
@@ -1328,6 +1379,8 @@
         <w:rPr>
           <w:rFonts w:ascii="Arial" w:hAnsi="Arial" w:cs="Arial"/>
           <w:bCs/>
+          <w:sz w:val="22"/>
+          <w:szCs w:val="22"/>
         </w:rPr>
       </w:pPr>
       <w:r>
@@ -1355,6 +1408,8 @@
         <w:rPr>
           <w:rFonts w:ascii="Arial" w:hAnsi="Arial" w:cs="Arial"/>
           <w:bCs/>
+          <w:sz w:val="22"/>
+          <w:szCs w:val="22"/>
         </w:rPr>
       </w:pPr>
       <w:r>
@@ -1388,16 +1443,353 @@
           <w:sz w:val="22"/>
           <w:szCs w:val="22"/>
         </w:rPr>
-        <w:t>We will begin each challenge in class. Challenge</w:t>
-      </w:r>
-      <w:r>
-        <w:rPr>
-          <w:rFonts w:ascii="Arial" w:hAnsi="Arial" w:cs="Arial"/>
-          <w:bCs/>
-          <w:sz w:val="22"/>
-          <w:szCs w:val="22"/>
-        </w:rPr>
-        <w:t xml:space="preserve"> questions will include: basic facts, conceptual questions, and practical </w:t>
+        <w:t>Effort towards understanding and solving each problem is more important than reporting the correct solution.</w:t>
+      </w:r>
+    </w:p>
+    <w:p>
+      <w:pPr>
+        <w:widowControl w:val="0"/>
+        <w:autoSpaceDE w:val="0"/>
+        <w:autoSpaceDN w:val="0"/>
+        <w:adjustRightInd w:val="0"/>
+        <w:spacing w:line="360" w:lineRule="auto"/>
+        <w:rPr>
+          <w:rFonts w:ascii="Arial" w:hAnsi="Arial" w:cs="Arial"/>
+          <w:bCs/>
+          <w:sz w:val="22"/>
+          <w:szCs w:val="22"/>
+        </w:rPr>
+      </w:pPr>
+    </w:p>
+    <w:p>
+      <w:pPr>
+        <w:widowControl w:val="0"/>
+        <w:autoSpaceDE w:val="0"/>
+        <w:autoSpaceDN w:val="0"/>
+        <w:adjustRightInd w:val="0"/>
+        <w:spacing w:line="360" w:lineRule="auto"/>
+        <w:jc w:val="both"/>
+        <w:rPr>
+          <w:rFonts w:ascii="Arial" w:hAnsi="Arial" w:cs="Arial"/>
+          <w:b/>
+          <w:bCs/>
+          <w:sz w:val="22"/>
+          <w:szCs w:val="22"/>
+        </w:rPr>
+      </w:pPr>
+    </w:p>
+    <w:p>
+      <w:pPr>
+        <w:widowControl w:val="0"/>
+        <w:autoSpaceDE w:val="0"/>
+        <w:autoSpaceDN w:val="0"/>
+        <w:adjustRightInd w:val="0"/>
+        <w:spacing w:line="360" w:lineRule="auto"/>
+        <w:jc w:val="both"/>
+        <w:rPr>
+          <w:rFonts w:ascii="Arial" w:hAnsi="Arial" w:cs="Arial"/>
+          <w:b/>
+          <w:bCs/>
+          <w:sz w:val="22"/>
+          <w:szCs w:val="22"/>
+        </w:rPr>
+      </w:pPr>
+      <w:r>
+        <w:rPr>
+          <w:rFonts w:ascii="Arial" w:hAnsi="Arial" w:cs="Arial"/>
+          <w:b/>
+          <w:bCs/>
+          <w:sz w:val="22"/>
+          <w:szCs w:val="22"/>
+        </w:rPr>
+        <w:t>Schedule</w:t>
+      </w:r>
+    </w:p>
+    <w:p>
+      <w:pPr>
+        <w:widowControl w:val="0"/>
+        <w:autoSpaceDE w:val="0"/>
+        <w:autoSpaceDN w:val="0"/>
+        <w:adjustRightInd w:val="0"/>
+        <w:spacing w:line="360" w:lineRule="auto"/>
+        <w:rPr>
+          <w:rFonts w:ascii="Arial" w:hAnsi="Arial" w:cs="Arial"/>
+          <w:b/>
+          <w:bCs/>
+          <w:sz w:val="22"/>
+          <w:szCs w:val="22"/>
+        </w:rPr>
+      </w:pPr>
+      <w:r>
+        <w:rPr>
+          <w:rFonts w:ascii="Arial" w:hAnsi="Arial" w:cs="Arial"/>
+          <w:bCs/>
+          <w:sz w:val="22"/>
+          <w:szCs w:val="22"/>
+        </w:rPr>
+        <w:lastRenderedPageBreak/>
+        <w:t xml:space="preserve">We will </w:t>
+      </w:r>
+      <w:r>
+        <w:rPr>
+          <w:rFonts w:ascii="Arial" w:hAnsi="Arial" w:cs="Arial"/>
+          <w:bCs/>
+          <w:sz w:val="22"/>
+          <w:szCs w:val="22"/>
+        </w:rPr>
+        <w:t>begi</w:t>
+      </w:r>
+      <w:r>
+        <w:rPr>
+          <w:rFonts w:ascii="Arial" w:hAnsi="Arial" w:cs="Arial"/>
+          <w:bCs/>
+          <w:sz w:val="22"/>
+          <w:szCs w:val="22"/>
+        </w:rPr>
+        <w:t>n</w:t>
+      </w:r>
+      <w:r>
+        <w:rPr>
+          <w:rFonts w:ascii="Arial" w:hAnsi="Arial" w:cs="Arial"/>
+          <w:bCs/>
+          <w:sz w:val="22"/>
+          <w:szCs w:val="22"/>
+        </w:rPr>
+        <w:t xml:space="preserve"> with </w:t>
+      </w:r>
+      <w:r>
+        <w:rPr>
+          <w:rFonts w:ascii="Arial" w:hAnsi="Arial" w:cs="Arial"/>
+          <w:bCs/>
+          <w:sz w:val="22"/>
+          <w:szCs w:val="22"/>
+        </w:rPr>
+        <w:t xml:space="preserve">Topic </w:t>
+      </w:r>
+      <w:r>
+        <w:rPr>
+          <w:rFonts w:ascii="Arial" w:hAnsi="Arial" w:cs="Arial"/>
+          <w:bCs/>
+          <w:sz w:val="22"/>
+          <w:szCs w:val="22"/>
+        </w:rPr>
+        <w:t>1, and progress</w:t>
+      </w:r>
+      <w:r>
+        <w:rPr>
+          <w:rFonts w:ascii="Arial" w:hAnsi="Arial" w:cs="Arial"/>
+          <w:bCs/>
+          <w:sz w:val="22"/>
+          <w:szCs w:val="22"/>
+        </w:rPr>
+        <w:t xml:space="preserve"> in the order of </w:t>
+      </w:r>
+      <w:r>
+        <w:rPr>
+          <w:rFonts w:ascii="Arial" w:hAnsi="Arial" w:cs="Arial"/>
+          <w:bCs/>
+          <w:sz w:val="22"/>
+          <w:szCs w:val="22"/>
+        </w:rPr>
+        <w:t>topics</w:t>
+      </w:r>
+      <w:r>
+        <w:rPr>
+          <w:rFonts w:ascii="Arial" w:hAnsi="Arial" w:cs="Arial"/>
+          <w:bCs/>
+          <w:sz w:val="22"/>
+          <w:szCs w:val="22"/>
+        </w:rPr>
+        <w:t xml:space="preserve"> listed below</w:t>
+      </w:r>
+      <w:r>
+        <w:rPr>
+          <w:rFonts w:ascii="Arial" w:hAnsi="Arial" w:cs="Arial"/>
+          <w:bCs/>
+          <w:sz w:val="22"/>
+          <w:szCs w:val="22"/>
+        </w:rPr>
+        <w:t xml:space="preserve">. </w:t>
+      </w:r>
+      <w:r>
+        <w:rPr>
+          <w:rFonts w:ascii="Arial" w:hAnsi="Arial" w:cs="Arial"/>
+          <w:bCs/>
+          <w:sz w:val="22"/>
+          <w:szCs w:val="22"/>
+        </w:rPr>
+        <w:t>Our goal is to</w:t>
+      </w:r>
+      <w:r>
+        <w:rPr>
+          <w:rFonts w:ascii="Arial" w:hAnsi="Arial" w:cs="Arial"/>
+          <w:bCs/>
+          <w:sz w:val="22"/>
+          <w:szCs w:val="22"/>
+        </w:rPr>
+        <w:t xml:space="preserve"> complete all </w:t>
+      </w:r>
+      <w:r>
+        <w:rPr>
+          <w:rFonts w:ascii="Arial" w:hAnsi="Arial" w:cs="Arial"/>
+          <w:bCs/>
+          <w:sz w:val="22"/>
+          <w:szCs w:val="22"/>
+        </w:rPr>
+        <w:t>5</w:t>
+      </w:r>
+      <w:r>
+        <w:rPr>
+          <w:rFonts w:ascii="Arial" w:hAnsi="Arial" w:cs="Arial"/>
+          <w:bCs/>
+          <w:sz w:val="22"/>
+          <w:szCs w:val="22"/>
+        </w:rPr>
+        <w:t xml:space="preserve"> </w:t>
+      </w:r>
+      <w:r>
+        <w:rPr>
+          <w:rFonts w:ascii="Arial" w:hAnsi="Arial" w:cs="Arial"/>
+          <w:bCs/>
+          <w:sz w:val="22"/>
+          <w:szCs w:val="22"/>
+        </w:rPr>
+        <w:t>topics</w:t>
+      </w:r>
+      <w:r>
+        <w:rPr>
+          <w:rFonts w:ascii="Arial" w:hAnsi="Arial" w:cs="Arial"/>
+          <w:bCs/>
+          <w:sz w:val="22"/>
+          <w:szCs w:val="22"/>
+        </w:rPr>
+        <w:t xml:space="preserve"> by the end of MA665. </w:t>
+      </w:r>
+      <w:r>
+        <w:rPr>
+          <w:rFonts w:ascii="Arial" w:hAnsi="Arial" w:cs="Arial"/>
+          <w:bCs/>
+          <w:sz w:val="22"/>
+          <w:szCs w:val="22"/>
+        </w:rPr>
+        <w:t>Often I will ask you to</w:t>
+      </w:r>
+      <w:r>
+        <w:rPr>
+          <w:rFonts w:ascii="Arial" w:hAnsi="Arial" w:cs="Arial"/>
+          <w:bCs/>
+          <w:sz w:val="22"/>
+          <w:szCs w:val="22"/>
+        </w:rPr>
+        <w:t xml:space="preserve"> </w:t>
+      </w:r>
+      <w:r>
+        <w:rPr>
+          <w:rFonts w:ascii="Arial" w:hAnsi="Arial" w:cs="Arial"/>
+          <w:bCs/>
+          <w:sz w:val="22"/>
+          <w:szCs w:val="22"/>
+        </w:rPr>
+        <w:t xml:space="preserve">view </w:t>
+      </w:r>
+      <w:r>
+        <w:rPr>
+          <w:rFonts w:ascii="Arial" w:hAnsi="Arial" w:cs="Arial"/>
+          <w:bCs/>
+          <w:sz w:val="22"/>
+          <w:szCs w:val="22"/>
+        </w:rPr>
+        <w:t>lectures and comp</w:t>
+      </w:r>
+      <w:r>
+        <w:rPr>
+          <w:rFonts w:ascii="Arial" w:hAnsi="Arial" w:cs="Arial"/>
+          <w:bCs/>
+          <w:sz w:val="22"/>
+          <w:szCs w:val="22"/>
+        </w:rPr>
+        <w:t>let</w:t>
+      </w:r>
+      <w:r>
+        <w:rPr>
+          <w:rFonts w:ascii="Arial" w:hAnsi="Arial" w:cs="Arial"/>
+          <w:bCs/>
+          <w:sz w:val="22"/>
+          <w:szCs w:val="22"/>
+        </w:rPr>
+        <w:t xml:space="preserve">e </w:t>
+      </w:r>
+      <w:r>
+        <w:rPr>
+          <w:rFonts w:ascii="Arial" w:hAnsi="Arial" w:cs="Arial"/>
+          <w:bCs/>
+          <w:sz w:val="22"/>
+          <w:szCs w:val="22"/>
+        </w:rPr>
+        <w:t>reading</w:t>
+      </w:r>
+      <w:r>
+        <w:rPr>
+          <w:rFonts w:ascii="Arial" w:hAnsi="Arial" w:cs="Arial"/>
+          <w:bCs/>
+          <w:sz w:val="22"/>
+          <w:szCs w:val="22"/>
+        </w:rPr>
+        <w:t>s</w:t>
+      </w:r>
+      <w:r>
+        <w:rPr>
+          <w:rFonts w:ascii="Arial" w:hAnsi="Arial" w:cs="Arial"/>
+          <w:bCs/>
+          <w:sz w:val="22"/>
+          <w:szCs w:val="22"/>
+        </w:rPr>
+        <w:t xml:space="preserve"> outside of </w:t>
+      </w:r>
+      <w:r>
+        <w:rPr>
+          <w:rFonts w:ascii="Arial" w:hAnsi="Arial" w:cs="Arial"/>
+          <w:bCs/>
+          <w:sz w:val="22"/>
+          <w:szCs w:val="22"/>
+        </w:rPr>
+        <w:t>class</w:t>
+      </w:r>
+      <w:r>
+        <w:rPr>
+          <w:rFonts w:ascii="Arial" w:hAnsi="Arial" w:cs="Arial"/>
+          <w:bCs/>
+          <w:sz w:val="22"/>
+          <w:szCs w:val="22"/>
+        </w:rPr>
+        <w:t xml:space="preserve">. </w:t>
+      </w:r>
+      <w:r>
+        <w:rPr>
+          <w:rFonts w:ascii="Arial" w:hAnsi="Arial" w:cs="Arial"/>
+          <w:bCs/>
+          <w:sz w:val="22"/>
+          <w:szCs w:val="22"/>
+        </w:rPr>
+        <w:t xml:space="preserve">We will </w:t>
+      </w:r>
+      <w:r>
+        <w:rPr>
+          <w:rFonts w:ascii="Arial" w:hAnsi="Arial" w:cs="Arial"/>
+          <w:bCs/>
+          <w:sz w:val="22"/>
+          <w:szCs w:val="22"/>
+        </w:rPr>
+        <w:t xml:space="preserve">then </w:t>
+      </w:r>
+      <w:r>
+        <w:rPr>
+          <w:rFonts w:ascii="Arial" w:hAnsi="Arial" w:cs="Arial"/>
+          <w:bCs/>
+          <w:sz w:val="22"/>
+          <w:szCs w:val="22"/>
+        </w:rPr>
+        <w:t xml:space="preserve">discuss </w:t>
       </w:r>
       <w:r>
         <w:rPr>
@@ -1415,511 +1807,7 @@
           <w:sz w:val="22"/>
           <w:szCs w:val="22"/>
         </w:rPr>
-        <w:t xml:space="preserve">implementation. </w:t>
-      </w:r>
-      <w:r>
-        <w:rPr>
-          <w:rFonts w:ascii="Arial" w:hAnsi="Arial" w:cs="Arial"/>
-          <w:bCs/>
-          <w:sz w:val="22"/>
-          <w:szCs w:val="22"/>
-        </w:rPr>
-        <w:t>Upon completion of a challenge, I will select a team to present their results. The class and I will ask questions of the team and selected</w:t>
-      </w:r>
-      <w:r>
-        <w:rPr>
-          <w:rFonts w:ascii="Arial" w:hAnsi="Arial" w:cs="Arial"/>
-          <w:bCs/>
-          <w:sz w:val="22"/>
-          <w:szCs w:val="22"/>
-        </w:rPr>
-        <w:t xml:space="preserve"> team member</w:t>
-      </w:r>
-      <w:r>
-        <w:rPr>
-          <w:rFonts w:ascii="Arial" w:hAnsi="Arial" w:cs="Arial"/>
-          <w:bCs/>
-          <w:sz w:val="22"/>
-          <w:szCs w:val="22"/>
-        </w:rPr>
-        <w:t>s</w:t>
-      </w:r>
-      <w:r>
-        <w:rPr>
-          <w:rFonts w:ascii="Arial" w:hAnsi="Arial" w:cs="Arial"/>
-          <w:bCs/>
-          <w:sz w:val="22"/>
-          <w:szCs w:val="22"/>
-        </w:rPr>
-        <w:t xml:space="preserve">. Please </w:t>
-      </w:r>
-      <w:r>
-        <w:rPr>
-          <w:rFonts w:ascii="Arial" w:hAnsi="Arial" w:cs="Arial"/>
-          <w:bCs/>
-          <w:sz w:val="22"/>
-          <w:szCs w:val="22"/>
-        </w:rPr>
-        <w:t xml:space="preserve">do your best to </w:t>
-      </w:r>
-      <w:r>
-        <w:rPr>
-          <w:rFonts w:ascii="Arial" w:hAnsi="Arial" w:cs="Arial"/>
-          <w:bCs/>
-          <w:sz w:val="22"/>
-          <w:szCs w:val="22"/>
-        </w:rPr>
-        <w:lastRenderedPageBreak/>
-        <w:t xml:space="preserve">answer </w:t>
-      </w:r>
-      <w:r>
-        <w:rPr>
-          <w:rFonts w:ascii="Arial" w:hAnsi="Arial" w:cs="Arial"/>
-          <w:bCs/>
-          <w:sz w:val="22"/>
-          <w:szCs w:val="22"/>
-        </w:rPr>
-        <w:t>each question</w:t>
-      </w:r>
-      <w:r>
-        <w:rPr>
-          <w:rFonts w:ascii="Arial" w:hAnsi="Arial" w:cs="Arial"/>
-          <w:bCs/>
-          <w:sz w:val="22"/>
-          <w:szCs w:val="22"/>
-        </w:rPr>
-        <w:t>. I</w:t>
-      </w:r>
-      <w:r>
-        <w:rPr>
-          <w:rFonts w:ascii="Arial" w:hAnsi="Arial" w:cs="Arial"/>
-          <w:bCs/>
-          <w:sz w:val="22"/>
-          <w:szCs w:val="22"/>
-        </w:rPr>
-        <w:t>f your team successfully answers each</w:t>
-      </w:r>
-      <w:r>
-        <w:rPr>
-          <w:rFonts w:ascii="Arial" w:hAnsi="Arial" w:cs="Arial"/>
-          <w:bCs/>
-          <w:sz w:val="22"/>
-          <w:szCs w:val="22"/>
-        </w:rPr>
-        <w:t xml:space="preserve"> questi</w:t>
-      </w:r>
-      <w:r>
-        <w:rPr>
-          <w:rFonts w:ascii="Arial" w:hAnsi="Arial" w:cs="Arial"/>
-          <w:bCs/>
-          <w:sz w:val="22"/>
-          <w:szCs w:val="22"/>
-        </w:rPr>
-        <w:t>on</w:t>
-      </w:r>
-      <w:r>
-        <w:rPr>
-          <w:rFonts w:ascii="Arial" w:hAnsi="Arial" w:cs="Arial"/>
-          <w:bCs/>
-          <w:sz w:val="22"/>
-          <w:szCs w:val="22"/>
-        </w:rPr>
-        <w:t>, then you</w:t>
-      </w:r>
-      <w:r>
-        <w:rPr>
-          <w:rFonts w:ascii="Arial" w:hAnsi="Arial" w:cs="Arial"/>
-          <w:bCs/>
-          <w:sz w:val="22"/>
-          <w:szCs w:val="22"/>
-        </w:rPr>
-        <w:t>r team</w:t>
-      </w:r>
-      <w:r>
-        <w:rPr>
-          <w:rFonts w:ascii="Arial" w:hAnsi="Arial" w:cs="Arial"/>
-          <w:bCs/>
-          <w:sz w:val="22"/>
-          <w:szCs w:val="22"/>
-        </w:rPr>
-        <w:t xml:space="preserve"> complete</w:t>
-      </w:r>
-      <w:r>
-        <w:rPr>
-          <w:rFonts w:ascii="Arial" w:hAnsi="Arial" w:cs="Arial"/>
-          <w:bCs/>
-          <w:sz w:val="22"/>
-          <w:szCs w:val="22"/>
-        </w:rPr>
-        <w:t>s</w:t>
-      </w:r>
-      <w:r>
-        <w:rPr>
-          <w:rFonts w:ascii="Arial" w:hAnsi="Arial" w:cs="Arial"/>
-          <w:bCs/>
-          <w:sz w:val="22"/>
-          <w:szCs w:val="22"/>
-        </w:rPr>
-        <w:t xml:space="preserve"> the </w:t>
-      </w:r>
-      <w:r>
-        <w:rPr>
-          <w:rFonts w:ascii="Arial" w:hAnsi="Arial" w:cs="Arial"/>
-          <w:bCs/>
-          <w:sz w:val="22"/>
-          <w:szCs w:val="22"/>
-        </w:rPr>
-        <w:t>challenge</w:t>
-      </w:r>
-      <w:r>
-        <w:rPr>
-          <w:rFonts w:ascii="Arial" w:hAnsi="Arial" w:cs="Arial"/>
-          <w:bCs/>
-          <w:sz w:val="22"/>
-          <w:szCs w:val="22"/>
-        </w:rPr>
-        <w:t xml:space="preserve">. </w:t>
-      </w:r>
-      <w:r>
-        <w:rPr>
-          <w:rFonts w:ascii="Arial" w:hAnsi="Arial" w:cs="Arial"/>
-          <w:bCs/>
-          <w:sz w:val="22"/>
-          <w:szCs w:val="22"/>
-        </w:rPr>
-        <w:t xml:space="preserve">You may </w:t>
-      </w:r>
-      <w:r>
-        <w:rPr>
-          <w:rFonts w:ascii="Arial" w:hAnsi="Arial" w:cs="Arial"/>
-          <w:bCs/>
-          <w:sz w:val="22"/>
-          <w:szCs w:val="22"/>
-        </w:rPr>
-        <w:t xml:space="preserve">continue to </w:t>
-      </w:r>
-      <w:r>
-        <w:rPr>
-          <w:rFonts w:ascii="Arial" w:hAnsi="Arial" w:cs="Arial"/>
-          <w:bCs/>
-          <w:sz w:val="22"/>
-          <w:szCs w:val="22"/>
-        </w:rPr>
-        <w:t>investigate</w:t>
-      </w:r>
-      <w:r>
-        <w:rPr>
-          <w:rFonts w:ascii="Arial" w:hAnsi="Arial" w:cs="Arial"/>
-          <w:bCs/>
-          <w:sz w:val="22"/>
-          <w:szCs w:val="22"/>
-        </w:rPr>
-        <w:t xml:space="preserve"> </w:t>
-      </w:r>
-      <w:r>
-        <w:rPr>
-          <w:rFonts w:ascii="Arial" w:hAnsi="Arial" w:cs="Arial"/>
-          <w:bCs/>
-          <w:sz w:val="22"/>
-          <w:szCs w:val="22"/>
-        </w:rPr>
-        <w:t>a</w:t>
-      </w:r>
-      <w:r>
-        <w:rPr>
-          <w:rFonts w:ascii="Arial" w:hAnsi="Arial" w:cs="Arial"/>
-          <w:bCs/>
-          <w:sz w:val="22"/>
-          <w:szCs w:val="22"/>
-        </w:rPr>
-        <w:t xml:space="preserve"> challenge</w:t>
-      </w:r>
-      <w:r>
-        <w:rPr>
-          <w:rFonts w:ascii="Arial" w:hAnsi="Arial" w:cs="Arial"/>
-          <w:bCs/>
-          <w:sz w:val="22"/>
-          <w:szCs w:val="22"/>
-        </w:rPr>
-        <w:t xml:space="preserve"> </w:t>
-      </w:r>
-      <w:r>
-        <w:rPr>
-          <w:rFonts w:ascii="Arial" w:hAnsi="Arial" w:cs="Arial"/>
-          <w:bCs/>
-          <w:sz w:val="22"/>
-          <w:szCs w:val="22"/>
-        </w:rPr>
-        <w:t>after our in</w:t>
-      </w:r>
-      <w:r>
-        <w:rPr>
-          <w:rFonts w:ascii="Arial" w:hAnsi="Arial" w:cs="Arial"/>
-          <w:bCs/>
-          <w:sz w:val="22"/>
-          <w:szCs w:val="22"/>
-        </w:rPr>
-        <w:t>-</w:t>
-      </w:r>
-      <w:r>
-        <w:rPr>
-          <w:rFonts w:ascii="Arial" w:hAnsi="Arial" w:cs="Arial"/>
-          <w:bCs/>
-          <w:sz w:val="22"/>
-          <w:szCs w:val="22"/>
-        </w:rPr>
-        <w:t>course discussion, and present the results at a later time (in class or during office hours)</w:t>
-      </w:r>
-      <w:r>
-        <w:rPr>
-          <w:rFonts w:ascii="Arial" w:hAnsi="Arial" w:cs="Arial"/>
-          <w:bCs/>
-          <w:sz w:val="22"/>
-          <w:szCs w:val="22"/>
-        </w:rPr>
-        <w:t>.</w:t>
-      </w:r>
-    </w:p>
-    <w:p>
-      <w:pPr>
-        <w:widowControl w:val="0"/>
-        <w:autoSpaceDE w:val="0"/>
-        <w:autoSpaceDN w:val="0"/>
-        <w:adjustRightInd w:val="0"/>
-        <w:spacing w:line="360" w:lineRule="auto"/>
-        <w:jc w:val="both"/>
-        <w:rPr>
-          <w:rFonts w:ascii="Arial" w:hAnsi="Arial" w:cs="Arial"/>
-          <w:b/>
-          <w:bCs/>
-        </w:rPr>
-      </w:pPr>
-    </w:p>
-    <w:p>
-      <w:pPr>
-        <w:widowControl w:val="0"/>
-        <w:autoSpaceDE w:val="0"/>
-        <w:autoSpaceDN w:val="0"/>
-        <w:adjustRightInd w:val="0"/>
-        <w:spacing w:line="360" w:lineRule="auto"/>
-        <w:jc w:val="both"/>
-        <w:rPr>
-          <w:rFonts w:ascii="Arial" w:hAnsi="Arial" w:cs="Arial"/>
-          <w:b/>
-          <w:bCs/>
-        </w:rPr>
-      </w:pPr>
-      <w:r>
-        <w:rPr>
-          <w:rFonts w:ascii="Arial" w:hAnsi="Arial" w:cs="Arial"/>
-          <w:b/>
-          <w:bCs/>
-        </w:rPr>
-        <w:t>Schedule</w:t>
-      </w:r>
-    </w:p>
-    <w:p>
-      <w:pPr>
-        <w:widowControl w:val="0"/>
-        <w:autoSpaceDE w:val="0"/>
-        <w:autoSpaceDN w:val="0"/>
-        <w:adjustRightInd w:val="0"/>
-        <w:spacing w:line="360" w:lineRule="auto"/>
-        <w:rPr>
-          <w:rFonts w:ascii="Arial" w:hAnsi="Arial" w:cs="Arial"/>
-          <w:bCs/>
-          <w:sz w:val="22"/>
-          <w:szCs w:val="22"/>
-        </w:rPr>
-      </w:pPr>
-      <w:r>
-        <w:rPr>
-          <w:rFonts w:ascii="Arial" w:hAnsi="Arial" w:cs="Arial"/>
-          <w:bCs/>
-          <w:sz w:val="22"/>
-          <w:szCs w:val="22"/>
-        </w:rPr>
-        <w:t>Please begi</w:t>
-      </w:r>
-      <w:r>
-        <w:rPr>
-          <w:rFonts w:ascii="Arial" w:hAnsi="Arial" w:cs="Arial"/>
-          <w:bCs/>
-          <w:sz w:val="22"/>
-          <w:szCs w:val="22"/>
-        </w:rPr>
-        <w:t>n</w:t>
-      </w:r>
-      <w:r>
-        <w:rPr>
-          <w:rFonts w:ascii="Arial" w:hAnsi="Arial" w:cs="Arial"/>
-          <w:bCs/>
-          <w:sz w:val="22"/>
-          <w:szCs w:val="22"/>
-        </w:rPr>
-        <w:t xml:space="preserve"> with </w:t>
-      </w:r>
-      <w:r>
-        <w:rPr>
-          <w:rFonts w:ascii="Arial" w:hAnsi="Arial" w:cs="Arial"/>
-          <w:bCs/>
-          <w:sz w:val="22"/>
-          <w:szCs w:val="22"/>
-        </w:rPr>
-        <w:t xml:space="preserve">Topic </w:t>
-      </w:r>
-      <w:r>
-        <w:rPr>
-          <w:rFonts w:ascii="Arial" w:hAnsi="Arial" w:cs="Arial"/>
-          <w:bCs/>
-          <w:sz w:val="22"/>
-          <w:szCs w:val="22"/>
-        </w:rPr>
-        <w:t>1, and progress</w:t>
-      </w:r>
-      <w:r>
-        <w:rPr>
-          <w:rFonts w:ascii="Arial" w:hAnsi="Arial" w:cs="Arial"/>
-          <w:bCs/>
-          <w:sz w:val="22"/>
-          <w:szCs w:val="22"/>
-        </w:rPr>
-        <w:t xml:space="preserve"> in the order of </w:t>
-      </w:r>
-      <w:r>
-        <w:rPr>
-          <w:rFonts w:ascii="Arial" w:hAnsi="Arial" w:cs="Arial"/>
-          <w:bCs/>
-          <w:sz w:val="22"/>
-          <w:szCs w:val="22"/>
-        </w:rPr>
-        <w:t>topics</w:t>
-      </w:r>
-      <w:r>
-        <w:rPr>
-          <w:rFonts w:ascii="Arial" w:hAnsi="Arial" w:cs="Arial"/>
-          <w:bCs/>
-          <w:sz w:val="22"/>
-          <w:szCs w:val="22"/>
-        </w:rPr>
-        <w:t xml:space="preserve">. </w:t>
-      </w:r>
-      <w:r>
-        <w:rPr>
-          <w:rFonts w:ascii="Arial" w:hAnsi="Arial" w:cs="Arial"/>
-          <w:bCs/>
-          <w:sz w:val="22"/>
-          <w:szCs w:val="22"/>
-        </w:rPr>
-        <w:t>Our goal is to</w:t>
-      </w:r>
-      <w:r>
-        <w:rPr>
-          <w:rFonts w:ascii="Arial" w:hAnsi="Arial" w:cs="Arial"/>
-          <w:bCs/>
-          <w:sz w:val="22"/>
-          <w:szCs w:val="22"/>
-        </w:rPr>
-        <w:t xml:space="preserve"> complete all </w:t>
-      </w:r>
-      <w:r>
-        <w:rPr>
-          <w:rFonts w:ascii="Arial" w:hAnsi="Arial" w:cs="Arial"/>
-          <w:bCs/>
-          <w:sz w:val="22"/>
-          <w:szCs w:val="22"/>
-        </w:rPr>
-        <w:t>5</w:t>
-      </w:r>
-      <w:r>
-        <w:rPr>
-          <w:rFonts w:ascii="Arial" w:hAnsi="Arial" w:cs="Arial"/>
-          <w:bCs/>
-          <w:sz w:val="22"/>
-          <w:szCs w:val="22"/>
-        </w:rPr>
-        <w:t xml:space="preserve"> </w:t>
-      </w:r>
-      <w:r>
-        <w:rPr>
-          <w:rFonts w:ascii="Arial" w:hAnsi="Arial" w:cs="Arial"/>
-          <w:bCs/>
-          <w:sz w:val="22"/>
-          <w:szCs w:val="22"/>
-        </w:rPr>
-        <w:t>topics</w:t>
-      </w:r>
-      <w:r>
-        <w:rPr>
-          <w:rFonts w:ascii="Arial" w:hAnsi="Arial" w:cs="Arial"/>
-          <w:bCs/>
-          <w:sz w:val="22"/>
-          <w:szCs w:val="22"/>
-        </w:rPr>
-        <w:t xml:space="preserve"> by the end of MA665. </w:t>
-      </w:r>
-      <w:r>
-        <w:rPr>
-          <w:rFonts w:ascii="Arial" w:hAnsi="Arial" w:cs="Arial"/>
-          <w:bCs/>
-          <w:sz w:val="22"/>
-          <w:szCs w:val="22"/>
-        </w:rPr>
-        <w:t>I recommend viewing online lectures and comp</w:t>
-      </w:r>
-      <w:r>
-        <w:rPr>
-          <w:rFonts w:ascii="Arial" w:hAnsi="Arial" w:cs="Arial"/>
-          <w:bCs/>
-          <w:sz w:val="22"/>
-          <w:szCs w:val="22"/>
-        </w:rPr>
-        <w:t>leting reading</w:t>
-      </w:r>
-      <w:r>
-        <w:rPr>
-          <w:rFonts w:ascii="Arial" w:hAnsi="Arial" w:cs="Arial"/>
-          <w:bCs/>
-          <w:sz w:val="22"/>
-          <w:szCs w:val="22"/>
-        </w:rPr>
-        <w:t>s</w:t>
-      </w:r>
-      <w:r>
-        <w:rPr>
-          <w:rFonts w:ascii="Arial" w:hAnsi="Arial" w:cs="Arial"/>
-          <w:bCs/>
-          <w:sz w:val="22"/>
-          <w:szCs w:val="22"/>
-        </w:rPr>
-        <w:t xml:space="preserve"> outside of </w:t>
-      </w:r>
-      <w:r>
-        <w:rPr>
-          <w:rFonts w:ascii="Arial" w:hAnsi="Arial" w:cs="Arial"/>
-          <w:bCs/>
-          <w:sz w:val="22"/>
-          <w:szCs w:val="22"/>
-        </w:rPr>
-        <w:t>class</w:t>
-      </w:r>
-      <w:r>
-        <w:rPr>
-          <w:rFonts w:ascii="Arial" w:hAnsi="Arial" w:cs="Arial"/>
-          <w:bCs/>
-          <w:sz w:val="22"/>
-          <w:szCs w:val="22"/>
-        </w:rPr>
-        <w:t xml:space="preserve">. </w:t>
-      </w:r>
-      <w:r>
-        <w:rPr>
-          <w:rFonts w:ascii="Arial" w:hAnsi="Arial" w:cs="Arial"/>
-          <w:bCs/>
-          <w:sz w:val="22"/>
-          <w:szCs w:val="22"/>
-        </w:rPr>
-        <w:t>We will discuss the challenges and your</w:t>
+        <w:t>challenges and your</w:t>
       </w:r>
       <w:r>
         <w:rPr>
@@ -1949,738 +1837,35 @@
         <w:spacing w:line="360" w:lineRule="auto"/>
         <w:rPr>
           <w:rFonts w:ascii="Arial" w:hAnsi="Arial" w:cs="Arial"/>
-          <w:bCs/>
-          <w:sz w:val="22"/>
-          <w:szCs w:val="22"/>
-        </w:rPr>
-      </w:pPr>
-    </w:p>
-    <w:p>
-      <w:pPr>
-        <w:widowControl w:val="0"/>
-        <w:autoSpaceDE w:val="0"/>
-        <w:autoSpaceDN w:val="0"/>
-        <w:adjustRightInd w:val="0"/>
-        <w:spacing w:line="360" w:lineRule="auto"/>
-        <w:jc w:val="both"/>
-        <w:rPr>
-          <w:rFonts w:ascii="Arial" w:hAnsi="Arial" w:cs="Arial"/>
-          <w:b/>
-          <w:bCs/>
-        </w:rPr>
-      </w:pPr>
-      <w:r>
-        <w:rPr>
-          <w:rFonts w:ascii="Arial" w:hAnsi="Arial" w:cs="Arial"/>
-          <w:b/>
-          <w:bCs/>
-        </w:rPr>
-        <w:t>Suggested Course Schedule</w:t>
-      </w:r>
-    </w:p>
-    <w:p>
-      <w:pPr>
-        <w:widowControl w:val="0"/>
-        <w:autoSpaceDE w:val="0"/>
-        <w:autoSpaceDN w:val="0"/>
-        <w:adjustRightInd w:val="0"/>
-        <w:spacing w:line="360" w:lineRule="auto"/>
-        <w:rPr>
-          <w:rFonts w:ascii="Helvetica" w:hAnsi="Helvetica" w:cs="Helvetica"/>
-          <w:sz w:val="22"/>
-          <w:szCs w:val="22"/>
-        </w:rPr>
-      </w:pPr>
-      <w:r>
-        <w:rPr>
-          <w:rFonts w:ascii="Helvetica" w:hAnsi="Helvetica" w:cs="Helvetica"/>
-          <w:sz w:val="22"/>
-          <w:szCs w:val="22"/>
-          <w:u w:val="single"/>
-        </w:rPr>
-        <w:t>Readi</w:t>
-      </w:r>
-      <w:r>
-        <w:rPr>
-          <w:rFonts w:ascii="Helvetica" w:hAnsi="Helvetica" w:cs="Helvetica"/>
-          <w:sz w:val="22"/>
-          <w:szCs w:val="22"/>
-          <w:u w:val="single"/>
-        </w:rPr>
-        <w:t>ngs</w:t>
-      </w:r>
-      <w:r>
-        <w:rPr>
-          <w:rFonts w:ascii="Helvetica" w:hAnsi="Helvetica" w:cs="Helvetica"/>
-          <w:sz w:val="22"/>
-          <w:szCs w:val="22"/>
-        </w:rPr>
-        <w:t xml:space="preserve">:  These papers provide </w:t>
-      </w:r>
-      <w:r>
-        <w:rPr>
-          <w:rFonts w:ascii="Helvetica" w:hAnsi="Helvetica" w:cs="Helvetica"/>
-          <w:sz w:val="22"/>
-          <w:szCs w:val="22"/>
-        </w:rPr>
-        <w:t>a</w:t>
-      </w:r>
-      <w:r>
-        <w:rPr>
-          <w:rFonts w:ascii="Helvetica" w:hAnsi="Helvetica" w:cs="Helvetica"/>
-          <w:sz w:val="22"/>
-          <w:szCs w:val="22"/>
-        </w:rPr>
-        <w:t xml:space="preserve"> general context and motivation for the application of mathematics and statistics to problems in neuroscience.</w:t>
-      </w:r>
-      <w:r>
-        <w:rPr>
-          <w:rFonts w:ascii="Helvetica" w:hAnsi="Helvetica" w:cs="Helvetica"/>
-          <w:sz w:val="22"/>
-          <w:szCs w:val="22"/>
-        </w:rPr>
-        <w:t xml:space="preserve"> Please read </w:t>
-      </w:r>
-      <w:r>
-        <w:rPr>
-          <w:rFonts w:ascii="Helvetica" w:hAnsi="Helvetica" w:cs="Helvetica"/>
-          <w:sz w:val="22"/>
-          <w:szCs w:val="22"/>
-        </w:rPr>
-        <w:t>these papers</w:t>
-      </w:r>
-      <w:r>
-        <w:rPr>
-          <w:rFonts w:ascii="Helvetica" w:hAnsi="Helvetica" w:cs="Helvetica"/>
-          <w:sz w:val="22"/>
-          <w:szCs w:val="22"/>
-        </w:rPr>
-        <w:t xml:space="preserve"> at your leisure during the next 7 weeks. </w:t>
-      </w:r>
-    </w:p>
-    <w:p>
-      <w:pPr>
-        <w:pStyle w:val="ListParagraph"/>
-        <w:widowControl w:val="0"/>
-        <w:numPr>
-          <w:ilvl w:val="0"/>
-          <w:numId w:val="2"/>
-        </w:numPr>
-        <w:autoSpaceDE w:val="0"/>
-        <w:autoSpaceDN w:val="0"/>
-        <w:adjustRightInd w:val="0"/>
-        <w:spacing w:line="360" w:lineRule="auto"/>
-        <w:rPr>
-          <w:rFonts w:ascii="Helvetica" w:hAnsi="Helvetica" w:cs="Helvetica"/>
-          <w:b/>
-          <w:bCs/>
-          <w:sz w:val="22"/>
-          <w:szCs w:val="22"/>
-        </w:rPr>
-      </w:pPr>
-      <w:r>
-        <w:rPr>
-          <w:rFonts w:ascii="Helvetica" w:hAnsi="Helvetica" w:cs="Helvetica"/>
-          <w:bCs/>
-          <w:sz w:val="22"/>
-          <w:szCs w:val="22"/>
-        </w:rPr>
-        <w:t xml:space="preserve">Gerstner, W., </w:t>
-      </w:r>
-      <w:proofErr w:type="spellStart"/>
-      <w:r>
-        <w:rPr>
-          <w:rFonts w:ascii="Helvetica" w:hAnsi="Helvetica" w:cs="Helvetica"/>
-          <w:bCs/>
-          <w:sz w:val="22"/>
-          <w:szCs w:val="22"/>
-        </w:rPr>
-        <w:t>Sprekeler</w:t>
-      </w:r>
-      <w:proofErr w:type="spellEnd"/>
-      <w:r>
-        <w:rPr>
-          <w:rFonts w:ascii="Helvetica" w:hAnsi="Helvetica" w:cs="Helvetica"/>
-          <w:bCs/>
-          <w:sz w:val="22"/>
-          <w:szCs w:val="22"/>
-        </w:rPr>
-        <w:t xml:space="preserve">, H., &amp; Deco, G. (2012). </w:t>
-      </w:r>
-      <w:r>
-        <w:rPr>
-          <w:rFonts w:ascii="Helvetica" w:hAnsi="Helvetica" w:cs="Helvetica"/>
-          <w:bCs/>
-          <w:i/>
-          <w:sz w:val="22"/>
-          <w:szCs w:val="22"/>
-        </w:rPr>
-        <w:t>Theory and simulation in neuroscience</w:t>
-      </w:r>
-      <w:r>
-        <w:rPr>
-          <w:rFonts w:ascii="Helvetica" w:hAnsi="Helvetica" w:cs="Helvetica"/>
-          <w:bCs/>
-          <w:sz w:val="22"/>
-          <w:szCs w:val="22"/>
-        </w:rPr>
-        <w:t xml:space="preserve">. </w:t>
-      </w:r>
-      <w:r>
-        <w:rPr>
-          <w:rFonts w:ascii="Helvetica" w:hAnsi="Helvetica" w:cs="Helvetica"/>
-          <w:bCs/>
-          <w:iCs/>
-          <w:sz w:val="22"/>
-          <w:szCs w:val="22"/>
-        </w:rPr>
-        <w:t>Science</w:t>
-      </w:r>
-      <w:r>
-        <w:rPr>
-          <w:rFonts w:ascii="Helvetica" w:hAnsi="Helvetica" w:cs="Helvetica"/>
-          <w:bCs/>
-          <w:sz w:val="22"/>
-          <w:szCs w:val="22"/>
-        </w:rPr>
-        <w:t xml:space="preserve">, </w:t>
-      </w:r>
-      <w:r>
-        <w:rPr>
-          <w:rFonts w:ascii="Helvetica" w:hAnsi="Helvetica" w:cs="Helvetica"/>
-          <w:bCs/>
-          <w:iCs/>
-          <w:sz w:val="22"/>
-          <w:szCs w:val="22"/>
-        </w:rPr>
-        <w:t>338</w:t>
-      </w:r>
-      <w:r>
-        <w:rPr>
-          <w:rFonts w:ascii="Helvetica" w:hAnsi="Helvetica" w:cs="Helvetica"/>
-          <w:bCs/>
-          <w:sz w:val="22"/>
-          <w:szCs w:val="22"/>
-        </w:rPr>
-        <w:t>(</w:t>
-      </w:r>
-      <w:r>
-        <w:rPr>
-          <w:rFonts w:ascii="Helvetica" w:hAnsi="Helvetica" w:cs="Helvetica"/>
-          <w:bCs/>
-          <w:sz w:val="22"/>
-          <w:szCs w:val="22"/>
-        </w:rPr>
-        <w:t>6103), 60–65.</w:t>
-      </w:r>
-    </w:p>
-    <w:p>
-      <w:pPr>
-        <w:pStyle w:val="ListParagraph"/>
-        <w:widowControl w:val="0"/>
-        <w:numPr>
-          <w:ilvl w:val="0"/>
-          <w:numId w:val="2"/>
-        </w:numPr>
-        <w:autoSpaceDE w:val="0"/>
-        <w:autoSpaceDN w:val="0"/>
-        <w:adjustRightInd w:val="0"/>
-        <w:spacing w:line="360" w:lineRule="auto"/>
-        <w:rPr>
-          <w:rFonts w:ascii="Helvetica" w:hAnsi="Helvetica" w:cs="Helvetica"/>
-          <w:bCs/>
-          <w:sz w:val="22"/>
-          <w:szCs w:val="22"/>
-        </w:rPr>
-      </w:pPr>
-      <w:r>
-        <w:rPr>
-          <w:rFonts w:ascii="Arial" w:hAnsi="Arial" w:cs="Arial"/>
-          <w:bCs/>
-          <w:sz w:val="22"/>
-          <w:szCs w:val="22"/>
-        </w:rPr>
-        <w:t xml:space="preserve">Marder, E. (2015). </w:t>
-      </w:r>
-      <w:r>
-        <w:rPr>
-          <w:rFonts w:ascii="Arial" w:hAnsi="Arial" w:cs="Arial"/>
-          <w:bCs/>
-          <w:i/>
-          <w:sz w:val="22"/>
-          <w:szCs w:val="22"/>
-        </w:rPr>
-        <w:t>Understanding brains: details, intuition, and big data</w:t>
-      </w:r>
-      <w:r>
-        <w:rPr>
-          <w:rFonts w:ascii="Arial" w:hAnsi="Arial" w:cs="Arial"/>
-          <w:bCs/>
-          <w:sz w:val="22"/>
-          <w:szCs w:val="22"/>
-        </w:rPr>
-        <w:t xml:space="preserve">. </w:t>
-      </w:r>
-      <w:proofErr w:type="spellStart"/>
-      <w:r>
-        <w:rPr>
-          <w:rFonts w:ascii="Arial" w:hAnsi="Arial" w:cs="Arial"/>
-          <w:bCs/>
-          <w:sz w:val="22"/>
-          <w:szCs w:val="22"/>
-        </w:rPr>
-        <w:t>P</w:t>
-      </w:r>
-      <w:r>
-        <w:rPr>
-          <w:rFonts w:ascii="Arial" w:hAnsi="Arial" w:cs="Arial"/>
-          <w:bCs/>
-          <w:sz w:val="22"/>
-          <w:szCs w:val="22"/>
-        </w:rPr>
-        <w:t>l</w:t>
-      </w:r>
-      <w:r>
-        <w:rPr>
-          <w:rFonts w:ascii="Arial" w:hAnsi="Arial" w:cs="Arial"/>
-          <w:bCs/>
-          <w:sz w:val="22"/>
-          <w:szCs w:val="22"/>
-        </w:rPr>
-        <w:t>oS</w:t>
-      </w:r>
-      <w:proofErr w:type="spellEnd"/>
-      <w:r>
-        <w:rPr>
-          <w:rFonts w:ascii="Arial" w:hAnsi="Arial" w:cs="Arial"/>
-          <w:bCs/>
-          <w:sz w:val="22"/>
-          <w:szCs w:val="22"/>
-        </w:rPr>
-        <w:t xml:space="preserve"> Biology, 13(5), e1002147</w:t>
-      </w:r>
-    </w:p>
-    <w:p>
-      <w:pPr>
-        <w:pStyle w:val="ListParagraph"/>
-        <w:widowControl w:val="0"/>
-        <w:numPr>
-          <w:ilvl w:val="0"/>
-          <w:numId w:val="2"/>
-        </w:numPr>
-        <w:autoSpaceDE w:val="0"/>
-        <w:autoSpaceDN w:val="0"/>
-        <w:adjustRightInd w:val="0"/>
-        <w:spacing w:line="360" w:lineRule="auto"/>
-        <w:rPr>
-          <w:rFonts w:ascii="Helvetica" w:hAnsi="Helvetica" w:cs="Helvetica"/>
-          <w:bCs/>
-          <w:sz w:val="22"/>
-          <w:szCs w:val="22"/>
-        </w:rPr>
-      </w:pPr>
-      <w:r>
-        <w:rPr>
-          <w:rFonts w:ascii="Helvetica" w:hAnsi="Helvetica" w:cs="Helvetica"/>
-          <w:bCs/>
-          <w:sz w:val="22"/>
-          <w:szCs w:val="22"/>
-        </w:rPr>
-        <w:t xml:space="preserve">Churchland, A. K., &amp; Abbott, L. F. (2016). </w:t>
-      </w:r>
-      <w:r>
-        <w:rPr>
-          <w:rFonts w:ascii="Helvetica" w:hAnsi="Helvetica" w:cs="Helvetica"/>
-          <w:bCs/>
-          <w:i/>
-          <w:sz w:val="22"/>
-          <w:szCs w:val="22"/>
-        </w:rPr>
-        <w:t>Conceptual and technical advances define a key moment for theoretical neuroscience</w:t>
-      </w:r>
-      <w:r>
-        <w:rPr>
-          <w:rFonts w:ascii="Helvetica" w:hAnsi="Helvetica" w:cs="Helvetica"/>
-          <w:bCs/>
-          <w:sz w:val="22"/>
-          <w:szCs w:val="22"/>
-        </w:rPr>
-        <w:t xml:space="preserve">. </w:t>
-      </w:r>
-      <w:r>
-        <w:rPr>
-          <w:rFonts w:ascii="Helvetica" w:hAnsi="Helvetica" w:cs="Helvetica"/>
-          <w:bCs/>
-          <w:iCs/>
-          <w:sz w:val="22"/>
-          <w:szCs w:val="22"/>
-        </w:rPr>
-        <w:t>Nature Neuroscience</w:t>
-      </w:r>
-      <w:r>
-        <w:rPr>
-          <w:rFonts w:ascii="Helvetica" w:hAnsi="Helvetica" w:cs="Helvetica"/>
-          <w:bCs/>
-          <w:sz w:val="22"/>
-          <w:szCs w:val="22"/>
-        </w:rPr>
-        <w:t xml:space="preserve">, </w:t>
-      </w:r>
-      <w:r>
-        <w:rPr>
-          <w:rFonts w:ascii="Helvetica" w:hAnsi="Helvetica" w:cs="Helvetica"/>
-          <w:bCs/>
-          <w:i/>
-          <w:iCs/>
-          <w:sz w:val="22"/>
-          <w:szCs w:val="22"/>
-        </w:rPr>
-        <w:t>19</w:t>
-      </w:r>
-      <w:r>
-        <w:rPr>
-          <w:rFonts w:ascii="Helvetica" w:hAnsi="Helvetica" w:cs="Helvetica"/>
-          <w:bCs/>
-          <w:sz w:val="22"/>
-          <w:szCs w:val="22"/>
-        </w:rPr>
-        <w:t>(3), 348–</w:t>
-      </w:r>
-      <w:r>
-        <w:rPr>
-          <w:rFonts w:ascii="Helvetica" w:hAnsi="Helvetica" w:cs="Helvetica"/>
-          <w:bCs/>
-          <w:sz w:val="22"/>
-          <w:szCs w:val="22"/>
-        </w:rPr>
-        <w:t>349.</w:t>
-      </w:r>
-    </w:p>
-    <w:p>
-      <w:pPr>
-        <w:widowControl w:val="0"/>
-        <w:autoSpaceDE w:val="0"/>
-        <w:autoSpaceDN w:val="0"/>
-        <w:adjustRightInd w:val="0"/>
-        <w:spacing w:line="360" w:lineRule="auto"/>
-        <w:rPr>
-          <w:rFonts w:ascii="Helvetica" w:hAnsi="Helvetica" w:cs="Helvetica"/>
-          <w:bCs/>
-          <w:sz w:val="22"/>
-          <w:szCs w:val="22"/>
-        </w:rPr>
-      </w:pPr>
-      <w:r>
-        <w:rPr>
-          <w:rFonts w:ascii="Helvetica" w:hAnsi="Helvetica" w:cs="Helvetica"/>
-          <w:bCs/>
-          <w:sz w:val="22"/>
-          <w:szCs w:val="22"/>
-          <w:u w:val="single"/>
-        </w:rPr>
-        <w:t>Advanced Reading</w:t>
-      </w:r>
-      <w:r>
-        <w:rPr>
-          <w:rFonts w:ascii="Helvetica" w:hAnsi="Helvetica" w:cs="Helvetica"/>
-          <w:bCs/>
-          <w:sz w:val="22"/>
-          <w:szCs w:val="22"/>
-        </w:rPr>
-        <w:t xml:space="preserve">:  </w:t>
-      </w:r>
-      <w:r>
-        <w:rPr>
-          <w:rFonts w:ascii="Helvetica" w:hAnsi="Helvetica" w:cs="Helvetica"/>
-          <w:bCs/>
-          <w:sz w:val="22"/>
-          <w:szCs w:val="22"/>
-        </w:rPr>
-        <w:t xml:space="preserve">This paper </w:t>
-      </w:r>
-      <w:r>
-        <w:rPr>
-          <w:rFonts w:ascii="Helvetica" w:hAnsi="Helvetica" w:cs="Helvetica"/>
-          <w:bCs/>
-          <w:sz w:val="22"/>
-          <w:szCs w:val="22"/>
-        </w:rPr>
-        <w:t>provide</w:t>
-      </w:r>
-      <w:r>
-        <w:rPr>
-          <w:rFonts w:ascii="Helvetica" w:hAnsi="Helvetica" w:cs="Helvetica"/>
-          <w:bCs/>
-          <w:sz w:val="22"/>
-          <w:szCs w:val="22"/>
-        </w:rPr>
-        <w:t>s</w:t>
-      </w:r>
-      <w:r>
-        <w:rPr>
-          <w:rFonts w:ascii="Helvetica" w:hAnsi="Helvetica" w:cs="Helvetica"/>
-          <w:bCs/>
-          <w:sz w:val="22"/>
-          <w:szCs w:val="22"/>
-        </w:rPr>
-        <w:t xml:space="preserve"> </w:t>
-      </w:r>
-      <w:r>
-        <w:rPr>
-          <w:rFonts w:ascii="Helvetica" w:hAnsi="Helvetica" w:cs="Helvetica"/>
-          <w:bCs/>
-          <w:sz w:val="22"/>
-          <w:szCs w:val="22"/>
-        </w:rPr>
-        <w:t>a big-picture discussion</w:t>
-      </w:r>
-      <w:r>
-        <w:rPr>
-          <w:rFonts w:ascii="Helvetica" w:hAnsi="Helvetica" w:cs="Helvetica"/>
-          <w:bCs/>
-          <w:sz w:val="22"/>
-          <w:szCs w:val="22"/>
-        </w:rPr>
-        <w:t xml:space="preserve"> of computational n</w:t>
-      </w:r>
-      <w:r>
-        <w:rPr>
-          <w:rFonts w:ascii="Helvetica" w:hAnsi="Helvetica" w:cs="Helvetica"/>
-          <w:bCs/>
-          <w:sz w:val="22"/>
-          <w:szCs w:val="22"/>
-        </w:rPr>
-        <w:t>euroscience and related topics</w:t>
-      </w:r>
-      <w:r>
-        <w:rPr>
-          <w:rFonts w:ascii="Helvetica" w:hAnsi="Helvetica" w:cs="Helvetica"/>
-          <w:bCs/>
-          <w:sz w:val="22"/>
-          <w:szCs w:val="22"/>
-        </w:rPr>
-        <w:t>. Important ideas to consider for your future career in neuroscience.</w:t>
-      </w:r>
-    </w:p>
-    <w:p>
-      <w:pPr>
-        <w:pStyle w:val="ListParagraph"/>
-        <w:widowControl w:val="0"/>
-        <w:numPr>
-          <w:ilvl w:val="0"/>
-          <w:numId w:val="2"/>
-        </w:numPr>
-        <w:autoSpaceDE w:val="0"/>
-        <w:autoSpaceDN w:val="0"/>
-        <w:adjustRightInd w:val="0"/>
-        <w:spacing w:line="360" w:lineRule="auto"/>
-        <w:rPr>
-          <w:rFonts w:ascii="Helvetica" w:hAnsi="Helvetica" w:cs="Helvetica"/>
-          <w:b/>
-          <w:bCs/>
-          <w:sz w:val="22"/>
-          <w:szCs w:val="22"/>
-        </w:rPr>
-      </w:pPr>
-      <w:r>
-        <w:rPr>
-          <w:rFonts w:ascii="Arial" w:hAnsi="Arial" w:cs="Arial"/>
-          <w:bCs/>
-          <w:sz w:val="22"/>
-          <w:szCs w:val="22"/>
-        </w:rPr>
-        <w:t xml:space="preserve">Brain 2025: </w:t>
-      </w:r>
-      <w:r>
-        <w:rPr>
-          <w:rFonts w:ascii="Arial" w:hAnsi="Arial" w:cs="Arial"/>
-          <w:bCs/>
-          <w:sz w:val="22"/>
-          <w:szCs w:val="22"/>
-        </w:rPr>
-        <w:t>A Scientific Vision, 2014</w:t>
-      </w:r>
-    </w:p>
-    <w:p>
-      <w:pPr>
-        <w:spacing w:line="360" w:lineRule="auto"/>
-        <w:rPr>
-          <w:rFonts w:ascii="Helvetica" w:hAnsi="Helvetica" w:cs="Helvetica"/>
-          <w:bCs/>
-          <w:sz w:val="22"/>
-          <w:szCs w:val="22"/>
-          <w:u w:val="single"/>
-        </w:rPr>
-      </w:pPr>
-      <w:r>
-        <w:rPr>
-          <w:rFonts w:ascii="Helvetica" w:hAnsi="Helvetica" w:cs="Helvetica"/>
-          <w:bCs/>
-          <w:sz w:val="22"/>
-          <w:szCs w:val="22"/>
-          <w:u w:val="single"/>
-        </w:rPr>
-        <w:t>Depressing reading:</w:t>
-      </w:r>
-    </w:p>
-    <w:p>
-      <w:pPr>
-        <w:pStyle w:val="ListParagraph"/>
-        <w:numPr>
-          <w:ilvl w:val="0"/>
-          <w:numId w:val="2"/>
-        </w:numPr>
-        <w:spacing w:line="360" w:lineRule="auto"/>
-        <w:rPr>
-          <w:rFonts w:ascii="Helvetica" w:hAnsi="Helvetica" w:cs="Helvetica"/>
-          <w:b/>
-          <w:bCs/>
-          <w:sz w:val="22"/>
-          <w:szCs w:val="22"/>
-          <w:u w:val="single"/>
-        </w:rPr>
-      </w:pPr>
-      <w:r>
-        <w:rPr>
-          <w:rFonts w:ascii="Helvetica" w:hAnsi="Helvetica" w:cs="Helvetica"/>
-          <w:bCs/>
-          <w:i/>
-          <w:sz w:val="22"/>
-          <w:szCs w:val="22"/>
-        </w:rPr>
-        <w:t>Saving Science: Science isn’t self-correcting, it’s self-destructing</w:t>
-      </w:r>
-      <w:r>
-        <w:rPr>
-          <w:rFonts w:ascii="Helvetica" w:hAnsi="Helvetica" w:cs="Helvetica"/>
-          <w:bCs/>
-          <w:sz w:val="22"/>
-          <w:szCs w:val="22"/>
-        </w:rPr>
-        <w:t xml:space="preserve">. Daniel </w:t>
-      </w:r>
-      <w:proofErr w:type="spellStart"/>
-      <w:r>
-        <w:rPr>
-          <w:rFonts w:ascii="Helvetica" w:hAnsi="Helvetica" w:cs="Helvetica"/>
-          <w:bCs/>
-          <w:sz w:val="22"/>
-          <w:szCs w:val="22"/>
-        </w:rPr>
-        <w:t>Sarewitz</w:t>
-      </w:r>
-      <w:proofErr w:type="spellEnd"/>
-      <w:r>
-        <w:rPr>
-          <w:rFonts w:ascii="Helvetica" w:hAnsi="Helvetica" w:cs="Helvetica"/>
-          <w:bCs/>
-          <w:sz w:val="22"/>
-          <w:szCs w:val="22"/>
-        </w:rPr>
-        <w:t>, 2016.</w:t>
-      </w:r>
-    </w:p>
-    <w:p>
-      <w:pPr>
-        <w:pStyle w:val="ListParagraph"/>
-        <w:numPr>
-          <w:ilvl w:val="0"/>
-          <w:numId w:val="2"/>
-        </w:numPr>
-        <w:spacing w:line="360" w:lineRule="auto"/>
-        <w:rPr>
-          <w:rFonts w:ascii="Helvetica" w:hAnsi="Helvetica" w:cs="Helvetica"/>
-          <w:bCs/>
-          <w:sz w:val="22"/>
-          <w:szCs w:val="22"/>
-        </w:rPr>
-      </w:pPr>
-      <w:r>
-        <w:rPr>
-          <w:rFonts w:ascii="Helvetica" w:hAnsi="Helvetica" w:cs="Helvetica"/>
-          <w:bCs/>
-          <w:sz w:val="22"/>
-          <w:szCs w:val="22"/>
-        </w:rPr>
-        <w:t xml:space="preserve">Button, K., </w:t>
-      </w:r>
-      <w:r>
-        <w:rPr>
-          <w:rFonts w:ascii="Helvetica" w:hAnsi="Helvetica" w:cs="Helvetica"/>
-          <w:bCs/>
-          <w:sz w:val="22"/>
-          <w:szCs w:val="22"/>
-        </w:rPr>
-        <w:t>et al</w:t>
-      </w:r>
-      <w:r>
-        <w:rPr>
-          <w:rFonts w:ascii="Helvetica" w:hAnsi="Helvetica" w:cs="Helvetica"/>
-          <w:bCs/>
-          <w:sz w:val="22"/>
-          <w:szCs w:val="22"/>
-        </w:rPr>
-        <w:t xml:space="preserve"> (2013). </w:t>
-      </w:r>
-      <w:r>
-        <w:rPr>
-          <w:rFonts w:ascii="Helvetica" w:hAnsi="Helvetica" w:cs="Helvetica"/>
-          <w:bCs/>
-          <w:i/>
-          <w:sz w:val="22"/>
-          <w:szCs w:val="22"/>
-        </w:rPr>
-        <w:t>Power failure: why small sample size undermines the reliability of neuroscience.</w:t>
-      </w:r>
-      <w:r>
-        <w:rPr>
-          <w:rFonts w:ascii="Helvetica" w:hAnsi="Helvetica" w:cs="Helvetica"/>
-          <w:bCs/>
-          <w:sz w:val="22"/>
-          <w:szCs w:val="22"/>
-        </w:rPr>
-        <w:t xml:space="preserve"> Nature Review</w:t>
-      </w:r>
-      <w:r>
-        <w:rPr>
-          <w:rFonts w:ascii="Helvetica" w:hAnsi="Helvetica" w:cs="Helvetica"/>
-          <w:bCs/>
-          <w:sz w:val="22"/>
-          <w:szCs w:val="22"/>
-        </w:rPr>
-        <w:t>s Neuroscience, 14(5), 365–376.</w:t>
-      </w:r>
-      <w:r>
-        <w:rPr>
-          <w:rFonts w:ascii="Helvetica" w:hAnsi="Helvetica" w:cs="Helvetica"/>
-          <w:b/>
-          <w:bCs/>
-          <w:sz w:val="22"/>
-          <w:szCs w:val="22"/>
-        </w:rPr>
-        <w:br w:type="page"/>
-      </w:r>
-    </w:p>
-    <w:p>
-      <w:pPr>
-        <w:widowControl w:val="0"/>
-        <w:autoSpaceDE w:val="0"/>
-        <w:autoSpaceDN w:val="0"/>
-        <w:adjustRightInd w:val="0"/>
-        <w:spacing w:line="360" w:lineRule="auto"/>
-        <w:rPr>
-          <w:rFonts w:ascii="Arial" w:hAnsi="Arial" w:cs="Arial"/>
-          <w:b/>
-          <w:bCs/>
-        </w:rPr>
-      </w:pPr>
-      <w:r>
-        <w:rPr>
-          <w:rFonts w:ascii="Arial" w:hAnsi="Arial" w:cs="Arial"/>
-          <w:b/>
-          <w:bCs/>
-        </w:rPr>
-        <w:lastRenderedPageBreak/>
+          <w:b/>
+          <w:bCs/>
+          <w:sz w:val="22"/>
+          <w:szCs w:val="22"/>
+        </w:rPr>
+      </w:pPr>
+    </w:p>
+    <w:p>
+      <w:pPr>
+        <w:widowControl w:val="0"/>
+        <w:autoSpaceDE w:val="0"/>
+        <w:autoSpaceDN w:val="0"/>
+        <w:adjustRightInd w:val="0"/>
+        <w:spacing w:line="360" w:lineRule="auto"/>
+        <w:rPr>
+          <w:rFonts w:ascii="Arial" w:hAnsi="Arial" w:cs="Arial"/>
+          <w:bCs/>
+          <w:sz w:val="22"/>
+          <w:szCs w:val="22"/>
+        </w:rPr>
+      </w:pPr>
+      <w:r>
+        <w:rPr>
+          <w:rFonts w:ascii="Arial" w:hAnsi="Arial" w:cs="Arial"/>
+          <w:b/>
+          <w:bCs/>
+          <w:sz w:val="22"/>
+          <w:szCs w:val="22"/>
+        </w:rPr>
         <w:t>Topic 1</w:t>
       </w:r>
     </w:p>
@@ -2692,15 +1877,15 @@
         <w:adjustRightInd w:val="0"/>
         <w:spacing w:line="360" w:lineRule="auto"/>
         <w:rPr>
-          <w:rFonts w:ascii="Helvetica" w:hAnsi="Helvetica" w:cs="Arial"/>
-          <w:bCs/>
-          <w:sz w:val="22"/>
-          <w:szCs w:val="22"/>
-        </w:rPr>
-      </w:pPr>
-      <w:r>
-        <w:rPr>
-          <w:rFonts w:ascii="Helvetica" w:hAnsi="Helvetica" w:cs="Arial"/>
+          <w:rFonts w:ascii="Arial" w:hAnsi="Arial" w:cs="Arial"/>
+          <w:bCs/>
+          <w:sz w:val="22"/>
+          <w:szCs w:val="22"/>
+        </w:rPr>
+      </w:pPr>
+      <w:r>
+        <w:rPr>
+          <w:rFonts w:ascii="Arial" w:hAnsi="Arial" w:cs="Arial"/>
           <w:bCs/>
           <w:sz w:val="22"/>
           <w:szCs w:val="22"/>
@@ -2709,7 +1894,7 @@
       </w:r>
       <w:r>
         <w:rPr>
-          <w:rFonts w:ascii="Helvetica" w:hAnsi="Helvetica" w:cs="Arial"/>
+          <w:rFonts w:ascii="Arial" w:hAnsi="Arial" w:cs="Arial"/>
           <w:bCs/>
           <w:sz w:val="22"/>
           <w:szCs w:val="22"/>
@@ -2718,7 +1903,7 @@
       </w:r>
       <w:r>
         <w:rPr>
-          <w:rFonts w:ascii="Helvetica" w:hAnsi="Helvetica" w:cs="Arial"/>
+          <w:rFonts w:ascii="Arial" w:hAnsi="Arial" w:cs="Arial"/>
           <w:bCs/>
           <w:sz w:val="22"/>
           <w:szCs w:val="22"/>
@@ -2727,7 +1912,7 @@
       </w:r>
       <w:r>
         <w:rPr>
-          <w:rFonts w:ascii="Helvetica" w:hAnsi="Helvetica" w:cs="Arial"/>
+          <w:rFonts w:ascii="Arial" w:hAnsi="Arial" w:cs="Arial"/>
           <w:bCs/>
           <w:sz w:val="22"/>
           <w:szCs w:val="22"/>
@@ -2736,7 +1921,7 @@
       </w:r>
       <w:r>
         <w:rPr>
-          <w:rFonts w:ascii="Helvetica" w:hAnsi="Helvetica" w:cs="Arial"/>
+          <w:rFonts w:ascii="Arial" w:hAnsi="Arial" w:cs="Arial"/>
           <w:bCs/>
           <w:sz w:val="22"/>
           <w:szCs w:val="22"/>
@@ -2745,7 +1930,7 @@
       </w:r>
       <w:r>
         <w:rPr>
-          <w:rFonts w:ascii="Helvetica" w:hAnsi="Helvetica" w:cs="Arial"/>
+          <w:rFonts w:ascii="Arial" w:hAnsi="Arial" w:cs="Arial"/>
           <w:bCs/>
           <w:sz w:val="22"/>
           <w:szCs w:val="22"/>
@@ -2754,7 +1939,7 @@
       </w:r>
       <w:r>
         <w:rPr>
-          <w:rFonts w:ascii="Helvetica" w:hAnsi="Helvetica" w:cs="Arial"/>
+          <w:rFonts w:ascii="Arial" w:hAnsi="Arial" w:cs="Arial"/>
           <w:bCs/>
           <w:sz w:val="22"/>
           <w:szCs w:val="22"/>
@@ -2773,15 +1958,15 @@
         <w:adjustRightInd w:val="0"/>
         <w:spacing w:line="360" w:lineRule="auto"/>
         <w:rPr>
-          <w:rFonts w:ascii="Helvetica" w:hAnsi="Helvetica" w:cs="Arial"/>
-          <w:bCs/>
-          <w:sz w:val="22"/>
-          <w:szCs w:val="22"/>
-        </w:rPr>
-      </w:pPr>
-      <w:r>
-        <w:rPr>
-          <w:rFonts w:ascii="Helvetica" w:hAnsi="Helvetica" w:cs="Arial"/>
+          <w:rFonts w:ascii="Arial" w:hAnsi="Arial" w:cs="Arial"/>
+          <w:bCs/>
+          <w:sz w:val="22"/>
+          <w:szCs w:val="22"/>
+        </w:rPr>
+      </w:pPr>
+      <w:r>
+        <w:rPr>
+          <w:rFonts w:ascii="Arial" w:hAnsi="Arial" w:cs="Arial"/>
           <w:bCs/>
           <w:sz w:val="22"/>
           <w:szCs w:val="22"/>
@@ -2790,16 +1975,25 @@
       </w:r>
       <w:r>
         <w:rPr>
-          <w:rFonts w:ascii="Helvetica" w:hAnsi="Helvetica" w:cs="Arial"/>
-          <w:bCs/>
-          <w:sz w:val="22"/>
-          <w:szCs w:val="22"/>
-        </w:rPr>
-        <w:t>5,10</w:t>
-      </w:r>
-      <w:r>
-        <w:rPr>
-          <w:rFonts w:ascii="Helvetica" w:hAnsi="Helvetica" w:cs="Arial"/>
+          <w:rFonts w:ascii="Arial" w:hAnsi="Arial" w:cs="Arial"/>
+          <w:bCs/>
+          <w:sz w:val="22"/>
+          <w:szCs w:val="22"/>
+        </w:rPr>
+        <w:t>8</w:t>
+      </w:r>
+      <w:r>
+        <w:rPr>
+          <w:rFonts w:ascii="Arial" w:hAnsi="Arial" w:cs="Arial"/>
+          <w:bCs/>
+          <w:sz w:val="22"/>
+          <w:szCs w:val="22"/>
+        </w:rPr>
+        <w:t>,10</w:t>
+      </w:r>
+      <w:r>
+        <w:rPr>
+          <w:rFonts w:ascii="Arial" w:hAnsi="Arial" w:cs="Arial"/>
           <w:bCs/>
           <w:sz w:val="22"/>
           <w:szCs w:val="22"/>
@@ -2808,7 +2002,7 @@
       </w:r>
       <w:r>
         <w:rPr>
-          <w:rFonts w:ascii="Helvetica" w:hAnsi="Helvetica" w:cs="Arial"/>
+          <w:rFonts w:ascii="Arial" w:hAnsi="Arial" w:cs="Arial"/>
           <w:bCs/>
           <w:sz w:val="22"/>
           <w:szCs w:val="22"/>
@@ -2817,7 +2011,7 @@
       </w:r>
       <w:r>
         <w:rPr>
-          <w:rFonts w:ascii="Helvetica" w:hAnsi="Helvetica" w:cs="Arial"/>
+          <w:rFonts w:ascii="Arial" w:hAnsi="Arial" w:cs="Arial"/>
           <w:bCs/>
           <w:sz w:val="22"/>
           <w:szCs w:val="22"/>
@@ -2826,7 +2020,7 @@
       </w:r>
       <w:r>
         <w:rPr>
-          <w:rFonts w:ascii="Helvetica" w:hAnsi="Helvetica" w:cs="Arial"/>
+          <w:rFonts w:ascii="Arial" w:hAnsi="Arial" w:cs="Arial"/>
           <w:bCs/>
           <w:sz w:val="22"/>
           <w:szCs w:val="22"/>
@@ -2844,45 +2038,35 @@
         <w:rPr>
           <w:rFonts w:ascii="Arial" w:hAnsi="Arial" w:cs="Arial"/>
           <w:bCs/>
-        </w:rPr>
-      </w:pPr>
-    </w:p>
-    <w:p>
-      <w:pPr>
-        <w:widowControl w:val="0"/>
-        <w:autoSpaceDE w:val="0"/>
-        <w:autoSpaceDN w:val="0"/>
-        <w:adjustRightInd w:val="0"/>
-        <w:spacing w:line="360" w:lineRule="auto"/>
-        <w:rPr>
-          <w:rFonts w:ascii="Helvetica" w:hAnsi="Helvetica" w:cs="Helvetica"/>
-          <w:b/>
-          <w:bCs/>
-        </w:rPr>
-      </w:pPr>
-      <w:r>
-        <w:rPr>
-          <w:rFonts w:ascii="Arial" w:hAnsi="Arial" w:cs="Arial"/>
-          <w:b/>
-          <w:bCs/>
-        </w:rPr>
-        <w:t>Topic</w:t>
-      </w:r>
-      <w:r>
-        <w:rPr>
-          <w:rFonts w:ascii="Arial" w:hAnsi="Arial" w:cs="Arial"/>
-          <w:b/>
-          <w:bCs/>
-        </w:rPr>
-        <w:t xml:space="preserve"> </w:t>
-      </w:r>
-      <w:r>
-        <w:rPr>
-          <w:rFonts w:ascii="Arial" w:hAnsi="Arial" w:cs="Arial"/>
-          <w:b/>
-          <w:bCs/>
-        </w:rPr>
-        <w:t>2</w:t>
+          <w:sz w:val="22"/>
+          <w:szCs w:val="22"/>
+        </w:rPr>
+      </w:pPr>
+    </w:p>
+    <w:p>
+      <w:pPr>
+        <w:widowControl w:val="0"/>
+        <w:autoSpaceDE w:val="0"/>
+        <w:autoSpaceDN w:val="0"/>
+        <w:adjustRightInd w:val="0"/>
+        <w:spacing w:line="360" w:lineRule="auto"/>
+        <w:rPr>
+          <w:rFonts w:ascii="Arial" w:hAnsi="Arial" w:cs="Arial"/>
+          <w:b/>
+          <w:bCs/>
+          <w:sz w:val="22"/>
+          <w:szCs w:val="22"/>
+        </w:rPr>
+      </w:pPr>
+      <w:r>
+        <w:rPr>
+          <w:rFonts w:ascii="Arial" w:hAnsi="Arial" w:cs="Arial"/>
+          <w:b/>
+          <w:bCs/>
+          <w:sz w:val="22"/>
+          <w:szCs w:val="22"/>
+        </w:rPr>
+        <w:t>Topic 2</w:t>
       </w:r>
     </w:p>
     <w:p>
@@ -2916,7 +2100,16 @@
           <w:sz w:val="22"/>
           <w:szCs w:val="22"/>
         </w:rPr>
-        <w:t>12</w:t>
+        <w:t>1</w:t>
+      </w:r>
+      <w:r>
+        <w:rPr>
+          <w:rFonts w:ascii="Arial" w:hAnsi="Arial" w:cs="Arial"/>
+          <w:bCs/>
+          <w:sz w:val="22"/>
+          <w:szCs w:val="22"/>
+        </w:rPr>
+        <w:t>5</w:t>
       </w:r>
       <w:r>
         <w:rPr>
@@ -2977,7 +2170,7 @@
         <w:adjustRightInd w:val="0"/>
         <w:spacing w:line="360" w:lineRule="auto"/>
         <w:rPr>
-          <w:rFonts w:ascii="Helvetica" w:hAnsi="Helvetica" w:cs="Helvetica"/>
+          <w:rFonts w:ascii="Arial" w:hAnsi="Arial" w:cs="Arial"/>
           <w:bCs/>
           <w:sz w:val="22"/>
           <w:szCs w:val="22"/>
@@ -3001,7 +2194,17 @@
           <w:sz w:val="22"/>
           <w:szCs w:val="22"/>
         </w:rPr>
-        <w:t>17,19</w:t>
+        <w:t>17,</w:t>
+      </w:r>
+      <w:r>
+        <w:rPr>
+          <w:rFonts w:ascii="Arial" w:hAnsi="Arial" w:cs="Arial"/>
+          <w:bCs/>
+          <w:color w:val="000000" w:themeColor="text1"/>
+          <w:sz w:val="22"/>
+          <w:szCs w:val="22"/>
+        </w:rPr>
+        <w:t>22</w:t>
       </w:r>
       <w:r>
         <w:rPr>
@@ -3082,32 +2285,36 @@
         <w:adjustRightInd w:val="0"/>
         <w:spacing w:line="360" w:lineRule="auto"/>
         <w:rPr>
-          <w:rFonts w:ascii="Helvetica" w:hAnsi="Helvetica" w:cs="Helvetica"/>
-          <w:b/>
-          <w:bCs/>
-          <w:sz w:val="22"/>
-          <w:szCs w:val="22"/>
-        </w:rPr>
-      </w:pPr>
-    </w:p>
-    <w:p>
-      <w:pPr>
-        <w:widowControl w:val="0"/>
-        <w:autoSpaceDE w:val="0"/>
-        <w:autoSpaceDN w:val="0"/>
-        <w:adjustRightInd w:val="0"/>
-        <w:spacing w:line="360" w:lineRule="auto"/>
-        <w:rPr>
-          <w:rFonts w:ascii="Helvetica" w:hAnsi="Helvetica" w:cs="Helvetica"/>
-          <w:b/>
-          <w:bCs/>
-        </w:rPr>
-      </w:pPr>
-      <w:r>
-        <w:rPr>
-          <w:rFonts w:ascii="Arial" w:hAnsi="Arial" w:cs="Arial"/>
-          <w:b/>
-          <w:bCs/>
+          <w:rFonts w:ascii="Arial" w:hAnsi="Arial" w:cs="Arial"/>
+          <w:b/>
+          <w:bCs/>
+          <w:sz w:val="22"/>
+          <w:szCs w:val="22"/>
+        </w:rPr>
+      </w:pPr>
+    </w:p>
+    <w:p>
+      <w:pPr>
+        <w:widowControl w:val="0"/>
+        <w:autoSpaceDE w:val="0"/>
+        <w:autoSpaceDN w:val="0"/>
+        <w:adjustRightInd w:val="0"/>
+        <w:spacing w:line="360" w:lineRule="auto"/>
+        <w:rPr>
+          <w:rFonts w:ascii="Arial" w:hAnsi="Arial" w:cs="Arial"/>
+          <w:b/>
+          <w:bCs/>
+          <w:sz w:val="22"/>
+          <w:szCs w:val="22"/>
+        </w:rPr>
+      </w:pPr>
+      <w:r>
+        <w:rPr>
+          <w:rFonts w:ascii="Arial" w:hAnsi="Arial" w:cs="Arial"/>
+          <w:b/>
+          <w:bCs/>
+          <w:sz w:val="22"/>
+          <w:szCs w:val="22"/>
         </w:rPr>
         <w:t>Topic 3</w:t>
       </w:r>
@@ -3200,7 +2407,27 @@
           <w:sz w:val="22"/>
           <w:szCs w:val="22"/>
         </w:rPr>
-        <w:t>Sept 26, Oct 1</w:t>
+        <w:t>Sept 2</w:t>
+      </w:r>
+      <w:r>
+        <w:rPr>
+          <w:rFonts w:ascii="Arial" w:hAnsi="Arial" w:cs="Arial"/>
+          <w:bCs/>
+          <w:color w:val="000000" w:themeColor="text1"/>
+          <w:sz w:val="22"/>
+          <w:szCs w:val="22"/>
+        </w:rPr>
+        <w:t>9,</w:t>
+      </w:r>
+      <w:r>
+        <w:rPr>
+          <w:rFonts w:ascii="Arial" w:hAnsi="Arial" w:cs="Arial"/>
+          <w:bCs/>
+          <w:color w:val="000000" w:themeColor="text1"/>
+          <w:sz w:val="22"/>
+          <w:szCs w:val="22"/>
+        </w:rPr>
+        <w:t xml:space="preserve"> Oct 1</w:t>
       </w:r>
       <w:r>
         <w:rPr>
@@ -3261,34 +2488,38 @@
         <w:adjustRightInd w:val="0"/>
         <w:spacing w:line="360" w:lineRule="auto"/>
         <w:rPr>
-          <w:rFonts w:ascii="Helvetica" w:hAnsi="Helvetica" w:cs="Helvetica"/>
-          <w:b/>
-          <w:bCs/>
-          <w:sz w:val="22"/>
-          <w:szCs w:val="22"/>
-        </w:rPr>
-      </w:pPr>
-    </w:p>
-    <w:p>
-      <w:pPr>
-        <w:widowControl w:val="0"/>
-        <w:autoSpaceDE w:val="0"/>
-        <w:autoSpaceDN w:val="0"/>
-        <w:adjustRightInd w:val="0"/>
-        <w:spacing w:line="360" w:lineRule="auto"/>
-        <w:rPr>
-          <w:rFonts w:ascii="Helvetica" w:hAnsi="Helvetica" w:cs="Helvetica"/>
-          <w:b/>
-          <w:bCs/>
-          <w:color w:val="000000" w:themeColor="text1"/>
-        </w:rPr>
-      </w:pPr>
-      <w:r>
-        <w:rPr>
-          <w:rFonts w:ascii="Arial" w:hAnsi="Arial" w:cs="Arial"/>
-          <w:b/>
-          <w:bCs/>
-          <w:color w:val="000000" w:themeColor="text1"/>
+          <w:rFonts w:ascii="Arial" w:hAnsi="Arial" w:cs="Arial"/>
+          <w:b/>
+          <w:bCs/>
+          <w:sz w:val="22"/>
+          <w:szCs w:val="22"/>
+        </w:rPr>
+      </w:pPr>
+    </w:p>
+    <w:p>
+      <w:pPr>
+        <w:widowControl w:val="0"/>
+        <w:autoSpaceDE w:val="0"/>
+        <w:autoSpaceDN w:val="0"/>
+        <w:adjustRightInd w:val="0"/>
+        <w:spacing w:line="360" w:lineRule="auto"/>
+        <w:rPr>
+          <w:rFonts w:ascii="Arial" w:hAnsi="Arial" w:cs="Arial"/>
+          <w:b/>
+          <w:bCs/>
+          <w:color w:val="000000" w:themeColor="text1"/>
+          <w:sz w:val="22"/>
+          <w:szCs w:val="22"/>
+        </w:rPr>
+      </w:pPr>
+      <w:r>
+        <w:rPr>
+          <w:rFonts w:ascii="Arial" w:hAnsi="Arial" w:cs="Arial"/>
+          <w:b/>
+          <w:bCs/>
+          <w:color w:val="000000" w:themeColor="text1"/>
+          <w:sz w:val="22"/>
+          <w:szCs w:val="22"/>
         </w:rPr>
         <w:t>Topic 4</w:t>
       </w:r>
@@ -3301,7 +2532,7 @@
         <w:adjustRightInd w:val="0"/>
         <w:spacing w:line="360" w:lineRule="auto"/>
         <w:rPr>
-          <w:rFonts w:ascii="Helvetica" w:hAnsi="Helvetica" w:cs="Helvetica"/>
+          <w:rFonts w:ascii="Arial" w:hAnsi="Arial" w:cs="Arial"/>
           <w:bCs/>
           <w:color w:val="000000" w:themeColor="text1"/>
           <w:sz w:val="22"/>
@@ -3326,7 +2557,7 @@
           <w:sz w:val="22"/>
           <w:szCs w:val="22"/>
         </w:rPr>
-        <w:t>3</w:t>
+        <w:t>6</w:t>
       </w:r>
       <w:r>
         <w:rPr>
@@ -3435,7 +2666,7 @@
           <w:sz w:val="22"/>
           <w:szCs w:val="22"/>
         </w:rPr>
-        <w:t>0</w:t>
+        <w:t>5</w:t>
       </w:r>
       <w:r>
         <w:rPr>
@@ -3526,14 +2757,18 @@
           <w:b/>
           <w:bCs/>
           <w:color w:val="000000" w:themeColor="text1"/>
-        </w:rPr>
-      </w:pPr>
-      <w:r>
-        <w:rPr>
-          <w:rFonts w:ascii="Arial" w:hAnsi="Arial" w:cs="Arial"/>
-          <w:b/>
-          <w:bCs/>
-          <w:color w:val="000000" w:themeColor="text1"/>
+          <w:sz w:val="22"/>
+          <w:szCs w:val="22"/>
+        </w:rPr>
+      </w:pPr>
+      <w:r>
+        <w:rPr>
+          <w:rFonts w:ascii="Arial" w:hAnsi="Arial" w:cs="Arial"/>
+          <w:b/>
+          <w:bCs/>
+          <w:color w:val="000000" w:themeColor="text1"/>
+          <w:sz w:val="22"/>
+          <w:szCs w:val="22"/>
         </w:rPr>
         <w:t>Topic 5</w:t>
       </w:r>
@@ -3561,17 +2796,17 @@
           <w:sz w:val="22"/>
           <w:szCs w:val="22"/>
         </w:rPr>
-        <w:t>Oct 1</w:t>
-      </w:r>
-      <w:r>
-        <w:rPr>
-          <w:rFonts w:ascii="Arial" w:hAnsi="Arial" w:cs="Arial"/>
-          <w:bCs/>
-          <w:color w:val="000000" w:themeColor="text1"/>
-          <w:sz w:val="22"/>
-          <w:szCs w:val="22"/>
-        </w:rPr>
-        <w:t>7</w:t>
+        <w:t xml:space="preserve">Oct </w:t>
+      </w:r>
+      <w:r>
+        <w:rPr>
+          <w:rFonts w:ascii="Arial" w:hAnsi="Arial" w:cs="Arial"/>
+          <w:bCs/>
+          <w:color w:val="000000" w:themeColor="text1"/>
+          <w:sz w:val="22"/>
+          <w:szCs w:val="22"/>
+        </w:rPr>
+        <w:t>20</w:t>
       </w:r>
       <w:r>
         <w:rPr>
@@ -3657,7 +2892,7 @@
           <w:sz w:val="22"/>
           <w:szCs w:val="22"/>
         </w:rPr>
-        <w:t>22,24</w:t>
+        <w:t>22</w:t>
       </w:r>
       <w:r>
         <w:rPr>
@@ -3697,6 +2932,16 @@
           <w:sz w:val="22"/>
           <w:szCs w:val="22"/>
         </w:rPr>
+        <w:tab/>
+      </w:r>
+      <w:r>
+        <w:rPr>
+          <w:rFonts w:ascii="Arial" w:hAnsi="Arial" w:cs="Arial"/>
+          <w:bCs/>
+          <w:color w:val="000000" w:themeColor="text1"/>
+          <w:sz w:val="22"/>
+          <w:szCs w:val="22"/>
+        </w:rPr>
         <w:t>C</w:t>
       </w:r>
       <w:r>
@@ -3795,8 +3040,8 @@
           <w:b/>
           <w:bCs/>
           <w:color w:val="010101"/>
-          <w:sz w:val="48"/>
-          <w:szCs w:val="48"/>
+          <w:sz w:val="22"/>
+          <w:szCs w:val="22"/>
         </w:rPr>
       </w:pPr>
       <w:r>
@@ -3805,6 +3050,8 @@
           <w:b/>
           <w:bCs/>
           <w:color w:val="010101"/>
+          <w:sz w:val="22"/>
+          <w:szCs w:val="22"/>
         </w:rPr>
         <w:lastRenderedPageBreak/>
         <w:t xml:space="preserve">MA666: </w:t>
@@ -3815,6 +3062,8 @@
           <w:b/>
           <w:bCs/>
           <w:color w:val="010101"/>
+          <w:sz w:val="22"/>
+          <w:szCs w:val="22"/>
         </w:rPr>
         <w:tab/>
       </w:r>
@@ -3824,6 +3073,8 @@
           <w:b/>
           <w:bCs/>
           <w:color w:val="010101"/>
+          <w:sz w:val="22"/>
+          <w:szCs w:val="22"/>
         </w:rPr>
         <w:tab/>
       </w:r>
@@ -3833,14 +3084,18 @@
           <w:b/>
           <w:bCs/>
           <w:color w:val="010101"/>
+          <w:sz w:val="22"/>
+          <w:szCs w:val="22"/>
         </w:rPr>
         <w:t>Advanced Modeling and Data Analysis in Neuroscience</w:t>
       </w:r>
       <w:r>
         <w:rPr>
-          <w:rFonts w:ascii="MS Mincho" w:eastAsia="MS Mincho" w:hAnsi="MS Mincho" w:cs="MS Mincho"/>
-          <w:b/>
-          <w:bCs/>
+          <w:rFonts w:ascii="MS Gothic" w:eastAsia="MS Gothic" w:hAnsi="MS Gothic" w:cs="MS Gothic" w:hint="eastAsia"/>
+          <w:b/>
+          <w:bCs/>
+          <w:sz w:val="22"/>
+          <w:szCs w:val="22"/>
         </w:rPr>
         <w:t>  </w:t>
@@ -3851,8 +3106,10 @@
           <w:b/>
           <w:bCs/>
           <w:color w:val="010101"/>
-        </w:rPr>
-        <w:t>(Fall 201</w:t>
+          <w:sz w:val="22"/>
+          <w:szCs w:val="22"/>
+        </w:rPr>
+        <w:t>(Fall 20</w:t>
       </w:r>
       <w:r>
         <w:rPr>
@@ -3860,8 +3117,10 @@
           <w:b/>
           <w:bCs/>
           <w:color w:val="010101"/>
-        </w:rPr>
-        <w:t>9</w:t>
+          <w:sz w:val="22"/>
+          <w:szCs w:val="22"/>
+        </w:rPr>
+        <w:t>20</w:t>
       </w:r>
       <w:r>
         <w:rPr>
@@ -3869,6 +3128,8 @@
           <w:b/>
           <w:bCs/>
           <w:color w:val="010101"/>
+          <w:sz w:val="22"/>
+          <w:szCs w:val="22"/>
         </w:rPr>
         <w:t>)</w:t>
       </w:r>
@@ -3997,25 +3258,25 @@
           <w:sz w:val="22"/>
           <w:szCs w:val="22"/>
         </w:rPr>
-        <w:t>9</w:t>
-      </w:r>
-      <w:r>
-        <w:rPr>
-          <w:rFonts w:ascii="Arial" w:hAnsi="Arial" w:cs="Arial"/>
-          <w:bCs/>
-          <w:sz w:val="22"/>
-          <w:szCs w:val="22"/>
-        </w:rPr>
-        <w:t>, 201</w:t>
-      </w:r>
-      <w:r>
-        <w:rPr>
-          <w:rFonts w:ascii="Arial" w:hAnsi="Arial" w:cs="Arial"/>
-          <w:bCs/>
-          <w:sz w:val="22"/>
-          <w:szCs w:val="22"/>
-        </w:rPr>
-        <w:t>9</w:t>
+        <w:t>7</w:t>
+      </w:r>
+      <w:r>
+        <w:rPr>
+          <w:rFonts w:ascii="Arial" w:hAnsi="Arial" w:cs="Arial"/>
+          <w:bCs/>
+          <w:sz w:val="22"/>
+          <w:szCs w:val="22"/>
+        </w:rPr>
+        <w:t>, 20</w:t>
+      </w:r>
+      <w:r>
+        <w:rPr>
+          <w:rFonts w:ascii="Arial" w:hAnsi="Arial" w:cs="Arial"/>
+          <w:bCs/>
+          <w:sz w:val="22"/>
+          <w:szCs w:val="22"/>
+        </w:rPr>
+        <w:t>20</w:t>
       </w:r>
       <w:r>
         <w:rPr>
@@ -4051,7 +3312,16 @@
           <w:sz w:val="22"/>
           <w:szCs w:val="22"/>
         </w:rPr>
-        <w:t>December 1</w:t>
+        <w:t xml:space="preserve">December </w:t>
+      </w:r>
+      <w:r>
+        <w:rPr>
+          <w:rFonts w:ascii="Arial" w:hAnsi="Arial" w:cs="Arial"/>
+          <w:bCs/>
+          <w:sz w:val="22"/>
+          <w:szCs w:val="22"/>
+        </w:rPr>
+        <w:t>1</w:t>
       </w:r>
       <w:r>
         <w:rPr>
@@ -4069,36 +3339,16 @@
           <w:sz w:val="22"/>
           <w:szCs w:val="22"/>
         </w:rPr>
-        <w:t>, 201</w:t>
-      </w:r>
-      <w:r>
-        <w:rPr>
-          <w:rFonts w:ascii="Arial" w:hAnsi="Arial" w:cs="Arial"/>
-          <w:bCs/>
-          <w:sz w:val="22"/>
-          <w:szCs w:val="22"/>
-        </w:rPr>
-        <w:t>9</w:t>
-      </w:r>
-      <w:bookmarkStart w:id="0" w:name="_GoBack"/>
-      <w:bookmarkEnd w:id="0"/>
-      <w:r>
-        <w:rPr>
-          <w:rFonts w:ascii="Arial" w:hAnsi="Arial" w:cs="Arial"/>
-          <w:bCs/>
-          <w:sz w:val="22"/>
-          <w:szCs w:val="22"/>
-        </w:rPr>
-        <w:t xml:space="preserve"> [7</w:t>
-      </w:r>
-      <w:r>
-        <w:rPr>
-          <w:rFonts w:ascii="Arial" w:hAnsi="Arial" w:cs="Arial"/>
-          <w:bCs/>
-          <w:sz w:val="22"/>
-          <w:szCs w:val="22"/>
-        </w:rPr>
-        <w:t xml:space="preserve"> weeks]</w:t>
+        <w:t>, 20</w:t>
+      </w:r>
+      <w:r>
+        <w:rPr>
+          <w:rFonts w:ascii="Arial" w:hAnsi="Arial" w:cs="Arial"/>
+          <w:bCs/>
+          <w:sz w:val="22"/>
+          <w:szCs w:val="22"/>
+        </w:rPr>
+        <w:t>20</w:t>
       </w:r>
     </w:p>
     <w:p>
@@ -4160,16 +3410,16 @@
           <w:sz w:val="22"/>
           <w:szCs w:val="22"/>
         </w:rPr>
-        <w:t xml:space="preserve"> PM, CAS </w:t>
-      </w:r>
-      <w:r>
-        <w:rPr>
-          <w:rFonts w:ascii="Arial" w:hAnsi="Arial" w:cs="Arial"/>
-          <w:bCs/>
-          <w:sz w:val="22"/>
-          <w:szCs w:val="22"/>
-        </w:rPr>
-        <w:t>330</w:t>
+        <w:t xml:space="preserve"> PM, </w:t>
+      </w:r>
+      <w:r>
+        <w:rPr>
+          <w:rFonts w:ascii="Arial" w:hAnsi="Arial" w:cs="Arial"/>
+          <w:bCs/>
+          <w:sz w:val="22"/>
+          <w:szCs w:val="22"/>
+        </w:rPr>
+        <w:t>Zoom</w:t>
       </w:r>
     </w:p>
     <w:p>
@@ -4214,16 +3464,16 @@
           <w:sz w:val="22"/>
           <w:szCs w:val="22"/>
         </w:rPr>
-        <w:t>Math &amp; Stats Room 224</w:t>
-      </w:r>
-      <w:r>
-        <w:rPr>
-          <w:rFonts w:ascii="Arial" w:hAnsi="Arial" w:cs="Arial"/>
-          <w:bCs/>
-          <w:sz w:val="22"/>
-          <w:szCs w:val="22"/>
-        </w:rPr>
-        <w:t xml:space="preserve"> by appointment</w:t>
+        <w:t>B</w:t>
+      </w:r>
+      <w:r>
+        <w:rPr>
+          <w:rFonts w:ascii="Arial" w:hAnsi="Arial" w:cs="Arial"/>
+          <w:bCs/>
+          <w:sz w:val="22"/>
+          <w:szCs w:val="22"/>
+        </w:rPr>
+        <w:t>y appointment</w:t>
       </w:r>
     </w:p>
     <w:p>
@@ -4339,6 +3589,8 @@
         <w:rPr>
           <w:rFonts w:ascii="Arial" w:hAnsi="Arial" w:cs="Arial"/>
           <w:bCs/>
+          <w:sz w:val="22"/>
+          <w:szCs w:val="22"/>
         </w:rPr>
       </w:pPr>
       <w:r>
@@ -4398,13 +3650,17 @@
           <w:rFonts w:ascii="Arial" w:hAnsi="Arial" w:cs="Arial"/>
           <w:b/>
           <w:bCs/>
-        </w:rPr>
-      </w:pPr>
-      <w:r>
-        <w:rPr>
-          <w:rFonts w:ascii="Arial" w:hAnsi="Arial" w:cs="Arial"/>
-          <w:b/>
-          <w:bCs/>
+          <w:sz w:val="22"/>
+          <w:szCs w:val="22"/>
+        </w:rPr>
+      </w:pPr>
+      <w:r>
+        <w:rPr>
+          <w:rFonts w:ascii="Arial" w:hAnsi="Arial" w:cs="Arial"/>
+          <w:b/>
+          <w:bCs/>
+          <w:sz w:val="22"/>
+          <w:szCs w:val="22"/>
         </w:rPr>
         <w:t>Course goals</w:t>
       </w:r>
@@ -4558,6 +3814,8 @@
         </w:rPr>
         <w:t xml:space="preserve"> areas of computational neuroscience</w:t>
       </w:r>
+      <w:bookmarkStart w:id="0" w:name="_GoBack"/>
+      <w:bookmarkEnd w:id="0"/>
       <w:r>
         <w:rPr>
           <w:rFonts w:ascii="Arial" w:hAnsi="Arial" w:cs="Arial"/>
@@ -4592,25 +3850,16 @@
           <w:sz w:val="22"/>
           <w:szCs w:val="22"/>
         </w:rPr>
-        <w:t xml:space="preserve"> are encouraged to continue working in </w:t>
-      </w:r>
-      <w:r>
-        <w:rPr>
-          <w:rFonts w:ascii="Arial" w:hAnsi="Arial" w:cs="Arial"/>
-          <w:bCs/>
-          <w:sz w:val="22"/>
-          <w:szCs w:val="22"/>
-        </w:rPr>
-        <w:t>team</w:t>
-      </w:r>
-      <w:r>
-        <w:rPr>
-          <w:rFonts w:ascii="Arial" w:hAnsi="Arial" w:cs="Arial"/>
-          <w:bCs/>
-          <w:sz w:val="22"/>
-          <w:szCs w:val="22"/>
-        </w:rPr>
-        <w:t>s</w:t>
+        <w:t xml:space="preserve"> are encouraged to continue working</w:t>
+      </w:r>
+      <w:r>
+        <w:rPr>
+          <w:rFonts w:ascii="Arial" w:hAnsi="Arial" w:cs="Arial"/>
+          <w:bCs/>
+          <w:sz w:val="22"/>
+          <w:szCs w:val="22"/>
+        </w:rPr>
+        <w:t xml:space="preserve"> collaboratively with your peers</w:t>
       </w:r>
       <w:r>
         <w:rPr>
@@ -4648,13 +3897,17 @@
           <w:rFonts w:ascii="Arial" w:hAnsi="Arial" w:cs="Arial"/>
           <w:b/>
           <w:bCs/>
-        </w:rPr>
-      </w:pPr>
-      <w:r>
-        <w:rPr>
-          <w:rFonts w:ascii="Arial" w:hAnsi="Arial" w:cs="Arial"/>
-          <w:b/>
-          <w:bCs/>
+          <w:sz w:val="22"/>
+          <w:szCs w:val="22"/>
+        </w:rPr>
+      </w:pPr>
+      <w:r>
+        <w:rPr>
+          <w:rFonts w:ascii="Arial" w:hAnsi="Arial" w:cs="Arial"/>
+          <w:b/>
+          <w:bCs/>
+          <w:sz w:val="22"/>
+          <w:szCs w:val="22"/>
         </w:rPr>
         <w:t>Course requirements</w:t>
       </w:r>
@@ -4680,169 +3933,35 @@
           <w:sz w:val="22"/>
           <w:szCs w:val="22"/>
         </w:rPr>
-        <w:t>The</w:t>
-      </w:r>
-      <w:r>
-        <w:rPr>
-          <w:rFonts w:ascii="Arial" w:hAnsi="Arial" w:cs="Arial"/>
-          <w:bCs/>
-          <w:sz w:val="22"/>
-          <w:szCs w:val="22"/>
-        </w:rPr>
-        <w:t xml:space="preserve"> </w:t>
-      </w:r>
-      <w:r>
-        <w:rPr>
-          <w:rFonts w:ascii="Arial" w:hAnsi="Arial" w:cs="Arial"/>
-          <w:bCs/>
-          <w:sz w:val="22"/>
-          <w:szCs w:val="22"/>
-        </w:rPr>
-        <w:t>main requirement</w:t>
-      </w:r>
-      <w:r>
-        <w:rPr>
-          <w:rFonts w:ascii="Arial" w:hAnsi="Arial" w:cs="Arial"/>
-          <w:bCs/>
-          <w:sz w:val="22"/>
-          <w:szCs w:val="22"/>
-        </w:rPr>
-        <w:t xml:space="preserve"> </w:t>
-      </w:r>
-      <w:r>
-        <w:rPr>
-          <w:rFonts w:ascii="Arial" w:hAnsi="Arial" w:cs="Arial"/>
-          <w:bCs/>
-          <w:sz w:val="22"/>
-          <w:szCs w:val="22"/>
-        </w:rPr>
-        <w:t>in this course is e</w:t>
-      </w:r>
-      <w:r>
-        <w:rPr>
-          <w:rFonts w:ascii="Arial" w:hAnsi="Arial" w:cs="Arial"/>
-          <w:bCs/>
-          <w:sz w:val="22"/>
-          <w:szCs w:val="22"/>
-        </w:rPr>
-        <w:t>ffort. I expect your full effort during our course meetings, and outside of the course, to meet the course objectives</w:t>
-      </w:r>
-      <w:r>
-        <w:rPr>
-          <w:rFonts w:ascii="Arial" w:hAnsi="Arial" w:cs="Arial"/>
-          <w:bCs/>
-          <w:sz w:val="22"/>
-          <w:szCs w:val="22"/>
-        </w:rPr>
-        <w:t xml:space="preserve">. As part of this course, you </w:t>
-      </w:r>
-      <w:r>
-        <w:rPr>
-          <w:rFonts w:ascii="Arial" w:hAnsi="Arial" w:cs="Arial"/>
-          <w:bCs/>
-          <w:sz w:val="22"/>
-          <w:szCs w:val="22"/>
-        </w:rPr>
-        <w:t>may</w:t>
-      </w:r>
-      <w:r>
-        <w:rPr>
-          <w:rFonts w:ascii="Arial" w:hAnsi="Arial" w:cs="Arial"/>
-          <w:bCs/>
-          <w:sz w:val="22"/>
-          <w:szCs w:val="22"/>
-        </w:rPr>
-        <w:t xml:space="preserve"> work together in teams of </w:t>
-      </w:r>
-      <w:r>
-        <w:rPr>
-          <w:rFonts w:ascii="Arial" w:hAnsi="Arial" w:cs="Arial"/>
-          <w:bCs/>
-          <w:sz w:val="22"/>
-          <w:szCs w:val="22"/>
-        </w:rPr>
-        <w:t>3</w:t>
-      </w:r>
-      <w:r>
-        <w:rPr>
-          <w:rFonts w:ascii="Arial" w:hAnsi="Arial" w:cs="Arial"/>
-          <w:bCs/>
-          <w:sz w:val="22"/>
-          <w:szCs w:val="22"/>
-        </w:rPr>
-        <w:t xml:space="preserve">. You will work with your team to </w:t>
-      </w:r>
-      <w:r>
-        <w:rPr>
-          <w:rFonts w:ascii="Arial" w:hAnsi="Arial" w:cs="Arial"/>
-          <w:bCs/>
-          <w:sz w:val="22"/>
-          <w:szCs w:val="22"/>
-        </w:rPr>
-        <w:t>complete</w:t>
-      </w:r>
-      <w:r>
-        <w:rPr>
-          <w:rFonts w:ascii="Arial" w:hAnsi="Arial" w:cs="Arial"/>
-          <w:bCs/>
-          <w:sz w:val="22"/>
-          <w:szCs w:val="22"/>
-        </w:rPr>
-        <w:t xml:space="preserve"> a series of challenges</w:t>
-      </w:r>
-      <w:r>
-        <w:rPr>
-          <w:rFonts w:ascii="Arial" w:hAnsi="Arial" w:cs="Arial"/>
-          <w:bCs/>
-          <w:sz w:val="22"/>
-          <w:szCs w:val="22"/>
-        </w:rPr>
-        <w:t xml:space="preserve"> related to the </w:t>
-      </w:r>
-      <w:r>
-        <w:rPr>
-          <w:rFonts w:ascii="Arial" w:hAnsi="Arial" w:cs="Arial"/>
-          <w:bCs/>
-          <w:sz w:val="22"/>
-          <w:szCs w:val="22"/>
-        </w:rPr>
-        <w:t>topic</w:t>
-      </w:r>
-      <w:r>
-        <w:rPr>
-          <w:rFonts w:ascii="Arial" w:hAnsi="Arial" w:cs="Arial"/>
-          <w:bCs/>
-          <w:sz w:val="22"/>
-          <w:szCs w:val="22"/>
-        </w:rPr>
-        <w:t>s</w:t>
-      </w:r>
-      <w:r>
-        <w:rPr>
-          <w:rFonts w:ascii="Arial" w:hAnsi="Arial" w:cs="Arial"/>
-          <w:bCs/>
-          <w:sz w:val="22"/>
-          <w:szCs w:val="22"/>
-        </w:rPr>
-        <w:t xml:space="preserve"> in computational neuroscience</w:t>
-      </w:r>
-      <w:r>
-        <w:rPr>
-          <w:rFonts w:ascii="Arial" w:hAnsi="Arial" w:cs="Arial"/>
-          <w:bCs/>
-          <w:sz w:val="22"/>
-          <w:szCs w:val="22"/>
-        </w:rPr>
-        <w:t>.</w:t>
-      </w:r>
-      <w:r>
-        <w:rPr>
-          <w:rFonts w:ascii="Arial" w:hAnsi="Arial" w:cs="Arial"/>
-          <w:bCs/>
-          <w:sz w:val="22"/>
-          <w:szCs w:val="22"/>
-        </w:rPr>
-        <w:t xml:space="preserve"> </w:t>
+        <w:t xml:space="preserve">The main requirement in this course is </w:t>
+      </w:r>
+      <w:r>
+        <w:rPr>
+          <w:rFonts w:ascii="Arial" w:hAnsi="Arial" w:cs="Arial"/>
+          <w:bCs/>
+          <w:sz w:val="22"/>
+          <w:szCs w:val="22"/>
+          <w:u w:val="single"/>
+        </w:rPr>
+        <w:t>effort</w:t>
+      </w:r>
+      <w:r>
+        <w:rPr>
+          <w:rFonts w:ascii="Arial" w:hAnsi="Arial" w:cs="Arial"/>
+          <w:bCs/>
+          <w:sz w:val="22"/>
+          <w:szCs w:val="22"/>
+        </w:rPr>
+        <w:t xml:space="preserve">. I expect your full effort during our course meetings, and outside of the course, to meet the course objectives. </w:t>
+      </w:r>
+      <w:r>
+        <w:rPr>
+          <w:rFonts w:ascii="Arial" w:hAnsi="Arial" w:cs="Arial"/>
+          <w:bCs/>
+          <w:sz w:val="22"/>
+          <w:szCs w:val="22"/>
+        </w:rPr>
+        <w:t>As part of this course, you may work together in teams, but must submit your own solutions to all assignments.</w:t>
       </w:r>
     </w:p>
     <w:p>
@@ -4906,34 +4025,43 @@
           <w:sz w:val="22"/>
           <w:szCs w:val="22"/>
         </w:rPr>
-        <w:t xml:space="preserve">To earn an A, the general requirements are: attend lectures and labs, </w:t>
-      </w:r>
-      <w:r>
-        <w:rPr>
-          <w:rFonts w:ascii="Arial" w:hAnsi="Arial" w:cs="Arial"/>
-          <w:bCs/>
-          <w:sz w:val="22"/>
-          <w:szCs w:val="22"/>
-        </w:rPr>
-        <w:t>complete all as</w:t>
-      </w:r>
-      <w:r>
-        <w:rPr>
-          <w:rFonts w:ascii="Arial" w:hAnsi="Arial" w:cs="Arial"/>
-          <w:bCs/>
-          <w:sz w:val="22"/>
-          <w:szCs w:val="22"/>
-        </w:rPr>
-        <w:t xml:space="preserve">signed challenge problems; provide feedback on </w:t>
-      </w:r>
-      <w:r>
-        <w:rPr>
-          <w:rFonts w:ascii="Arial" w:hAnsi="Arial" w:cs="Arial"/>
-          <w:bCs/>
-          <w:sz w:val="22"/>
-          <w:szCs w:val="22"/>
-        </w:rPr>
-        <w:t>the GitHub repository.</w:t>
+        <w:t xml:space="preserve">To earn an A, the general requirements are: attend </w:t>
+      </w:r>
+      <w:r>
+        <w:rPr>
+          <w:rFonts w:ascii="Arial" w:hAnsi="Arial" w:cs="Arial"/>
+          <w:bCs/>
+          <w:sz w:val="22"/>
+          <w:szCs w:val="22"/>
+        </w:rPr>
+        <w:t xml:space="preserve">all </w:t>
+      </w:r>
+      <w:r>
+        <w:rPr>
+          <w:rFonts w:ascii="Arial" w:hAnsi="Arial" w:cs="Arial"/>
+          <w:bCs/>
+          <w:sz w:val="22"/>
+          <w:szCs w:val="22"/>
+        </w:rPr>
+        <w:t>lectures, complete all</w:t>
+      </w:r>
+      <w:r>
+        <w:rPr>
+          <w:rFonts w:ascii="Arial" w:hAnsi="Arial" w:cs="Arial"/>
+          <w:bCs/>
+          <w:sz w:val="22"/>
+          <w:szCs w:val="22"/>
+        </w:rPr>
+        <w:t xml:space="preserve"> assignments.</w:t>
+      </w:r>
+      <w:r>
+        <w:rPr>
+          <w:rFonts w:ascii="Arial" w:hAnsi="Arial" w:cs="Arial"/>
+          <w:bCs/>
+          <w:sz w:val="22"/>
+          <w:szCs w:val="22"/>
+        </w:rPr>
+        <w:t xml:space="preserve"> Effort towards understanding and solving each problem is more important than reporting a correct solution.</w:t>
       </w:r>
     </w:p>
     <w:p>
@@ -4963,13 +4091,17 @@
           <w:rFonts w:ascii="Arial" w:hAnsi="Arial" w:cs="Arial"/>
           <w:b/>
           <w:bCs/>
-        </w:rPr>
-      </w:pPr>
-      <w:r>
-        <w:rPr>
-          <w:rFonts w:ascii="Arial" w:hAnsi="Arial" w:cs="Arial"/>
-          <w:b/>
-          <w:bCs/>
+          <w:sz w:val="22"/>
+          <w:szCs w:val="22"/>
+        </w:rPr>
+      </w:pPr>
+      <w:r>
+        <w:rPr>
+          <w:rFonts w:ascii="Arial" w:hAnsi="Arial" w:cs="Arial"/>
+          <w:b/>
+          <w:bCs/>
+          <w:sz w:val="22"/>
+          <w:szCs w:val="22"/>
         </w:rPr>
         <w:t>Schedule</w:t>
       </w:r>
@@ -4978,6 +4110,8 @@
           <w:rFonts w:ascii="Arial" w:hAnsi="Arial" w:cs="Arial"/>
           <w:b/>
           <w:bCs/>
+          <w:sz w:val="22"/>
+          <w:szCs w:val="22"/>
         </w:rPr>
         <w:t xml:space="preserve"> (tentative)</w:t>
       </w:r>
@@ -4993,27 +4127,33 @@
           <w:rFonts w:ascii="Arial" w:hAnsi="Arial" w:cs="Arial"/>
           <w:b/>
           <w:bCs/>
-        </w:rPr>
-      </w:pPr>
-    </w:p>
-    <w:p>
-      <w:pPr>
-        <w:widowControl w:val="0"/>
-        <w:autoSpaceDE w:val="0"/>
-        <w:autoSpaceDN w:val="0"/>
-        <w:adjustRightInd w:val="0"/>
-        <w:spacing w:line="360" w:lineRule="auto"/>
-        <w:rPr>
-          <w:rFonts w:ascii="Helvetica" w:hAnsi="Helvetica" w:cs="Helvetica"/>
-          <w:b/>
-          <w:bCs/>
-        </w:rPr>
-      </w:pPr>
-      <w:r>
-        <w:rPr>
-          <w:rFonts w:ascii="Arial" w:hAnsi="Arial" w:cs="Arial"/>
-          <w:b/>
-          <w:bCs/>
+          <w:sz w:val="22"/>
+          <w:szCs w:val="22"/>
+        </w:rPr>
+      </w:pPr>
+    </w:p>
+    <w:p>
+      <w:pPr>
+        <w:widowControl w:val="0"/>
+        <w:autoSpaceDE w:val="0"/>
+        <w:autoSpaceDN w:val="0"/>
+        <w:adjustRightInd w:val="0"/>
+        <w:spacing w:line="360" w:lineRule="auto"/>
+        <w:rPr>
+          <w:rFonts w:ascii="Arial" w:hAnsi="Arial" w:cs="Arial"/>
+          <w:b/>
+          <w:bCs/>
+          <w:sz w:val="22"/>
+          <w:szCs w:val="22"/>
+        </w:rPr>
+      </w:pPr>
+      <w:r>
+        <w:rPr>
+          <w:rFonts w:ascii="Arial" w:hAnsi="Arial" w:cs="Arial"/>
+          <w:b/>
+          <w:bCs/>
+          <w:sz w:val="22"/>
+          <w:szCs w:val="22"/>
         </w:rPr>
         <w:t>Topic 6</w:t>
       </w:r>
@@ -5049,7 +4189,16 @@
           <w:sz w:val="22"/>
           <w:szCs w:val="22"/>
         </w:rPr>
-        <w:t>29</w:t>
+        <w:t>2</w:t>
+      </w:r>
+      <w:r>
+        <w:rPr>
+          <w:rFonts w:ascii="Arial" w:hAnsi="Arial" w:cs="Arial"/>
+          <w:bCs/>
+          <w:sz w:val="22"/>
+          <w:szCs w:val="22"/>
+        </w:rPr>
+        <w:t>7</w:t>
       </w:r>
       <w:r>
         <w:rPr>
@@ -5154,7 +4303,27 @@
           <w:sz w:val="22"/>
           <w:szCs w:val="22"/>
         </w:rPr>
-        <w:t>31,Nov 5</w:t>
+        <w:t>29</w:t>
+      </w:r>
+      <w:r>
+        <w:rPr>
+          <w:rFonts w:ascii="Arial" w:hAnsi="Arial" w:cs="Arial"/>
+          <w:bCs/>
+          <w:color w:val="000000" w:themeColor="text1"/>
+          <w:sz w:val="22"/>
+          <w:szCs w:val="22"/>
+        </w:rPr>
+        <w:t xml:space="preserve">,Nov </w:t>
+      </w:r>
+      <w:r>
+        <w:rPr>
+          <w:rFonts w:ascii="Arial" w:hAnsi="Arial" w:cs="Arial"/>
+          <w:bCs/>
+          <w:color w:val="000000" w:themeColor="text1"/>
+          <w:sz w:val="22"/>
+          <w:szCs w:val="22"/>
+        </w:rPr>
+        <w:t>3</w:t>
       </w:r>
       <w:r>
         <w:rPr>
@@ -5194,27 +4363,7 @@
           <w:sz w:val="22"/>
           <w:szCs w:val="22"/>
         </w:rPr>
-        <w:t>C</w:t>
-      </w:r>
-      <w:r>
-        <w:rPr>
-          <w:rFonts w:ascii="Arial" w:hAnsi="Arial" w:cs="Arial"/>
-          <w:bCs/>
-          <w:color w:val="000000" w:themeColor="text1"/>
-          <w:sz w:val="22"/>
-          <w:szCs w:val="22"/>
-        </w:rPr>
-        <w:t>onceptual and c</w:t>
-      </w:r>
-      <w:r>
-        <w:rPr>
-          <w:rFonts w:ascii="Arial" w:hAnsi="Arial" w:cs="Arial"/>
-          <w:bCs/>
-          <w:color w:val="000000" w:themeColor="text1"/>
-          <w:sz w:val="22"/>
-          <w:szCs w:val="22"/>
-        </w:rPr>
-        <w:t xml:space="preserve">omputer challenges: </w:t>
+        <w:t xml:space="preserve">Conceptual and computer challenges: </w:t>
       </w:r>
       <w:r>
         <w:rPr>
@@ -5265,14 +4414,18 @@
           <w:b/>
           <w:bCs/>
           <w:color w:val="000000" w:themeColor="text1"/>
-        </w:rPr>
-      </w:pPr>
-      <w:r>
-        <w:rPr>
-          <w:rFonts w:ascii="Arial" w:hAnsi="Arial" w:cs="Arial"/>
-          <w:b/>
-          <w:bCs/>
-          <w:color w:val="000000" w:themeColor="text1"/>
+          <w:sz w:val="22"/>
+          <w:szCs w:val="22"/>
+        </w:rPr>
+      </w:pPr>
+      <w:r>
+        <w:rPr>
+          <w:rFonts w:ascii="Arial" w:hAnsi="Arial" w:cs="Arial"/>
+          <w:b/>
+          <w:bCs/>
+          <w:color w:val="000000" w:themeColor="text1"/>
+          <w:sz w:val="22"/>
+          <w:szCs w:val="22"/>
         </w:rPr>
         <w:t>Topic 7</w:t>
       </w:r>
@@ -5300,7 +4453,17 @@
           <w:sz w:val="22"/>
           <w:szCs w:val="22"/>
         </w:rPr>
-        <w:t>Nov 7</w:t>
+        <w:t xml:space="preserve">Nov </w:t>
+      </w:r>
+      <w:r>
+        <w:rPr>
+          <w:rFonts w:ascii="Arial" w:hAnsi="Arial" w:cs="Arial"/>
+          <w:bCs/>
+          <w:color w:val="000000" w:themeColor="text1"/>
+          <w:sz w:val="22"/>
+          <w:szCs w:val="22"/>
+        </w:rPr>
+        <w:t>5</w:t>
       </w:r>
       <w:r>
         <w:rPr>
@@ -5389,7 +4552,27 @@
           <w:sz w:val="22"/>
           <w:szCs w:val="22"/>
         </w:rPr>
-        <w:t>2,14</w:t>
+        <w:t>0</w:t>
+      </w:r>
+      <w:r>
+        <w:rPr>
+          <w:rFonts w:ascii="Arial" w:hAnsi="Arial" w:cs="Arial"/>
+          <w:bCs/>
+          <w:color w:val="000000" w:themeColor="text1"/>
+          <w:sz w:val="22"/>
+          <w:szCs w:val="22"/>
+        </w:rPr>
+        <w:t>,1</w:t>
+      </w:r>
+      <w:r>
+        <w:rPr>
+          <w:rFonts w:ascii="Arial" w:hAnsi="Arial" w:cs="Arial"/>
+          <w:bCs/>
+          <w:color w:val="000000" w:themeColor="text1"/>
+          <w:sz w:val="22"/>
+          <w:szCs w:val="22"/>
+        </w:rPr>
+        <w:t>2</w:t>
       </w:r>
       <w:r>
         <w:rPr>
@@ -5466,16 +4649,20 @@
         <w:adjustRightInd w:val="0"/>
         <w:spacing w:line="360" w:lineRule="auto"/>
         <w:rPr>
-          <w:rFonts w:ascii="Helvetica" w:hAnsi="Helvetica" w:cs="Helvetica"/>
-          <w:b/>
-          <w:bCs/>
-        </w:rPr>
-      </w:pPr>
-      <w:r>
-        <w:rPr>
-          <w:rFonts w:ascii="Arial" w:hAnsi="Arial" w:cs="Arial"/>
-          <w:b/>
-          <w:bCs/>
+          <w:rFonts w:ascii="Arial" w:hAnsi="Arial" w:cs="Arial"/>
+          <w:b/>
+          <w:bCs/>
+          <w:sz w:val="22"/>
+          <w:szCs w:val="22"/>
+        </w:rPr>
+      </w:pPr>
+      <w:r>
+        <w:rPr>
+          <w:rFonts w:ascii="Arial" w:hAnsi="Arial" w:cs="Arial"/>
+          <w:b/>
+          <w:bCs/>
+          <w:sz w:val="22"/>
+          <w:szCs w:val="22"/>
         </w:rPr>
         <w:t>Topic 8</w:t>
       </w:r>
@@ -5503,7 +4690,25 @@
           <w:sz w:val="22"/>
           <w:szCs w:val="22"/>
         </w:rPr>
-        <w:t>Nov 19:</w:t>
+        <w:t>Nov 1</w:t>
+      </w:r>
+      <w:r>
+        <w:rPr>
+          <w:rFonts w:ascii="Arial" w:hAnsi="Arial" w:cs="Arial"/>
+          <w:bCs/>
+          <w:sz w:val="22"/>
+          <w:szCs w:val="22"/>
+        </w:rPr>
+        <w:t>7</w:t>
+      </w:r>
+      <w:r>
+        <w:rPr>
+          <w:rFonts w:ascii="Arial" w:hAnsi="Arial" w:cs="Arial"/>
+          <w:bCs/>
+          <w:sz w:val="22"/>
+          <w:szCs w:val="22"/>
+        </w:rPr>
+        <w:t>:</w:t>
       </w:r>
       <w:r>
         <w:rPr>
@@ -5581,7 +4786,27 @@
           <w:sz w:val="22"/>
           <w:szCs w:val="22"/>
         </w:rPr>
-        <w:t>21, 26</w:t>
+        <w:t>19</w:t>
+      </w:r>
+      <w:r>
+        <w:rPr>
+          <w:rFonts w:ascii="Arial" w:hAnsi="Arial" w:cs="Arial"/>
+          <w:bCs/>
+          <w:color w:val="000000" w:themeColor="text1"/>
+          <w:sz w:val="22"/>
+          <w:szCs w:val="22"/>
+        </w:rPr>
+        <w:t xml:space="preserve">, </w:t>
+      </w:r>
+      <w:r>
+        <w:rPr>
+          <w:rFonts w:ascii="Arial" w:hAnsi="Arial" w:cs="Arial"/>
+          <w:bCs/>
+          <w:color w:val="000000" w:themeColor="text1"/>
+          <w:sz w:val="22"/>
+          <w:szCs w:val="22"/>
+        </w:rPr>
+        <w:t>24</w:t>
       </w:r>
       <w:r>
         <w:rPr>
@@ -5678,16 +4903,20 @@
         <w:adjustRightInd w:val="0"/>
         <w:spacing w:line="360" w:lineRule="auto"/>
         <w:rPr>
-          <w:rFonts w:ascii="Helvetica" w:hAnsi="Helvetica" w:cs="Helvetica"/>
-          <w:b/>
-          <w:bCs/>
-        </w:rPr>
-      </w:pPr>
-      <w:r>
-        <w:rPr>
-          <w:rFonts w:ascii="Arial" w:hAnsi="Arial" w:cs="Arial"/>
-          <w:b/>
-          <w:bCs/>
+          <w:rFonts w:ascii="Arial" w:hAnsi="Arial" w:cs="Arial"/>
+          <w:b/>
+          <w:bCs/>
+          <w:sz w:val="22"/>
+          <w:szCs w:val="22"/>
+        </w:rPr>
+      </w:pPr>
+      <w:r>
+        <w:rPr>
+          <w:rFonts w:ascii="Arial" w:hAnsi="Arial" w:cs="Arial"/>
+          <w:b/>
+          <w:bCs/>
+          <w:sz w:val="22"/>
+          <w:szCs w:val="22"/>
         </w:rPr>
         <w:t>Topic 9</w:t>
       </w:r>
@@ -5715,7 +4944,17 @@
           <w:sz w:val="22"/>
           <w:szCs w:val="22"/>
         </w:rPr>
-        <w:t>Dec 3</w:t>
+        <w:t xml:space="preserve">Dec </w:t>
+      </w:r>
+      <w:r>
+        <w:rPr>
+          <w:rFonts w:ascii="Arial" w:hAnsi="Arial" w:cs="Arial"/>
+          <w:bCs/>
+          <w:color w:val="000000" w:themeColor="text1"/>
+          <w:sz w:val="22"/>
+          <w:szCs w:val="22"/>
+        </w:rPr>
+        <w:t>1,3</w:t>
       </w:r>
       <w:r>
         <w:rPr>
@@ -5726,16 +4965,6 @@
           <w:szCs w:val="22"/>
         </w:rPr>
         <w:t>:</w:t>
-      </w:r>
-      <w:r>
-        <w:rPr>
-          <w:rFonts w:ascii="Arial" w:hAnsi="Arial" w:cs="Arial"/>
-          <w:bCs/>
-          <w:color w:val="000000" w:themeColor="text1"/>
-          <w:sz w:val="22"/>
-          <w:szCs w:val="22"/>
-        </w:rPr>
-        <w:tab/>
       </w:r>
       <w:r>
         <w:rPr>
@@ -5812,7 +5041,17 @@
           <w:sz w:val="22"/>
           <w:szCs w:val="22"/>
         </w:rPr>
-        <w:t>Dec 5, 10</w:t>
+        <w:t>Dec</w:t>
+      </w:r>
+      <w:r>
+        <w:rPr>
+          <w:rFonts w:ascii="Arial" w:hAnsi="Arial" w:cs="Arial"/>
+          <w:bCs/>
+          <w:color w:val="000000" w:themeColor="text1"/>
+          <w:sz w:val="22"/>
+          <w:szCs w:val="22"/>
+        </w:rPr>
+        <w:t xml:space="preserve"> 8,10,</w:t>
       </w:r>
       <w:r>
         <w:rPr>
@@ -5890,52 +5129,68 @@
         <w:adjustRightInd w:val="0"/>
         <w:spacing w:line="360" w:lineRule="auto"/>
         <w:rPr>
-          <w:rFonts w:ascii="Helvetica" w:hAnsi="Helvetica" w:cs="Helvetica"/>
-          <w:b/>
-          <w:bCs/>
-        </w:rPr>
-      </w:pPr>
-      <w:r>
-        <w:rPr>
-          <w:rFonts w:ascii="Arial" w:hAnsi="Arial" w:cs="Arial"/>
-          <w:b/>
-          <w:bCs/>
-        </w:rPr>
-        <w:t>Topic 9</w:t>
-      </w:r>
-      <w:r>
-        <w:rPr>
-          <w:rFonts w:ascii="Arial" w:hAnsi="Arial" w:cs="Arial"/>
-          <w:b/>
-          <w:bCs/>
-        </w:rPr>
-        <w:t xml:space="preserve"> (Alternative)</w:t>
-      </w:r>
-    </w:p>
-    <w:p>
-      <w:pPr>
-        <w:widowControl w:val="0"/>
-        <w:autoSpaceDE w:val="0"/>
-        <w:autoSpaceDN w:val="0"/>
-        <w:adjustRightInd w:val="0"/>
-        <w:spacing w:line="360" w:lineRule="auto"/>
-        <w:rPr>
-          <w:rFonts w:ascii="Arial" w:hAnsi="Arial" w:cs="Arial"/>
-          <w:bCs/>
-          <w:color w:val="000000" w:themeColor="text1"/>
-          <w:sz w:val="22"/>
-          <w:szCs w:val="22"/>
-        </w:rPr>
-      </w:pPr>
-      <w:r>
-        <w:rPr>
-          <w:rFonts w:ascii="Arial" w:hAnsi="Arial" w:cs="Arial"/>
-          <w:bCs/>
-          <w:color w:val="000000" w:themeColor="text1"/>
-          <w:sz w:val="22"/>
-          <w:szCs w:val="22"/>
-        </w:rPr>
-        <w:t>Dec 3:</w:t>
+          <w:rFonts w:ascii="Arial" w:hAnsi="Arial" w:cs="Arial"/>
+          <w:b/>
+          <w:bCs/>
+          <w:sz w:val="22"/>
+          <w:szCs w:val="22"/>
+        </w:rPr>
+      </w:pPr>
+      <w:r>
+        <w:rPr>
+          <w:rFonts w:ascii="Arial" w:hAnsi="Arial" w:cs="Arial"/>
+          <w:b/>
+          <w:bCs/>
+          <w:sz w:val="22"/>
+          <w:szCs w:val="22"/>
+        </w:rPr>
+        <w:t>Topic 9 (Alternative)</w:t>
+      </w:r>
+    </w:p>
+    <w:p>
+      <w:pPr>
+        <w:widowControl w:val="0"/>
+        <w:autoSpaceDE w:val="0"/>
+        <w:autoSpaceDN w:val="0"/>
+        <w:adjustRightInd w:val="0"/>
+        <w:spacing w:line="360" w:lineRule="auto"/>
+        <w:rPr>
+          <w:rFonts w:ascii="Arial" w:hAnsi="Arial" w:cs="Arial"/>
+          <w:bCs/>
+          <w:color w:val="000000" w:themeColor="text1"/>
+          <w:sz w:val="22"/>
+          <w:szCs w:val="22"/>
+        </w:rPr>
+      </w:pPr>
+      <w:r>
+        <w:rPr>
+          <w:rFonts w:ascii="Arial" w:hAnsi="Arial" w:cs="Arial"/>
+          <w:bCs/>
+          <w:color w:val="000000" w:themeColor="text1"/>
+          <w:sz w:val="22"/>
+          <w:szCs w:val="22"/>
+        </w:rPr>
+        <w:t xml:space="preserve">Dec </w:t>
+      </w:r>
+      <w:r>
+        <w:rPr>
+          <w:rFonts w:ascii="Arial" w:hAnsi="Arial" w:cs="Arial"/>
+          <w:bCs/>
+          <w:color w:val="000000" w:themeColor="text1"/>
+          <w:sz w:val="22"/>
+          <w:szCs w:val="22"/>
+        </w:rPr>
+        <w:t>1, 3</w:t>
+      </w:r>
+      <w:r>
+        <w:rPr>
+          <w:rFonts w:ascii="Arial" w:hAnsi="Arial" w:cs="Arial"/>
+          <w:bCs/>
+          <w:color w:val="000000" w:themeColor="text1"/>
+          <w:sz w:val="22"/>
+          <w:szCs w:val="22"/>
+        </w:rPr>
+        <w:t>:</w:t>
       </w:r>
       <w:r>
         <w:rPr>
@@ -5956,36 +5211,7 @@
           <w:szCs w:val="22"/>
         </w:rPr>
         <w:tab/>
-      </w:r>
-      <w:r>
-        <w:rPr>
-          <w:rFonts w:ascii="Arial" w:hAnsi="Arial" w:cs="Arial"/>
-          <w:bCs/>
-          <w:color w:val="000000" w:themeColor="text1"/>
-          <w:sz w:val="22"/>
-          <w:szCs w:val="22"/>
-        </w:rPr>
-        <w:tab/>
-      </w:r>
-      <w:r>
-        <w:rPr>
-          <w:rFonts w:ascii="Arial" w:hAnsi="Arial" w:cs="Arial"/>
-          <w:bCs/>
-          <w:color w:val="000000" w:themeColor="text1"/>
-          <w:sz w:val="22"/>
-          <w:szCs w:val="22"/>
-        </w:rPr>
-        <w:t xml:space="preserve">Class discussion: </w:t>
-      </w:r>
-      <w:r>
-        <w:rPr>
-          <w:rFonts w:ascii="Arial" w:hAnsi="Arial" w:cs="Arial"/>
-          <w:bCs/>
-          <w:color w:val="000000" w:themeColor="text1"/>
-          <w:sz w:val="22"/>
-          <w:szCs w:val="22"/>
-        </w:rPr>
-        <w:t>Networks in neuroscience</w:t>
+        <w:t>Class discussion: Networks in neuroscience</w:t>
       </w:r>
     </w:p>
     <w:p>
@@ -6022,7 +5248,27 @@
           <w:sz w:val="22"/>
           <w:szCs w:val="22"/>
         </w:rPr>
-        <w:t>Dec 5, 10:</w:t>
+        <w:t xml:space="preserve">Dec </w:t>
+      </w:r>
+      <w:r>
+        <w:rPr>
+          <w:rFonts w:ascii="Arial" w:hAnsi="Arial" w:cs="Arial"/>
+          <w:bCs/>
+          <w:color w:val="000000" w:themeColor="text1"/>
+          <w:sz w:val="22"/>
+          <w:szCs w:val="22"/>
+        </w:rPr>
+        <w:t xml:space="preserve">8, </w:t>
+      </w:r>
+      <w:r>
+        <w:rPr>
+          <w:rFonts w:ascii="Arial" w:hAnsi="Arial" w:cs="Arial"/>
+          <w:bCs/>
+          <w:color w:val="000000" w:themeColor="text1"/>
+          <w:sz w:val="22"/>
+          <w:szCs w:val="22"/>
+        </w:rPr>
+        <w:t>10:</w:t>
       </w:r>
       <w:r>
         <w:rPr>
@@ -6043,26 +5289,7 @@
           <w:szCs w:val="22"/>
         </w:rPr>
         <w:tab/>
-      </w:r>
-      <w:r>
-        <w:rPr>
-          <w:rFonts w:ascii="Arial" w:hAnsi="Arial" w:cs="Arial"/>
-          <w:bCs/>
-          <w:color w:val="000000" w:themeColor="text1"/>
-          <w:sz w:val="22"/>
-          <w:szCs w:val="22"/>
-        </w:rPr>
-        <w:t xml:space="preserve">Conceptual and computer challenges: </w:t>
-      </w:r>
-      <w:r>
-        <w:rPr>
-          <w:rFonts w:ascii="Arial" w:hAnsi="Arial" w:cs="Arial"/>
-          <w:bCs/>
-          <w:color w:val="000000" w:themeColor="text1"/>
-          <w:sz w:val="22"/>
-          <w:szCs w:val="22"/>
-        </w:rPr>
-        <w:t>Networks in neuroscience</w:t>
+        <w:t>Conceptual and computer challenges: Networks in neuroscience</w:t>
       </w:r>
     </w:p>
     <w:p>

</xml_diff>

<commit_message>
update spike-field coherence links & syllabus
</commit_message>
<xml_diff>
--- a/Syllabus/MA665_MA666_Syllabus.docx
+++ b/Syllabus/MA665_MA666_Syllabus.docx
@@ -4529,8 +4529,7 @@
         <w:rPr>
           <w:rFonts w:ascii="Arial" w:hAnsi="Arial" w:cs="Arial"/>
           <w:bCs/>
-          <w:strike/>
-          <w:color w:val="FF0000"/>
+          <w:color w:val="000000" w:themeColor="text1"/>
           <w:sz w:val="22"/>
           <w:szCs w:val="22"/>
         </w:rPr>
@@ -4640,6 +4639,8 @@
         </w:rPr>
         <w:t>Topic 7</w:t>
       </w:r>
+      <w:bookmarkStart w:id="0" w:name="_GoBack"/>
+      <w:bookmarkEnd w:id="0"/>
     </w:p>
     <w:p>
       <w:pPr>
@@ -4665,16 +4666,6 @@
           <w:szCs w:val="22"/>
         </w:rPr>
         <w:t xml:space="preserve">Nov </w:t>
-      </w:r>
-      <w:r>
-        <w:rPr>
-          <w:rFonts w:ascii="Arial" w:hAnsi="Arial" w:cs="Arial"/>
-          <w:bCs/>
-          <w:color w:val="FF0000"/>
-          <w:sz w:val="22"/>
-          <w:szCs w:val="22"/>
-        </w:rPr>
-        <w:t xml:space="preserve">19, </w:t>
       </w:r>
       <w:r>
         <w:rPr>
@@ -4980,7 +4971,6 @@
         </w:rPr>
         <w:tab/>
       </w:r>
-      <w:bookmarkStart w:id="0" w:name="_GoBack"/>
       <w:r>
         <w:rPr>
           <w:rFonts w:ascii="Arial" w:hAnsi="Arial" w:cs="Arial"/>
@@ -5001,7 +4991,6 @@
         </w:rPr>
         <w:t>Cross-frequency coupling</w:t>
       </w:r>
-      <w:bookmarkEnd w:id="0"/>
     </w:p>
     <w:p>
       <w:pPr>

</xml_diff>

<commit_message>
initial updates for 2023
</commit_message>
<xml_diff>
--- a/Syllabus/MA665_MA666_Syllabus.docx
+++ b/Syllabus/MA665_MA666_Syllabus.docx
@@ -1,6 +1,6 @@
 
 <file path=word/document.xml><?xml version="1.0" encoding="utf-8"?>
-<w:document xmlns:wpc="http://schemas.microsoft.com/office/word/2010/wordprocessingCanvas" xmlns:cx="http://schemas.microsoft.com/office/drawing/2014/chartex" xmlns:cx1="http://schemas.microsoft.com/office/drawing/2015/9/8/chartex" xmlns:cx2="http://schemas.microsoft.com/office/drawing/2015/10/21/chartex" xmlns:cx3="http://schemas.microsoft.com/office/drawing/2016/5/9/chartex" xmlns:cx4="http://schemas.microsoft.com/office/drawing/2016/5/10/chartex" xmlns:cx5="http://schemas.microsoft.com/office/drawing/2016/5/11/chartex" xmlns:cx6="http://schemas.microsoft.com/office/drawing/2016/5/12/chartex" xmlns:cx7="http://schemas.microsoft.com/office/drawing/2016/5/13/chartex" xmlns:cx8="http://schemas.microsoft.com/office/drawing/2016/5/14/chartex" xmlns:mc="http://schemas.openxmlformats.org/markup-compatibility/2006" xmlns:aink="http://schemas.microsoft.com/office/drawing/2016/ink" xmlns:am3d="http://schemas.microsoft.com/office/drawing/2017/model3d" xmlns:o="urn:schemas-microsoft-com:office:office" xmlns:r="http://schemas.openxmlformats.org/officeDocument/2006/relationships" xmlns:m="http://schemas.openxmlformats.org/officeDocument/2006/math" xmlns:v="urn:schemas-microsoft-com:vml" xmlns:wp14="http://schemas.microsoft.com/office/word/2010/wordprocessingDrawing" xmlns:wp="http://schemas.openxmlformats.org/drawingml/2006/wordprocessingDrawing" xmlns:w10="urn:schemas-microsoft-com:office:word" xmlns:w="http://schemas.openxmlformats.org/wordprocessingml/2006/main" xmlns:w14="http://schemas.microsoft.com/office/word/2010/wordml" xmlns:w15="http://schemas.microsoft.com/office/word/2012/wordml" xmlns:w16cex="http://schemas.microsoft.com/office/word/2018/wordml/cex" xmlns:w16cid="http://schemas.microsoft.com/office/word/2016/wordml/cid" xmlns:w16="http://schemas.microsoft.com/office/word/2018/wordml" xmlns:w16sdtdh="http://schemas.microsoft.com/office/word/2020/wordml/sdtdatahash" xmlns:w16se="http://schemas.microsoft.com/office/word/2015/wordml/symex" xmlns:wpg="http://schemas.microsoft.com/office/word/2010/wordprocessingGroup" xmlns:wpi="http://schemas.microsoft.com/office/word/2010/wordprocessingInk" xmlns:wne="http://schemas.microsoft.com/office/word/2006/wordml" xmlns:wps="http://schemas.microsoft.com/office/word/2010/wordprocessingShape" mc:Ignorable="w14 w15 w16se w16cid w16 w16cex w16sdtdh wp14">
+<w:document xmlns:wpc="http://schemas.microsoft.com/office/word/2010/wordprocessingCanvas" xmlns:cx="http://schemas.microsoft.com/office/drawing/2014/chartex" xmlns:cx1="http://schemas.microsoft.com/office/drawing/2015/9/8/chartex" xmlns:cx2="http://schemas.microsoft.com/office/drawing/2015/10/21/chartex" xmlns:cx3="http://schemas.microsoft.com/office/drawing/2016/5/9/chartex" xmlns:cx4="http://schemas.microsoft.com/office/drawing/2016/5/10/chartex" xmlns:cx5="http://schemas.microsoft.com/office/drawing/2016/5/11/chartex" xmlns:cx6="http://schemas.microsoft.com/office/drawing/2016/5/12/chartex" xmlns:cx7="http://schemas.microsoft.com/office/drawing/2016/5/13/chartex" xmlns:cx8="http://schemas.microsoft.com/office/drawing/2016/5/14/chartex" xmlns:mc="http://schemas.openxmlformats.org/markup-compatibility/2006" xmlns:aink="http://schemas.microsoft.com/office/drawing/2016/ink" xmlns:am3d="http://schemas.microsoft.com/office/drawing/2017/model3d" xmlns:o="urn:schemas-microsoft-com:office:office" xmlns:oel="http://schemas.microsoft.com/office/2019/extlst" xmlns:r="http://schemas.openxmlformats.org/officeDocument/2006/relationships" xmlns:m="http://schemas.openxmlformats.org/officeDocument/2006/math" xmlns:v="urn:schemas-microsoft-com:vml" xmlns:wp14="http://schemas.microsoft.com/office/word/2010/wordprocessingDrawing" xmlns:wp="http://schemas.openxmlformats.org/drawingml/2006/wordprocessingDrawing" xmlns:w10="urn:schemas-microsoft-com:office:word" xmlns:w="http://schemas.openxmlformats.org/wordprocessingml/2006/main" xmlns:w14="http://schemas.microsoft.com/office/word/2010/wordml" xmlns:w15="http://schemas.microsoft.com/office/word/2012/wordml" xmlns:w16cex="http://schemas.microsoft.com/office/word/2018/wordml/cex" xmlns:w16cid="http://schemas.microsoft.com/office/word/2016/wordml/cid" xmlns:w16="http://schemas.microsoft.com/office/word/2018/wordml" xmlns:w16sdtdh="http://schemas.microsoft.com/office/word/2020/wordml/sdtdatahash" xmlns:w16se="http://schemas.microsoft.com/office/word/2015/wordml/symex" xmlns:wpg="http://schemas.microsoft.com/office/word/2010/wordprocessingGroup" xmlns:wpi="http://schemas.microsoft.com/office/word/2010/wordprocessingInk" xmlns:wne="http://schemas.microsoft.com/office/word/2006/wordml" xmlns:wps="http://schemas.microsoft.com/office/word/2010/wordprocessingShape" mc:Ignorable="w14 w15 w16se w16cid w16 w16cex w16sdtdh wp14">
   <w:body>
     <w:p>
       <w:pPr>
@@ -126,7 +126,18 @@
           <w:sz w:val="22"/>
           <w:szCs w:val="22"/>
         </w:rPr>
-        <w:t>21</w:t>
+        <w:t>2</w:t>
+      </w:r>
+      <w:r>
+        <w:rPr>
+          <w:rFonts w:ascii="Arial" w:hAnsi="Arial" w:cs="Arial"/>
+          <w:b/>
+          <w:bCs/>
+          <w:color w:val="010101"/>
+          <w:sz w:val="22"/>
+          <w:szCs w:val="22"/>
+        </w:rPr>
+        <w:t>3</w:t>
       </w:r>
       <w:r>
         <w:rPr>
@@ -246,6 +257,24 @@
           <w:sz w:val="22"/>
           <w:szCs w:val="22"/>
         </w:rPr>
+        <w:t>5</w:t>
+      </w:r>
+      <w:r>
+        <w:rPr>
+          <w:rFonts w:ascii="Arial" w:hAnsi="Arial" w:cs="Arial"/>
+          <w:bCs/>
+          <w:sz w:val="22"/>
+          <w:szCs w:val="22"/>
+        </w:rPr>
+        <w:t>, 20</w:t>
+      </w:r>
+      <w:r>
+        <w:rPr>
+          <w:rFonts w:ascii="Arial" w:hAnsi="Arial" w:cs="Arial"/>
+          <w:bCs/>
+          <w:sz w:val="22"/>
+          <w:szCs w:val="22"/>
+        </w:rPr>
         <w:t>2</w:t>
       </w:r>
       <w:r>
@@ -255,6 +284,60 @@
           <w:sz w:val="22"/>
           <w:szCs w:val="22"/>
         </w:rPr>
+        <w:t>3</w:t>
+      </w:r>
+      <w:r>
+        <w:rPr>
+          <w:rFonts w:ascii="Arial" w:hAnsi="Arial" w:cs="Arial"/>
+          <w:bCs/>
+          <w:sz w:val="22"/>
+          <w:szCs w:val="22"/>
+        </w:rPr>
+        <w:t xml:space="preserve"> </w:t>
+      </w:r>
+      <w:r>
+        <w:rPr>
+          <w:rFonts w:ascii="Arial" w:hAnsi="Arial" w:cs="Arial"/>
+          <w:bCs/>
+          <w:sz w:val="22"/>
+          <w:szCs w:val="22"/>
+        </w:rPr>
+        <w:t>–</w:t>
+      </w:r>
+      <w:r>
+        <w:rPr>
+          <w:rFonts w:ascii="Arial" w:hAnsi="Arial" w:cs="Arial"/>
+          <w:bCs/>
+          <w:sz w:val="22"/>
+          <w:szCs w:val="22"/>
+        </w:rPr>
+        <w:t xml:space="preserve"> October </w:t>
+      </w:r>
+      <w:r>
+        <w:rPr>
+          <w:rFonts w:ascii="Arial" w:hAnsi="Arial" w:cs="Arial"/>
+          <w:bCs/>
+          <w:sz w:val="22"/>
+          <w:szCs w:val="22"/>
+        </w:rPr>
+        <w:t>2</w:t>
+      </w:r>
+      <w:r>
+        <w:rPr>
+          <w:rFonts w:ascii="Arial" w:hAnsi="Arial" w:cs="Arial"/>
+          <w:bCs/>
+          <w:sz w:val="22"/>
+          <w:szCs w:val="22"/>
+        </w:rPr>
+        <w:t>4</w:t>
+      </w:r>
+      <w:r>
+        <w:rPr>
+          <w:rFonts w:ascii="Arial" w:hAnsi="Arial" w:cs="Arial"/>
+          <w:bCs/>
+          <w:sz w:val="22"/>
+          <w:szCs w:val="22"/>
+        </w:rPr>
         <w:t>, 20</w:t>
       </w:r>
       <w:r>
@@ -273,79 +356,7 @@
           <w:sz w:val="22"/>
           <w:szCs w:val="22"/>
         </w:rPr>
-        <w:t>1</w:t>
-      </w:r>
-      <w:r>
-        <w:rPr>
-          <w:rFonts w:ascii="Arial" w:hAnsi="Arial" w:cs="Arial"/>
-          <w:bCs/>
-          <w:sz w:val="22"/>
-          <w:szCs w:val="22"/>
-        </w:rPr>
-        <w:t xml:space="preserve"> </w:t>
-      </w:r>
-      <w:r>
-        <w:rPr>
-          <w:rFonts w:ascii="Arial" w:hAnsi="Arial" w:cs="Arial"/>
-          <w:bCs/>
-          <w:sz w:val="22"/>
-          <w:szCs w:val="22"/>
-        </w:rPr>
-        <w:t>–</w:t>
-      </w:r>
-      <w:r>
-        <w:rPr>
-          <w:rFonts w:ascii="Arial" w:hAnsi="Arial" w:cs="Arial"/>
-          <w:bCs/>
-          <w:sz w:val="22"/>
-          <w:szCs w:val="22"/>
-        </w:rPr>
-        <w:t xml:space="preserve"> October </w:t>
-      </w:r>
-      <w:r>
-        <w:rPr>
-          <w:rFonts w:ascii="Arial" w:hAnsi="Arial" w:cs="Arial"/>
-          <w:bCs/>
-          <w:sz w:val="22"/>
-          <w:szCs w:val="22"/>
-        </w:rPr>
-        <w:t>2</w:t>
-      </w:r>
-      <w:r>
-        <w:rPr>
-          <w:rFonts w:ascii="Arial" w:hAnsi="Arial" w:cs="Arial"/>
-          <w:bCs/>
-          <w:sz w:val="22"/>
-          <w:szCs w:val="22"/>
-        </w:rPr>
-        <w:t>1</w:t>
-      </w:r>
-      <w:r>
-        <w:rPr>
-          <w:rFonts w:ascii="Arial" w:hAnsi="Arial" w:cs="Arial"/>
-          <w:bCs/>
-          <w:sz w:val="22"/>
-          <w:szCs w:val="22"/>
-        </w:rPr>
-        <w:t>, 20</w:t>
-      </w:r>
-      <w:r>
-        <w:rPr>
-          <w:rFonts w:ascii="Arial" w:hAnsi="Arial" w:cs="Arial"/>
-          <w:bCs/>
-          <w:sz w:val="22"/>
-          <w:szCs w:val="22"/>
-        </w:rPr>
-        <w:t>2</w:t>
-      </w:r>
-      <w:r>
-        <w:rPr>
-          <w:rFonts w:ascii="Arial" w:hAnsi="Arial" w:cs="Arial"/>
-          <w:bCs/>
-          <w:sz w:val="22"/>
-          <w:szCs w:val="22"/>
-        </w:rPr>
-        <w:t>1</w:t>
+        <w:t>3</w:t>
       </w:r>
       <w:r>
         <w:rPr>
@@ -704,6 +715,7 @@
         <w:autoSpaceDN w:val="0"/>
         <w:adjustRightInd w:val="0"/>
         <w:spacing w:line="360" w:lineRule="auto"/>
+        <w:jc w:val="both"/>
         <w:rPr>
           <w:rFonts w:ascii="Arial" w:hAnsi="Arial" w:cs="Arial"/>
           <w:sz w:val="22"/>
@@ -862,6 +874,7 @@
         <w:autoSpaceDN w:val="0"/>
         <w:adjustRightInd w:val="0"/>
         <w:spacing w:line="360" w:lineRule="auto"/>
+        <w:jc w:val="both"/>
         <w:rPr>
           <w:rFonts w:ascii="Arial" w:hAnsi="Arial" w:cs="Arial"/>
           <w:b/>
@@ -970,6 +983,7 @@
         <w:autoSpaceDN w:val="0"/>
         <w:adjustRightInd w:val="0"/>
         <w:spacing w:line="360" w:lineRule="auto"/>
+        <w:jc w:val="both"/>
         <w:rPr>
           <w:rFonts w:ascii="Arial" w:hAnsi="Arial" w:cs="Arial"/>
           <w:b/>
@@ -1141,6 +1155,7 @@
         <w:autoSpaceDN w:val="0"/>
         <w:adjustRightInd w:val="0"/>
         <w:spacing w:line="360" w:lineRule="auto"/>
+        <w:jc w:val="both"/>
         <w:rPr>
           <w:rFonts w:ascii="Arial" w:hAnsi="Arial" w:cs="Arial"/>
           <w:b/>
@@ -1339,7 +1354,7 @@
           <w:sz w:val="22"/>
           <w:szCs w:val="22"/>
         </w:rPr>
-        <w:t>2</w:t>
+        <w:t>5</w:t>
       </w:r>
       <w:r>
         <w:rPr>
@@ -1510,7 +1525,7 @@
           <w:sz w:val="22"/>
           <w:szCs w:val="22"/>
         </w:rPr>
-        <w:t>9</w:t>
+        <w:t>12</w:t>
       </w:r>
       <w:r>
         <w:rPr>
@@ -1607,8 +1622,20 @@
           <w:sz w:val="22"/>
           <w:szCs w:val="22"/>
         </w:rPr>
-        <w:t xml:space="preserve"> The integrate and fire neuron, and its extensions</w:t>
-      </w:r>
+        <w:t xml:space="preserve"> The integrate and fire neuron, and its </w:t>
+      </w:r>
+      <w:proofErr w:type="gramStart"/>
+      <w:r>
+        <w:rPr>
+          <w:rFonts w:ascii="Arial" w:hAnsi="Arial" w:cs="Arial"/>
+          <w:bCs/>
+          <w:color w:val="000000" w:themeColor="text1"/>
+          <w:sz w:val="22"/>
+          <w:szCs w:val="22"/>
+        </w:rPr>
+        <w:t>extensions</w:t>
+      </w:r>
+      <w:proofErr w:type="gramEnd"/>
     </w:p>
     <w:p>
       <w:pPr>
@@ -1720,7 +1747,7 @@
           <w:sz w:val="22"/>
           <w:szCs w:val="22"/>
         </w:rPr>
-        <w:t>6</w:t>
+        <w:t>9</w:t>
       </w:r>
       <w:r>
         <w:rPr>
@@ -1881,7 +1908,7 @@
           <w:sz w:val="22"/>
           <w:szCs w:val="22"/>
         </w:rPr>
-        <w:t>3</w:t>
+        <w:t>6</w:t>
       </w:r>
       <w:r>
         <w:rPr>
@@ -1913,37 +1940,45 @@
         </w:rPr>
         <w:t>,</w:t>
       </w:r>
-      <w:proofErr w:type="gramStart"/>
-      <w:r>
-        <w:rPr>
-          <w:rFonts w:ascii="Arial" w:hAnsi="Arial" w:cs="Arial"/>
-          <w:bCs/>
-          <w:color w:val="000000" w:themeColor="text1"/>
-          <w:sz w:val="22"/>
-          <w:szCs w:val="22"/>
-        </w:rPr>
-        <w:t>30</w:t>
-      </w:r>
-      <w:r>
-        <w:rPr>
-          <w:rFonts w:ascii="Arial" w:hAnsi="Arial" w:cs="Arial"/>
-          <w:bCs/>
-          <w:color w:val="000000" w:themeColor="text1"/>
-          <w:sz w:val="22"/>
-          <w:szCs w:val="22"/>
-        </w:rPr>
-        <w:t>,Oct</w:t>
-      </w:r>
-      <w:proofErr w:type="gramEnd"/>
-      <w:r>
-        <w:rPr>
-          <w:rFonts w:ascii="Arial" w:hAnsi="Arial" w:cs="Arial"/>
-          <w:bCs/>
-          <w:color w:val="000000" w:themeColor="text1"/>
-          <w:sz w:val="22"/>
-          <w:szCs w:val="22"/>
-        </w:rPr>
-        <w:t xml:space="preserve"> 5</w:t>
+      <w:r>
+        <w:rPr>
+          <w:rFonts w:ascii="Arial" w:hAnsi="Arial" w:cs="Arial"/>
+          <w:bCs/>
+          <w:color w:val="000000" w:themeColor="text1"/>
+          <w:sz w:val="22"/>
+          <w:szCs w:val="22"/>
+        </w:rPr>
+        <w:t xml:space="preserve"> </w:t>
+      </w:r>
+      <w:r>
+        <w:rPr>
+          <w:rFonts w:ascii="Arial" w:hAnsi="Arial" w:cs="Arial"/>
+          <w:bCs/>
+          <w:color w:val="000000" w:themeColor="text1"/>
+          <w:sz w:val="22"/>
+          <w:szCs w:val="22"/>
+        </w:rPr>
+        <w:t xml:space="preserve">Oct </w:t>
+      </w:r>
+      <w:r>
+        <w:rPr>
+          <w:rFonts w:ascii="Arial" w:hAnsi="Arial" w:cs="Arial"/>
+          <w:bCs/>
+          <w:color w:val="000000" w:themeColor="text1"/>
+          <w:sz w:val="22"/>
+          <w:szCs w:val="22"/>
+        </w:rPr>
+        <w:t>3,</w:t>
+      </w:r>
+      <w:r>
+        <w:rPr>
+          <w:rFonts w:ascii="Arial" w:hAnsi="Arial" w:cs="Arial"/>
+          <w:bCs/>
+          <w:color w:val="000000" w:themeColor="text1"/>
+          <w:sz w:val="22"/>
+          <w:szCs w:val="22"/>
+        </w:rPr>
+        <w:t>5</w:t>
       </w:r>
       <w:r>
         <w:rPr>
@@ -2094,26 +2129,6 @@
           <w:sz w:val="22"/>
           <w:szCs w:val="22"/>
         </w:rPr>
-        <w:t>Oct 7</w:t>
-      </w:r>
-      <w:r>
-        <w:rPr>
-          <w:rFonts w:ascii="Arial" w:hAnsi="Arial" w:cs="Arial"/>
-          <w:bCs/>
-          <w:color w:val="000000" w:themeColor="text1"/>
-          <w:sz w:val="22"/>
-          <w:szCs w:val="22"/>
-        </w:rPr>
-        <w:t xml:space="preserve">, </w:t>
-      </w:r>
-      <w:r>
-        <w:rPr>
-          <w:rFonts w:ascii="Arial" w:hAnsi="Arial" w:cs="Arial"/>
-          <w:bCs/>
-          <w:color w:val="000000" w:themeColor="text1"/>
-          <w:sz w:val="22"/>
-          <w:szCs w:val="22"/>
-        </w:rPr>
         <w:t xml:space="preserve">Oct </w:t>
       </w:r>
       <w:r>
@@ -2124,7 +2139,7 @@
           <w:sz w:val="22"/>
           <w:szCs w:val="22"/>
         </w:rPr>
-        <w:t>14</w:t>
+        <w:t>12, 17</w:t>
       </w:r>
       <w:r>
         <w:rPr>
@@ -2301,17 +2316,17 @@
           <w:sz w:val="22"/>
           <w:szCs w:val="22"/>
         </w:rPr>
-        <w:t>19, 21</w:t>
-      </w:r>
-      <w:r>
-        <w:rPr>
-          <w:rFonts w:ascii="Arial" w:hAnsi="Arial" w:cs="Arial"/>
-          <w:bCs/>
-          <w:color w:val="000000" w:themeColor="text1"/>
-          <w:sz w:val="22"/>
-          <w:szCs w:val="22"/>
-        </w:rPr>
-        <w:t>:</w:t>
+        <w:t>19, 2</w:t>
+      </w:r>
+      <w:r>
+        <w:rPr>
+          <w:rFonts w:ascii="Arial" w:hAnsi="Arial" w:cs="Arial"/>
+          <w:bCs/>
+          <w:color w:val="000000" w:themeColor="text1"/>
+          <w:sz w:val="22"/>
+          <w:szCs w:val="22"/>
+        </w:rPr>
+        <w:t>4:</w:t>
       </w:r>
       <w:r>
         <w:rPr>
@@ -2601,6 +2616,69 @@
           <w:sz w:val="22"/>
           <w:szCs w:val="22"/>
         </w:rPr>
+        <w:t>23</w:t>
+      </w:r>
+      <w:r>
+        <w:rPr>
+          <w:rFonts w:ascii="Arial" w:hAnsi="Arial" w:cs="Arial"/>
+          <w:bCs/>
+          <w:sz w:val="22"/>
+          <w:szCs w:val="22"/>
+        </w:rPr>
+        <w:t xml:space="preserve"> </w:t>
+      </w:r>
+      <w:r>
+        <w:rPr>
+          <w:rFonts w:ascii="Arial" w:hAnsi="Arial" w:cs="Arial"/>
+          <w:bCs/>
+          <w:sz w:val="22"/>
+          <w:szCs w:val="22"/>
+        </w:rPr>
+        <w:t>–</w:t>
+      </w:r>
+      <w:r>
+        <w:rPr>
+          <w:rFonts w:ascii="Arial" w:hAnsi="Arial" w:cs="Arial"/>
+          <w:bCs/>
+          <w:sz w:val="22"/>
+          <w:szCs w:val="22"/>
+        </w:rPr>
+        <w:t xml:space="preserve"> </w:t>
+      </w:r>
+      <w:r>
+        <w:rPr>
+          <w:rFonts w:ascii="Arial" w:hAnsi="Arial" w:cs="Arial"/>
+          <w:bCs/>
+          <w:sz w:val="22"/>
+          <w:szCs w:val="22"/>
+        </w:rPr>
+        <w:t xml:space="preserve">December </w:t>
+      </w:r>
+      <w:r>
+        <w:rPr>
+          <w:rFonts w:ascii="Arial" w:hAnsi="Arial" w:cs="Arial"/>
+          <w:bCs/>
+          <w:sz w:val="22"/>
+          <w:szCs w:val="22"/>
+        </w:rPr>
+        <w:t>12</w:t>
+      </w:r>
+      <w:r>
+        <w:rPr>
+          <w:rFonts w:ascii="Arial" w:hAnsi="Arial" w:cs="Arial"/>
+          <w:bCs/>
+          <w:sz w:val="22"/>
+          <w:szCs w:val="22"/>
+        </w:rPr>
+        <w:t>, 20</w:t>
+      </w:r>
+      <w:r>
+        <w:rPr>
+          <w:rFonts w:ascii="Arial" w:hAnsi="Arial" w:cs="Arial"/>
+          <w:bCs/>
+          <w:sz w:val="22"/>
+          <w:szCs w:val="22"/>
+        </w:rPr>
         <w:t>2</w:t>
       </w:r>
       <w:r>
@@ -2610,79 +2688,7 @@
           <w:sz w:val="22"/>
           <w:szCs w:val="22"/>
         </w:rPr>
-        <w:t>1</w:t>
-      </w:r>
-      <w:r>
-        <w:rPr>
-          <w:rFonts w:ascii="Arial" w:hAnsi="Arial" w:cs="Arial"/>
-          <w:bCs/>
-          <w:sz w:val="22"/>
-          <w:szCs w:val="22"/>
-        </w:rPr>
-        <w:t xml:space="preserve"> </w:t>
-      </w:r>
-      <w:r>
-        <w:rPr>
-          <w:rFonts w:ascii="Arial" w:hAnsi="Arial" w:cs="Arial"/>
-          <w:bCs/>
-          <w:sz w:val="22"/>
-          <w:szCs w:val="22"/>
-        </w:rPr>
-        <w:t>–</w:t>
-      </w:r>
-      <w:r>
-        <w:rPr>
-          <w:rFonts w:ascii="Arial" w:hAnsi="Arial" w:cs="Arial"/>
-          <w:bCs/>
-          <w:sz w:val="22"/>
-          <w:szCs w:val="22"/>
-        </w:rPr>
-        <w:t xml:space="preserve"> </w:t>
-      </w:r>
-      <w:r>
-        <w:rPr>
-          <w:rFonts w:ascii="Arial" w:hAnsi="Arial" w:cs="Arial"/>
-          <w:bCs/>
-          <w:sz w:val="22"/>
-          <w:szCs w:val="22"/>
-        </w:rPr>
-        <w:t xml:space="preserve">December </w:t>
-      </w:r>
-      <w:r>
-        <w:rPr>
-          <w:rFonts w:ascii="Arial" w:hAnsi="Arial" w:cs="Arial"/>
-          <w:bCs/>
-          <w:sz w:val="22"/>
-          <w:szCs w:val="22"/>
-        </w:rPr>
-        <w:t>9</w:t>
-      </w:r>
-      <w:r>
-        <w:rPr>
-          <w:rFonts w:ascii="Arial" w:hAnsi="Arial" w:cs="Arial"/>
-          <w:bCs/>
-          <w:sz w:val="22"/>
-          <w:szCs w:val="22"/>
-        </w:rPr>
-        <w:t>, 20</w:t>
-      </w:r>
-      <w:r>
-        <w:rPr>
-          <w:rFonts w:ascii="Arial" w:hAnsi="Arial" w:cs="Arial"/>
-          <w:bCs/>
-          <w:sz w:val="22"/>
-          <w:szCs w:val="22"/>
-        </w:rPr>
-        <w:t>2</w:t>
-      </w:r>
-      <w:r>
-        <w:rPr>
-          <w:rFonts w:ascii="Arial" w:hAnsi="Arial" w:cs="Arial"/>
-          <w:bCs/>
-          <w:sz w:val="22"/>
-          <w:szCs w:val="22"/>
-        </w:rPr>
-        <w:t>1</w:t>
+        <w:t>3</w:t>
       </w:r>
       <w:r>
         <w:rPr>
@@ -2971,6 +2977,7 @@
         <w:autoSpaceDN w:val="0"/>
         <w:adjustRightInd w:val="0"/>
         <w:spacing w:line="360" w:lineRule="auto"/>
+        <w:jc w:val="both"/>
         <w:rPr>
           <w:rFonts w:ascii="Arial" w:hAnsi="Arial" w:cs="Arial"/>
           <w:b/>
@@ -3211,6 +3218,7 @@
         <w:autoSpaceDN w:val="0"/>
         <w:adjustRightInd w:val="0"/>
         <w:spacing w:line="360" w:lineRule="auto"/>
+        <w:jc w:val="both"/>
         <w:rPr>
           <w:rFonts w:ascii="Arial" w:hAnsi="Arial" w:cs="Arial"/>
           <w:b/>
@@ -3299,6 +3307,7 @@
         <w:autoSpaceDN w:val="0"/>
         <w:adjustRightInd w:val="0"/>
         <w:spacing w:line="360" w:lineRule="auto"/>
+        <w:jc w:val="both"/>
         <w:rPr>
           <w:rFonts w:ascii="Arial" w:hAnsi="Arial" w:cs="Arial"/>
           <w:bCs/>
@@ -3516,16 +3525,34 @@
           <w:sz w:val="22"/>
           <w:szCs w:val="22"/>
         </w:rPr>
-        <w:t>Oct 26,28</w:t>
-      </w:r>
-      <w:r>
-        <w:rPr>
-          <w:rFonts w:ascii="Arial" w:hAnsi="Arial" w:cs="Arial"/>
-          <w:bCs/>
-          <w:sz w:val="22"/>
-          <w:szCs w:val="22"/>
-        </w:rPr>
-        <w:t>, Nov 2</w:t>
+        <w:t>Oct 26,</w:t>
+      </w:r>
+      <w:r>
+        <w:rPr>
+          <w:rFonts w:ascii="Arial" w:hAnsi="Arial" w:cs="Arial"/>
+          <w:bCs/>
+          <w:sz w:val="22"/>
+          <w:szCs w:val="22"/>
+        </w:rPr>
+        <w:t>31</w:t>
+      </w:r>
+      <w:r>
+        <w:rPr>
+          <w:rFonts w:ascii="Arial" w:hAnsi="Arial" w:cs="Arial"/>
+          <w:bCs/>
+          <w:sz w:val="22"/>
+          <w:szCs w:val="22"/>
+        </w:rPr>
+        <w:t>,</w:t>
+      </w:r>
+      <w:r>
+        <w:rPr>
+          <w:rFonts w:ascii="Arial" w:hAnsi="Arial" w:cs="Arial"/>
+          <w:bCs/>
+          <w:sz w:val="22"/>
+          <w:szCs w:val="22"/>
+        </w:rPr>
+        <w:t xml:space="preserve"> Nov 2</w:t>
       </w:r>
       <w:r>
         <w:rPr>
@@ -3659,16 +3686,34 @@
           <w:sz w:val="22"/>
           <w:szCs w:val="22"/>
         </w:rPr>
-        <w:t>Nov 4</w:t>
-      </w:r>
-      <w:r>
-        <w:rPr>
-          <w:rFonts w:ascii="Arial" w:hAnsi="Arial" w:cs="Arial"/>
-          <w:bCs/>
-          <w:sz w:val="22"/>
-          <w:szCs w:val="22"/>
-        </w:rPr>
-        <w:t>,9,11</w:t>
+        <w:t xml:space="preserve">Nov </w:t>
+      </w:r>
+      <w:r>
+        <w:rPr>
+          <w:rFonts w:ascii="Arial" w:hAnsi="Arial" w:cs="Arial"/>
+          <w:bCs/>
+          <w:sz w:val="22"/>
+          <w:szCs w:val="22"/>
+        </w:rPr>
+        <w:t>7</w:t>
+      </w:r>
+      <w:r>
+        <w:rPr>
+          <w:rFonts w:ascii="Arial" w:hAnsi="Arial" w:cs="Arial"/>
+          <w:bCs/>
+          <w:sz w:val="22"/>
+          <w:szCs w:val="22"/>
+        </w:rPr>
+        <w:t>,9,1</w:t>
+      </w:r>
+      <w:r>
+        <w:rPr>
+          <w:rFonts w:ascii="Arial" w:hAnsi="Arial" w:cs="Arial"/>
+          <w:bCs/>
+          <w:sz w:val="22"/>
+          <w:szCs w:val="22"/>
+        </w:rPr>
+        <w:t>4</w:t>
       </w:r>
       <w:r>
         <w:rPr>
@@ -3817,17 +3862,16 @@
           <w:sz w:val="22"/>
           <w:szCs w:val="22"/>
         </w:rPr>
-        <w:t>16,18</w:t>
-      </w:r>
-      <w:r>
-        <w:rPr>
-          <w:rFonts w:ascii="Arial" w:hAnsi="Arial" w:cs="Arial"/>
-          <w:bCs/>
-          <w:color w:val="FF0000"/>
-          <w:sz w:val="22"/>
-          <w:szCs w:val="22"/>
-        </w:rPr>
-        <w:t>, 23</w:t>
+        <w:t>16,</w:t>
+      </w:r>
+      <w:r>
+        <w:rPr>
+          <w:rFonts w:ascii="Arial" w:hAnsi="Arial" w:cs="Arial"/>
+          <w:bCs/>
+          <w:sz w:val="22"/>
+          <w:szCs w:val="22"/>
+        </w:rPr>
+        <w:t>21,28</w:t>
       </w:r>
       <w:r>
         <w:rPr>
@@ -3870,59 +3914,66 @@
           <w:rFonts w:ascii="Arial" w:hAnsi="Arial" w:cs="Arial"/>
           <w:b/>
           <w:bCs/>
-          <w:strike/>
-          <w:color w:val="FF0000"/>
-          <w:sz w:val="22"/>
-          <w:szCs w:val="22"/>
-        </w:rPr>
-      </w:pPr>
-      <w:r>
-        <w:rPr>
-          <w:rFonts w:ascii="Arial" w:hAnsi="Arial" w:cs="Arial"/>
-          <w:b/>
-          <w:bCs/>
-          <w:strike/>
-          <w:color w:val="FF0000"/>
-          <w:sz w:val="22"/>
-          <w:szCs w:val="22"/>
-        </w:rPr>
-        <w:t>Topic 10</w:t>
-      </w:r>
-      <w:r>
-        <w:rPr>
-          <w:rFonts w:ascii="Arial" w:hAnsi="Arial" w:cs="Arial"/>
-          <w:b/>
-          <w:bCs/>
-          <w:strike/>
-          <w:color w:val="FF0000"/>
-          <w:sz w:val="22"/>
-          <w:szCs w:val="22"/>
-        </w:rPr>
-        <w:tab/>
-      </w:r>
-      <w:r>
-        <w:rPr>
-          <w:rFonts w:ascii="Arial" w:hAnsi="Arial" w:cs="Arial"/>
-          <w:b/>
-          <w:bCs/>
-          <w:strike/>
-          <w:color w:val="FF0000"/>
-          <w:sz w:val="22"/>
-          <w:szCs w:val="22"/>
-        </w:rPr>
-        <w:tab/>
-      </w:r>
-      <w:r>
-        <w:rPr>
-          <w:rFonts w:ascii="Arial" w:hAnsi="Arial" w:cs="Arial"/>
-          <w:b/>
-          <w:bCs/>
-          <w:strike/>
-          <w:color w:val="FF0000"/>
-          <w:sz w:val="22"/>
-          <w:szCs w:val="22"/>
-        </w:rPr>
-        <w:t>Functional connectivity example</w:t>
+          <w:color w:val="000000" w:themeColor="text1"/>
+          <w:sz w:val="22"/>
+          <w:szCs w:val="22"/>
+        </w:rPr>
+      </w:pPr>
+      <w:r>
+        <w:rPr>
+          <w:rFonts w:ascii="Arial" w:hAnsi="Arial" w:cs="Arial"/>
+          <w:b/>
+          <w:bCs/>
+          <w:color w:val="000000" w:themeColor="text1"/>
+          <w:sz w:val="22"/>
+          <w:szCs w:val="22"/>
+        </w:rPr>
+        <w:t>Topic 1</w:t>
+      </w:r>
+      <w:r>
+        <w:rPr>
+          <w:rFonts w:ascii="Arial" w:hAnsi="Arial" w:cs="Arial"/>
+          <w:b/>
+          <w:bCs/>
+          <w:color w:val="000000" w:themeColor="text1"/>
+          <w:sz w:val="22"/>
+          <w:szCs w:val="22"/>
+        </w:rPr>
+        <w:t>0</w:t>
+      </w:r>
+      <w:r>
+        <w:rPr>
+          <w:rFonts w:ascii="Arial" w:hAnsi="Arial" w:cs="Arial"/>
+          <w:b/>
+          <w:bCs/>
+          <w:color w:val="000000" w:themeColor="text1"/>
+          <w:sz w:val="22"/>
+          <w:szCs w:val="22"/>
+        </w:rPr>
+        <w:tab/>
+      </w:r>
+      <w:r>
+        <w:rPr>
+          <w:rFonts w:ascii="Arial" w:hAnsi="Arial" w:cs="Arial"/>
+          <w:b/>
+          <w:bCs/>
+          <w:color w:val="000000" w:themeColor="text1"/>
+          <w:sz w:val="22"/>
+          <w:szCs w:val="22"/>
+        </w:rPr>
+        <w:tab/>
+        <w:t>Rhythm models</w:t>
+      </w:r>
+      <w:r>
+        <w:rPr>
+          <w:rFonts w:ascii="Arial" w:hAnsi="Arial" w:cs="Arial"/>
+          <w:b/>
+          <w:bCs/>
+          <w:color w:val="000000" w:themeColor="text1"/>
+          <w:sz w:val="22"/>
+          <w:szCs w:val="22"/>
+        </w:rPr>
+        <w:t xml:space="preserve"> OR Neural networks</w:t>
       </w:r>
     </w:p>
     <w:p>
@@ -3938,67 +3989,57 @@
         <w:rPr>
           <w:rFonts w:ascii="Arial" w:hAnsi="Arial" w:cs="Arial"/>
           <w:bCs/>
-          <w:strike/>
-          <w:color w:val="FF0000"/>
-          <w:sz w:val="22"/>
-          <w:szCs w:val="22"/>
-        </w:rPr>
-      </w:pPr>
-      <w:r>
-        <w:rPr>
-          <w:rFonts w:ascii="Arial" w:hAnsi="Arial" w:cs="Arial"/>
-          <w:bCs/>
-          <w:strike/>
-          <w:color w:val="FF0000"/>
-          <w:sz w:val="22"/>
-          <w:szCs w:val="22"/>
-        </w:rPr>
-        <w:t xml:space="preserve">Nov </w:t>
-      </w:r>
-      <w:r>
-        <w:rPr>
-          <w:rFonts w:ascii="Arial" w:hAnsi="Arial" w:cs="Arial"/>
-          <w:bCs/>
-          <w:strike/>
-          <w:color w:val="FF0000"/>
-          <w:sz w:val="22"/>
-          <w:szCs w:val="22"/>
-        </w:rPr>
-        <w:t>23</w:t>
-      </w:r>
-      <w:r>
-        <w:rPr>
-          <w:rFonts w:ascii="Arial" w:hAnsi="Arial" w:cs="Arial"/>
-          <w:bCs/>
-          <w:strike/>
-          <w:color w:val="FF0000"/>
-          <w:sz w:val="22"/>
-          <w:szCs w:val="22"/>
-        </w:rPr>
-        <w:tab/>
-      </w:r>
-      <w:r>
-        <w:rPr>
-          <w:rFonts w:ascii="Arial" w:hAnsi="Arial" w:cs="Arial"/>
-          <w:bCs/>
-          <w:strike/>
-          <w:color w:val="FF0000"/>
-          <w:sz w:val="22"/>
-          <w:szCs w:val="22"/>
-        </w:rPr>
-        <w:tab/>
-      </w:r>
-      <w:r>
-        <w:rPr>
-          <w:rFonts w:ascii="Arial" w:hAnsi="Arial" w:cs="Arial"/>
-          <w:bCs/>
-          <w:strike/>
-          <w:color w:val="FF0000"/>
-          <w:sz w:val="22"/>
-          <w:szCs w:val="22"/>
-        </w:rPr>
-        <w:tab/>
-        <w:t>Example sleep networks</w:t>
+          <w:color w:val="000000" w:themeColor="text1"/>
+          <w:sz w:val="22"/>
+          <w:szCs w:val="22"/>
+        </w:rPr>
+      </w:pPr>
+      <w:r>
+        <w:rPr>
+          <w:rFonts w:ascii="Arial" w:hAnsi="Arial" w:cs="Arial"/>
+          <w:bCs/>
+          <w:sz w:val="22"/>
+          <w:szCs w:val="22"/>
+        </w:rPr>
+        <w:t xml:space="preserve">Nov 30, Dec </w:t>
+      </w:r>
+      <w:r>
+        <w:rPr>
+          <w:rFonts w:ascii="Arial" w:hAnsi="Arial" w:cs="Arial"/>
+          <w:bCs/>
+          <w:sz w:val="22"/>
+          <w:szCs w:val="22"/>
+        </w:rPr>
+        <w:t>7</w:t>
+      </w:r>
+      <w:r>
+        <w:rPr>
+          <w:rFonts w:ascii="Arial" w:hAnsi="Arial" w:cs="Arial"/>
+          <w:bCs/>
+          <w:sz w:val="22"/>
+          <w:szCs w:val="22"/>
+        </w:rPr>
+        <w:tab/>
+      </w:r>
+      <w:r>
+        <w:rPr>
+          <w:rFonts w:ascii="Arial" w:hAnsi="Arial" w:cs="Arial"/>
+          <w:bCs/>
+          <w:sz w:val="22"/>
+          <w:szCs w:val="22"/>
+        </w:rPr>
+        <w:tab/>
+        <w:t xml:space="preserve">Class </w:t>
+      </w:r>
+      <w:r>
+        <w:rPr>
+          <w:rFonts w:ascii="Arial" w:hAnsi="Arial" w:cs="Arial"/>
+          <w:bCs/>
+          <w:color w:val="000000" w:themeColor="text1"/>
+          <w:sz w:val="22"/>
+          <w:szCs w:val="22"/>
+        </w:rPr>
+        <w:t>Discussion &amp; Challenges</w:t>
       </w:r>
     </w:p>
     <w:p>
@@ -4021,17 +4062,18 @@
           <w:rFonts w:ascii="Arial" w:hAnsi="Arial" w:cs="Arial"/>
           <w:b/>
           <w:bCs/>
-          <w:sz w:val="22"/>
-          <w:szCs w:val="22"/>
-        </w:rPr>
-        <w:t xml:space="preserve">Topic </w:t>
-      </w:r>
-      <w:r>
-        <w:rPr>
-          <w:rFonts w:ascii="Arial" w:hAnsi="Arial" w:cs="Arial"/>
-          <w:b/>
-          <w:bCs/>
-          <w:color w:val="FF0000"/>
+          <w:color w:val="000000" w:themeColor="text1"/>
+          <w:sz w:val="22"/>
+          <w:szCs w:val="22"/>
+        </w:rPr>
+        <w:t>Topic 1</w:t>
+      </w:r>
+      <w:r>
+        <w:rPr>
+          <w:rFonts w:ascii="Arial" w:hAnsi="Arial" w:cs="Arial"/>
+          <w:b/>
+          <w:bCs/>
+          <w:color w:val="000000" w:themeColor="text1"/>
           <w:sz w:val="22"/>
           <w:szCs w:val="22"/>
         </w:rPr>
@@ -4042,122 +4084,30 @@
           <w:rFonts w:ascii="Arial" w:hAnsi="Arial" w:cs="Arial"/>
           <w:b/>
           <w:bCs/>
-          <w:color w:val="FF0000"/>
-          <w:sz w:val="22"/>
-          <w:szCs w:val="22"/>
-        </w:rPr>
-        <w:t>0</w:t>
-      </w:r>
-      <w:r>
-        <w:rPr>
-          <w:rFonts w:ascii="Arial" w:hAnsi="Arial" w:cs="Arial"/>
-          <w:b/>
-          <w:bCs/>
-          <w:sz w:val="22"/>
-          <w:szCs w:val="22"/>
-        </w:rPr>
-        <w:tab/>
-      </w:r>
-      <w:r>
-        <w:rPr>
-          <w:rFonts w:ascii="Arial" w:hAnsi="Arial" w:cs="Arial"/>
-          <w:b/>
-          <w:bCs/>
-          <w:sz w:val="22"/>
-          <w:szCs w:val="22"/>
-        </w:rPr>
-        <w:tab/>
-      </w:r>
-      <w:r>
-        <w:rPr>
-          <w:rFonts w:ascii="Arial" w:hAnsi="Arial" w:cs="Arial"/>
-          <w:b/>
-          <w:bCs/>
-          <w:strike/>
-          <w:color w:val="FF0000"/>
-          <w:sz w:val="22"/>
-          <w:szCs w:val="22"/>
-        </w:rPr>
-        <w:t>Rhythm models</w:t>
-      </w:r>
-      <w:r>
-        <w:rPr>
-          <w:rFonts w:ascii="Arial" w:hAnsi="Arial" w:cs="Arial"/>
-          <w:b/>
-          <w:bCs/>
-          <w:strike/>
-          <w:color w:val="FF0000"/>
-          <w:sz w:val="22"/>
-          <w:szCs w:val="22"/>
-        </w:rPr>
-        <w:t xml:space="preserve"> OR</w:t>
-      </w:r>
-      <w:r>
-        <w:rPr>
-          <w:rFonts w:ascii="Arial" w:hAnsi="Arial" w:cs="Arial"/>
-          <w:b/>
-          <w:bCs/>
-          <w:sz w:val="22"/>
-          <w:szCs w:val="22"/>
-        </w:rPr>
-        <w:t xml:space="preserve"> Neural networks</w:t>
-      </w:r>
-    </w:p>
-    <w:p>
-      <w:pPr>
-        <w:widowControl w:val="0"/>
-        <w:pBdr>
-          <w:bottom w:val="single" w:sz="6" w:space="1" w:color="auto"/>
-        </w:pBdr>
-        <w:autoSpaceDE w:val="0"/>
-        <w:autoSpaceDN w:val="0"/>
-        <w:adjustRightInd w:val="0"/>
-        <w:spacing w:line="360" w:lineRule="auto"/>
-        <w:rPr>
-          <w:rFonts w:ascii="Arial" w:hAnsi="Arial" w:cs="Arial"/>
-          <w:bCs/>
-          <w:color w:val="000000" w:themeColor="text1"/>
-          <w:sz w:val="22"/>
-          <w:szCs w:val="22"/>
-        </w:rPr>
-      </w:pPr>
-      <w:r>
-        <w:rPr>
-          <w:rFonts w:ascii="Arial" w:hAnsi="Arial" w:cs="Arial"/>
-          <w:bCs/>
-          <w:sz w:val="22"/>
-          <w:szCs w:val="22"/>
-        </w:rPr>
-        <w:t>Nov 30, Dec 2</w:t>
-      </w:r>
-      <w:r>
-        <w:rPr>
-          <w:rFonts w:ascii="Arial" w:hAnsi="Arial" w:cs="Arial"/>
-          <w:bCs/>
-          <w:sz w:val="22"/>
-          <w:szCs w:val="22"/>
-        </w:rPr>
-        <w:tab/>
-      </w:r>
-      <w:r>
-        <w:rPr>
-          <w:rFonts w:ascii="Arial" w:hAnsi="Arial" w:cs="Arial"/>
-          <w:bCs/>
-          <w:sz w:val="22"/>
-          <w:szCs w:val="22"/>
-        </w:rPr>
-        <w:tab/>
-        <w:t xml:space="preserve">Class </w:t>
-      </w:r>
-      <w:r>
-        <w:rPr>
-          <w:rFonts w:ascii="Arial" w:hAnsi="Arial" w:cs="Arial"/>
-          <w:bCs/>
-          <w:color w:val="000000" w:themeColor="text1"/>
-          <w:sz w:val="22"/>
-          <w:szCs w:val="22"/>
-        </w:rPr>
-        <w:t>Discussion &amp; Challenges</w:t>
+          <w:sz w:val="22"/>
+          <w:szCs w:val="22"/>
+        </w:rPr>
+        <w:tab/>
+      </w:r>
+      <w:r>
+        <w:rPr>
+          <w:rFonts w:ascii="Arial" w:hAnsi="Arial" w:cs="Arial"/>
+          <w:b/>
+          <w:bCs/>
+          <w:sz w:val="22"/>
+          <w:szCs w:val="22"/>
+        </w:rPr>
+        <w:tab/>
+      </w:r>
+      <w:r>
+        <w:rPr>
+          <w:rFonts w:ascii="Arial" w:hAnsi="Arial" w:cs="Arial"/>
+          <w:b/>
+          <w:bCs/>
+          <w:sz w:val="22"/>
+          <w:szCs w:val="22"/>
+        </w:rPr>
+        <w:t>A quick introduction to regression</w:t>
       </w:r>
     </w:p>
     <w:p>
@@ -4169,115 +4119,63 @@
         <w:spacing w:line="360" w:lineRule="auto"/>
         <w:rPr>
           <w:rFonts w:ascii="Arial" w:hAnsi="Arial" w:cs="Arial"/>
-          <w:b/>
-          <w:bCs/>
-          <w:sz w:val="22"/>
-          <w:szCs w:val="22"/>
-        </w:rPr>
-      </w:pPr>
-      <w:r>
-        <w:rPr>
-          <w:rFonts w:ascii="Arial" w:hAnsi="Arial" w:cs="Arial"/>
-          <w:b/>
-          <w:bCs/>
-          <w:sz w:val="22"/>
-          <w:szCs w:val="22"/>
-        </w:rPr>
-        <w:t xml:space="preserve">Topic </w:t>
-      </w:r>
-      <w:r>
-        <w:rPr>
-          <w:rFonts w:ascii="Arial" w:hAnsi="Arial" w:cs="Arial"/>
-          <w:b/>
-          <w:bCs/>
-          <w:color w:val="FF0000"/>
-          <w:sz w:val="22"/>
-          <w:szCs w:val="22"/>
-        </w:rPr>
-        <w:t>1</w:t>
-      </w:r>
-      <w:r>
-        <w:rPr>
-          <w:rFonts w:ascii="Arial" w:hAnsi="Arial" w:cs="Arial"/>
-          <w:b/>
-          <w:bCs/>
-          <w:color w:val="FF0000"/>
-          <w:sz w:val="22"/>
-          <w:szCs w:val="22"/>
-        </w:rPr>
-        <w:t>1</w:t>
-      </w:r>
-      <w:r>
-        <w:rPr>
-          <w:rFonts w:ascii="Arial" w:hAnsi="Arial" w:cs="Arial"/>
-          <w:b/>
-          <w:bCs/>
-          <w:sz w:val="22"/>
-          <w:szCs w:val="22"/>
-        </w:rPr>
-        <w:tab/>
-      </w:r>
-      <w:r>
-        <w:rPr>
-          <w:rFonts w:ascii="Arial" w:hAnsi="Arial" w:cs="Arial"/>
-          <w:b/>
-          <w:bCs/>
-          <w:sz w:val="22"/>
-          <w:szCs w:val="22"/>
-        </w:rPr>
-        <w:tab/>
-      </w:r>
-      <w:r>
-        <w:rPr>
-          <w:rFonts w:ascii="Arial" w:hAnsi="Arial" w:cs="Arial"/>
-          <w:b/>
-          <w:bCs/>
-          <w:sz w:val="22"/>
-          <w:szCs w:val="22"/>
-        </w:rPr>
-        <w:t>A quick introduction to regression</w:t>
-      </w:r>
-    </w:p>
-    <w:p>
-      <w:pPr>
-        <w:widowControl w:val="0"/>
-        <w:autoSpaceDE w:val="0"/>
-        <w:autoSpaceDN w:val="0"/>
-        <w:adjustRightInd w:val="0"/>
-        <w:spacing w:line="360" w:lineRule="auto"/>
-        <w:rPr>
-          <w:rFonts w:ascii="Arial" w:hAnsi="Arial" w:cs="Arial"/>
-          <w:bCs/>
-          <w:sz w:val="22"/>
-          <w:szCs w:val="22"/>
-        </w:rPr>
-      </w:pPr>
-      <w:r>
-        <w:rPr>
-          <w:rFonts w:ascii="Arial" w:hAnsi="Arial" w:cs="Arial"/>
-          <w:bCs/>
-          <w:sz w:val="22"/>
-          <w:szCs w:val="22"/>
-        </w:rPr>
-        <w:t>Dec 7, 9</w:t>
-      </w:r>
-      <w:r>
-        <w:rPr>
-          <w:rFonts w:ascii="Arial" w:hAnsi="Arial" w:cs="Arial"/>
-          <w:bCs/>
-          <w:sz w:val="22"/>
-          <w:szCs w:val="22"/>
-        </w:rPr>
-        <w:tab/>
-      </w:r>
-      <w:r>
-        <w:rPr>
-          <w:rFonts w:ascii="Arial" w:hAnsi="Arial" w:cs="Arial"/>
-          <w:bCs/>
-          <w:sz w:val="22"/>
-          <w:szCs w:val="22"/>
-        </w:rPr>
-        <w:tab/>
+          <w:bCs/>
+          <w:sz w:val="22"/>
+          <w:szCs w:val="22"/>
+        </w:rPr>
+      </w:pPr>
+      <w:r>
+        <w:rPr>
+          <w:rFonts w:ascii="Arial" w:hAnsi="Arial" w:cs="Arial"/>
+          <w:bCs/>
+          <w:sz w:val="22"/>
+          <w:szCs w:val="22"/>
+        </w:rPr>
+        <w:t xml:space="preserve">Dec </w:t>
+      </w:r>
+      <w:r>
+        <w:rPr>
+          <w:rFonts w:ascii="Arial" w:hAnsi="Arial" w:cs="Arial"/>
+          <w:bCs/>
+          <w:sz w:val="22"/>
+          <w:szCs w:val="22"/>
+        </w:rPr>
+        <w:t>12</w:t>
+      </w:r>
+      <w:r>
+        <w:rPr>
+          <w:rFonts w:ascii="Arial" w:hAnsi="Arial" w:cs="Arial"/>
+          <w:bCs/>
+          <w:sz w:val="22"/>
+          <w:szCs w:val="22"/>
+        </w:rPr>
+        <w:tab/>
+      </w:r>
+      <w:r>
+        <w:rPr>
+          <w:rFonts w:ascii="Arial" w:hAnsi="Arial" w:cs="Arial"/>
+          <w:bCs/>
+          <w:sz w:val="22"/>
+          <w:szCs w:val="22"/>
+        </w:rPr>
+        <w:tab/>
+      </w:r>
+      <w:r>
+        <w:rPr>
+          <w:rFonts w:ascii="Arial" w:hAnsi="Arial" w:cs="Arial"/>
+          <w:bCs/>
+          <w:sz w:val="22"/>
+          <w:szCs w:val="22"/>
+        </w:rPr>
+        <w:tab/>
+      </w:r>
+      <w:r>
+        <w:rPr>
+          <w:rFonts w:ascii="Arial" w:hAnsi="Arial" w:cs="Arial"/>
+          <w:bCs/>
+          <w:sz w:val="22"/>
+          <w:szCs w:val="22"/>
+        </w:rPr>
         <w:t xml:space="preserve">Class </w:t>
       </w:r>
       <w:r>
@@ -4302,7 +4200,7 @@
 </file>
 
 <file path=word/numbering.xml><?xml version="1.0" encoding="utf-8"?>
-<w:numbering xmlns:wpc="http://schemas.microsoft.com/office/word/2010/wordprocessingCanvas" xmlns:cx="http://schemas.microsoft.com/office/drawing/2014/chartex" xmlns:cx1="http://schemas.microsoft.com/office/drawing/2015/9/8/chartex" xmlns:cx2="http://schemas.microsoft.com/office/drawing/2015/10/21/chartex" xmlns:cx3="http://schemas.microsoft.com/office/drawing/2016/5/9/chartex" xmlns:cx4="http://schemas.microsoft.com/office/drawing/2016/5/10/chartex" xmlns:cx5="http://schemas.microsoft.com/office/drawing/2016/5/11/chartex" xmlns:cx6="http://schemas.microsoft.com/office/drawing/2016/5/12/chartex" xmlns:cx7="http://schemas.microsoft.com/office/drawing/2016/5/13/chartex" xmlns:cx8="http://schemas.microsoft.com/office/drawing/2016/5/14/chartex" xmlns:mc="http://schemas.openxmlformats.org/markup-compatibility/2006" xmlns:aink="http://schemas.microsoft.com/office/drawing/2016/ink" xmlns:am3d="http://schemas.microsoft.com/office/drawing/2017/model3d" xmlns:o="urn:schemas-microsoft-com:office:office" xmlns:r="http://schemas.openxmlformats.org/officeDocument/2006/relationships" xmlns:m="http://schemas.openxmlformats.org/officeDocument/2006/math" xmlns:v="urn:schemas-microsoft-com:vml" xmlns:wp14="http://schemas.microsoft.com/office/word/2010/wordprocessingDrawing" xmlns:wp="http://schemas.openxmlformats.org/drawingml/2006/wordprocessingDrawing" xmlns:w10="urn:schemas-microsoft-com:office:word" xmlns:w="http://schemas.openxmlformats.org/wordprocessingml/2006/main" xmlns:w14="http://schemas.microsoft.com/office/word/2010/wordml" xmlns:w15="http://schemas.microsoft.com/office/word/2012/wordml" xmlns:w16cex="http://schemas.microsoft.com/office/word/2018/wordml/cex" xmlns:w16cid="http://schemas.microsoft.com/office/word/2016/wordml/cid" xmlns:w16="http://schemas.microsoft.com/office/word/2018/wordml" xmlns:w16sdtdh="http://schemas.microsoft.com/office/word/2020/wordml/sdtdatahash" xmlns:w16se="http://schemas.microsoft.com/office/word/2015/wordml/symex" xmlns:wpg="http://schemas.microsoft.com/office/word/2010/wordprocessingGroup" xmlns:wpi="http://schemas.microsoft.com/office/word/2010/wordprocessingInk" xmlns:wne="http://schemas.microsoft.com/office/word/2006/wordml" xmlns:wps="http://schemas.microsoft.com/office/word/2010/wordprocessingShape" mc:Ignorable="w14 w15 w16se w16cid w16 w16cex w16sdtdh wp14">
+<w:numbering xmlns:wpc="http://schemas.microsoft.com/office/word/2010/wordprocessingCanvas" xmlns:cx="http://schemas.microsoft.com/office/drawing/2014/chartex" xmlns:cx1="http://schemas.microsoft.com/office/drawing/2015/9/8/chartex" xmlns:cx2="http://schemas.microsoft.com/office/drawing/2015/10/21/chartex" xmlns:cx3="http://schemas.microsoft.com/office/drawing/2016/5/9/chartex" xmlns:cx4="http://schemas.microsoft.com/office/drawing/2016/5/10/chartex" xmlns:cx5="http://schemas.microsoft.com/office/drawing/2016/5/11/chartex" xmlns:cx6="http://schemas.microsoft.com/office/drawing/2016/5/12/chartex" xmlns:cx7="http://schemas.microsoft.com/office/drawing/2016/5/13/chartex" xmlns:cx8="http://schemas.microsoft.com/office/drawing/2016/5/14/chartex" xmlns:mc="http://schemas.openxmlformats.org/markup-compatibility/2006" xmlns:aink="http://schemas.microsoft.com/office/drawing/2016/ink" xmlns:am3d="http://schemas.microsoft.com/office/drawing/2017/model3d" xmlns:o="urn:schemas-microsoft-com:office:office" xmlns:oel="http://schemas.microsoft.com/office/2019/extlst" xmlns:r="http://schemas.openxmlformats.org/officeDocument/2006/relationships" xmlns:m="http://schemas.openxmlformats.org/officeDocument/2006/math" xmlns:v="urn:schemas-microsoft-com:vml" xmlns:wp14="http://schemas.microsoft.com/office/word/2010/wordprocessingDrawing" xmlns:wp="http://schemas.openxmlformats.org/drawingml/2006/wordprocessingDrawing" xmlns:w10="urn:schemas-microsoft-com:office:word" xmlns:w="http://schemas.openxmlformats.org/wordprocessingml/2006/main" xmlns:w14="http://schemas.microsoft.com/office/word/2010/wordml" xmlns:w15="http://schemas.microsoft.com/office/word/2012/wordml" xmlns:w16cex="http://schemas.microsoft.com/office/word/2018/wordml/cex" xmlns:w16cid="http://schemas.microsoft.com/office/word/2016/wordml/cid" xmlns:w16="http://schemas.microsoft.com/office/word/2018/wordml" xmlns:w16sdtdh="http://schemas.microsoft.com/office/word/2020/wordml/sdtdatahash" xmlns:w16se="http://schemas.microsoft.com/office/word/2015/wordml/symex" xmlns:wpg="http://schemas.microsoft.com/office/word/2010/wordprocessingGroup" xmlns:wpi="http://schemas.microsoft.com/office/word/2010/wordprocessingInk" xmlns:wne="http://schemas.microsoft.com/office/word/2006/wordml" xmlns:wps="http://schemas.microsoft.com/office/word/2010/wordprocessingShape" mc:Ignorable="w14 w15 w16se w16cid w16 w16cex w16sdtdh wp14">
   <w:abstractNum w:abstractNumId="0" w15:restartNumberingAfterBreak="0">
     <w:nsid w:val="09AE0038"/>
     <w:multiLevelType w:val="hybridMultilevel"/>
@@ -5205,28 +5103,28 @@
       </w:rPr>
     </w:lvl>
   </w:abstractNum>
-  <w:num w:numId="1">
+  <w:num w:numId="1" w16cid:durableId="2031107458">
     <w:abstractNumId w:val="4"/>
   </w:num>
-  <w:num w:numId="2">
+  <w:num w:numId="2" w16cid:durableId="1518423563">
     <w:abstractNumId w:val="5"/>
   </w:num>
-  <w:num w:numId="3">
+  <w:num w:numId="3" w16cid:durableId="285700109">
     <w:abstractNumId w:val="0"/>
   </w:num>
-  <w:num w:numId="4">
+  <w:num w:numId="4" w16cid:durableId="302783674">
     <w:abstractNumId w:val="1"/>
   </w:num>
-  <w:num w:numId="5">
+  <w:num w:numId="5" w16cid:durableId="23791852">
     <w:abstractNumId w:val="7"/>
   </w:num>
-  <w:num w:numId="6">
+  <w:num w:numId="6" w16cid:durableId="517088228">
     <w:abstractNumId w:val="3"/>
   </w:num>
-  <w:num w:numId="7">
+  <w:num w:numId="7" w16cid:durableId="82730419">
     <w:abstractNumId w:val="2"/>
   </w:num>
-  <w:num w:numId="8">
+  <w:num w:numId="8" w16cid:durableId="538661960">
     <w:abstractNumId w:val="6"/>
   </w:num>
 </w:numbering>

</xml_diff>

<commit_message>
+ file & syllabus update
</commit_message>
<xml_diff>
--- a/Syllabus/MA665_MA666_Syllabus.docx
+++ b/Syllabus/MA665_MA666_Syllabus.docx
@@ -1724,6 +1724,7 @@
         <w:rPr>
           <w:rFonts w:ascii="Arial" w:hAnsi="Arial" w:cs="Arial"/>
           <w:bCs/>
+          <w:strike/>
           <w:sz w:val="22"/>
           <w:szCs w:val="22"/>
         </w:rPr>
@@ -1736,16 +1737,16 @@
           <w:sz w:val="22"/>
           <w:szCs w:val="22"/>
         </w:rPr>
+        <w:t>, 26</w:t>
+      </w:r>
+      <w:r>
+        <w:rPr>
+          <w:rFonts w:ascii="Arial" w:hAnsi="Arial" w:cs="Arial"/>
+          <w:bCs/>
+          <w:sz w:val="22"/>
+          <w:szCs w:val="22"/>
+        </w:rPr>
         <w:t>:</w:t>
-      </w:r>
-      <w:r>
-        <w:rPr>
-          <w:rFonts w:ascii="Arial" w:hAnsi="Arial" w:cs="Arial"/>
-          <w:bCs/>
-          <w:sz w:val="22"/>
-          <w:szCs w:val="22"/>
-        </w:rPr>
-        <w:tab/>
       </w:r>
       <w:r>
         <w:rPr>
@@ -1861,26 +1862,6 @@
           <w:szCs w:val="22"/>
         </w:rPr>
         <w:t>Sept 2</w:t>
-      </w:r>
-      <w:r>
-        <w:rPr>
-          <w:rFonts w:ascii="Arial" w:hAnsi="Arial" w:cs="Arial"/>
-          <w:bCs/>
-          <w:color w:val="000000" w:themeColor="text1"/>
-          <w:sz w:val="22"/>
-          <w:szCs w:val="22"/>
-        </w:rPr>
-        <w:t>6</w:t>
-      </w:r>
-      <w:r>
-        <w:rPr>
-          <w:rFonts w:ascii="Arial" w:hAnsi="Arial" w:cs="Arial"/>
-          <w:bCs/>
-          <w:color w:val="000000" w:themeColor="text1"/>
-          <w:sz w:val="22"/>
-          <w:szCs w:val="22"/>
-        </w:rPr>
-        <w:t>,2</w:t>
       </w:r>
       <w:r>
         <w:rPr>

</xml_diff>